<commit_message>
doc arq tomando forma
</commit_message>
<xml_diff>
--- a/Documento de arquitectura.docx
+++ b/Documento de arquitectura.docx
@@ -4367,7 +4367,7 @@
           <v:shape id="_x0000_i1025" type="#_x0000_t75" style="width:315.65pt;height:124.75pt" o:ole="">
             <v:imagedata r:id="rId8" o:title=""/>
           </v:shape>
-          <o:OLEObject Type="Embed" ProgID="PI3.Image" ShapeID="_x0000_i1025" DrawAspect="Content" ObjectID="_1473429508" r:id="rId9"/>
+          <o:OLEObject Type="Embed" ProgID="PI3.Image" ShapeID="_x0000_i1025" DrawAspect="Content" ObjectID="_1473439841" r:id="rId9"/>
         </w:object>
       </w:r>
     </w:p>
@@ -4768,7 +4768,7 @@
           <v:shape id="_x0000_i1026" type="#_x0000_t75" style="width:356.65pt;height:253.65pt" o:ole="">
             <v:imagedata r:id="rId11" o:title=""/>
           </v:shape>
-          <o:OLEObject Type="Embed" ProgID="PI3.Image" ShapeID="_x0000_i1026" DrawAspect="Content" ObjectID="_1473429509" r:id="rId12"/>
+          <o:OLEObject Type="Embed" ProgID="PI3.Image" ShapeID="_x0000_i1026" DrawAspect="Content" ObjectID="_1473439842" r:id="rId12"/>
         </w:object>
       </w:r>
     </w:p>
@@ -5012,7 +5012,7 @@
     </w:p>
     <w:p>
       <w:pPr>
-        <w:pStyle w:val="Heading3"/>
+        <w:pStyle w:val="Heading4"/>
         <w:rPr>
           <w:lang w:val="es-ES"/>
         </w:rPr>
@@ -5037,6 +5037,13 @@
         </w:rPr>
         <w:t>.</w:t>
       </w:r>
+    </w:p>
+    <w:p>
+      <w:pPr>
+        <w:rPr>
+          <w:lang w:val="es-ES"/>
+        </w:rPr>
+      </w:pPr>
     </w:p>
     <w:p>
       <w:pPr>
@@ -5061,148 +5068,7 @@
     </w:p>
     <w:p>
       <w:pPr>
-        <w:rPr>
-          <w:lang w:val="es-ES"/>
-        </w:rPr>
-      </w:pPr>
-    </w:p>
-    <w:p>
-      <w:pPr>
-        <w:pStyle w:val="Heading5"/>
-        <w:numPr>
-          <w:ilvl w:val="0"/>
-          <w:numId w:val="0"/>
-        </w:numPr>
-        <w:ind w:left="1008" w:hanging="1008"/>
-      </w:pPr>
-      <w:r>
-        <w:t>Descripción.</w:t>
-      </w:r>
-    </w:p>
-    <w:p>
-      <w:pPr>
-        <w:rPr>
-          <w:lang w:val="es-ES"/>
-        </w:rPr>
-      </w:pPr>
-    </w:p>
-    <w:p>
-      <w:pPr>
-        <w:rPr>
-          <w:lang w:val="es-ES"/>
-        </w:rPr>
-      </w:pPr>
-    </w:p>
-    <w:p>
-      <w:pPr>
-        <w:pStyle w:val="Heading4"/>
-        <w:rPr>
-          <w:lang w:val="es-ES"/>
-        </w:rPr>
-      </w:pPr>
-      <w:r>
-        <w:rPr>
-          <w:lang w:val="es-ES"/>
-        </w:rPr>
-        <w:t>[</w:t>
-      </w:r>
-      <w:r>
-        <w:rPr>
-          <w:lang w:val="es-ES"/>
-        </w:rPr>
-        <w:t>Subsistema</w:t>
-      </w:r>
-      <w:r>
-        <w:rPr>
-          <w:lang w:val="es-ES"/>
-        </w:rPr>
-        <w:t xml:space="preserve"> 2</w:t>
-      </w:r>
-      <w:r>
-        <w:rPr>
-          <w:lang w:val="es-ES"/>
-        </w:rPr>
-        <w:t>]</w:t>
-      </w:r>
-      <w:r>
-        <w:rPr>
-          <w:lang w:val="es-ES"/>
-        </w:rPr>
-        <w:t>.</w:t>
-      </w:r>
-    </w:p>
-    <w:p>
-      <w:pPr>
-        <w:rPr>
-          <w:lang w:val="es-ES"/>
-        </w:rPr>
-      </w:pPr>
-    </w:p>
-    <w:p>
-      <w:pPr>
-        <w:pStyle w:val="Heading2"/>
-        <w:rPr>
-          <w:lang w:val="es-ES"/>
-        </w:rPr>
-      </w:pPr>
-      <w:bookmarkStart w:id="15" w:name="_Toc303693288"/>
-      <w:r>
-        <w:rPr>
-          <w:lang w:val="es-ES"/>
-        </w:rPr>
-        <w:t>Diagramas de Interacción</w:t>
-      </w:r>
-      <w:bookmarkEnd w:id="15"/>
-    </w:p>
-    <w:p>
-      <w:pPr>
-        <w:rPr>
-          <w:lang w:val="es-ES"/>
-        </w:rPr>
-      </w:pPr>
-      <w:r>
-        <w:rPr>
-          <w:lang w:val="es-ES"/>
-        </w:rPr>
-        <w:t>[</w:t>
-      </w:r>
-    </w:p>
-    <w:p>
-      <w:pPr>
-        <w:rPr>
-          <w:lang w:val="es-ES"/>
-        </w:rPr>
-      </w:pPr>
-    </w:p>
-    <w:p>
-      <w:pPr>
-        <w:rPr>
-          <w:lang w:val="es-ES"/>
-        </w:rPr>
-      </w:pPr>
-      <w:r>
-        <w:rPr>
-          <w:lang w:val="es-ES"/>
-        </w:rPr>
-        <w:t xml:space="preserve">En esta sección se incluyen el o los diagramas de interacción de uno o más escenarios de cada caso de uso crítico que se considere apropiado especificar con mayor detalle. Se recomienda utilizar </w:t>
-      </w:r>
-      <w:r>
-        <w:rPr>
-          <w:lang w:val="es-ES"/>
-        </w:rPr>
-        <w:t>el Diagrama de Secuencia de UML, a nivel de componentes y no de clases.</w:t>
-      </w:r>
-    </w:p>
-    <w:p>
-      <w:pPr>
-        <w:rPr>
-          <w:lang w:val="es-ES"/>
-        </w:rPr>
-      </w:pPr>
-    </w:p>
-    <w:p>
-      <w:pPr>
-        <w:keepNext/>
+        <w:jc w:val="center"/>
         <w:rPr>
           <w:lang w:val="es-ES"/>
         </w:rPr>
@@ -5210,13 +5076,13 @@
       <w:r>
         <w:rPr>
           <w:noProof/>
-          <w:lang w:val="es-ES" w:eastAsia="es-UY"/>
+          <w:lang w:val="es-UY" w:eastAsia="es-UY"/>
         </w:rPr>
         <w:drawing>
           <wp:inline distT="0" distB="0" distL="0" distR="0">
-            <wp:extent cx="5752465" cy="1680210"/>
-            <wp:effectExtent l="19050" t="0" r="635" b="0"/>
-            <wp:docPr id="6" name="Picture 6"/>
+            <wp:extent cx="5760085" cy="1858426"/>
+            <wp:effectExtent l="19050" t="0" r="0" b="0"/>
+            <wp:docPr id="16" name="Picture 16"/>
             <wp:cNvGraphicFramePr>
               <a:graphicFrameLocks xmlns:a="http://schemas.openxmlformats.org/drawingml/2006/main" noChangeAspect="1"/>
             </wp:cNvGraphicFramePr>
@@ -5224,7 +5090,7 @@
               <a:graphicData uri="http://schemas.openxmlformats.org/drawingml/2006/picture">
                 <pic:pic xmlns:pic="http://schemas.openxmlformats.org/drawingml/2006/picture">
                   <pic:nvPicPr>
-                    <pic:cNvPr id="0" name="Picture 6"/>
+                    <pic:cNvPr id="0" name="Picture 16"/>
                     <pic:cNvPicPr>
                       <a:picLocks noChangeAspect="1" noChangeArrowheads="1"/>
                     </pic:cNvPicPr>
@@ -5239,7 +5105,7 @@
                   <pic:spPr bwMode="auto">
                     <a:xfrm>
                       <a:off x="0" y="0"/>
-                      <a:ext cx="5752465" cy="1680210"/>
+                      <a:ext cx="5760085" cy="1858426"/>
                     </a:xfrm>
                     <a:prstGeom prst="rect">
                       <a:avLst/>
@@ -5261,461 +5127,427 @@
     </w:p>
     <w:p>
       <w:pPr>
-        <w:pStyle w:val="Caption"/>
+        <w:pStyle w:val="Heading5"/>
+        <w:numPr>
+          <w:ilvl w:val="0"/>
+          <w:numId w:val="0"/>
+        </w:numPr>
+        <w:ind w:left="1008" w:hanging="1008"/>
+      </w:pPr>
+      <w:r>
+        <w:t>Descripción.</w:t>
+      </w:r>
+    </w:p>
+    <w:p>
+      <w:pPr>
+        <w:rPr>
+          <w:lang w:val="es-ES"/>
+        </w:rPr>
+      </w:pPr>
+      <w:r>
+        <w:rPr>
+          <w:lang w:val="es-ES"/>
+        </w:rPr>
+        <w:tab/>
+        <w:t xml:space="preserve">El </w:t>
+      </w:r>
+      <w:proofErr w:type="spellStart"/>
+      <w:r>
+        <w:rPr>
+          <w:lang w:val="es-ES"/>
+        </w:rPr>
+        <w:t>RestConnector</w:t>
+      </w:r>
+      <w:proofErr w:type="spellEnd"/>
+      <w:r>
+        <w:rPr>
+          <w:lang w:val="es-ES"/>
+        </w:rPr>
+        <w:t xml:space="preserve"> está compuesto de tres filtros con responsabilidades bien separadas que van agregando información al </w:t>
+      </w:r>
+      <w:r>
+        <w:rPr>
+          <w:lang w:val="es-ES"/>
+        </w:rPr>
+        <w:t>mensaje</w:t>
+      </w:r>
+      <w:r>
+        <w:rPr>
+          <w:lang w:val="es-ES"/>
+        </w:rPr>
+        <w:t xml:space="preserve"> ESB para finalmente transformar el pedido de REST en un mensaje SOAP y enviarlo hacia la PGE.</w:t>
+      </w:r>
+    </w:p>
+    <w:p>
+      <w:pPr>
+        <w:rPr>
+          <w:lang w:val="es-ES"/>
+        </w:rPr>
+      </w:pPr>
+      <w:r>
+        <w:rPr>
+          <w:lang w:val="es-ES"/>
+        </w:rPr>
+        <w:tab/>
+        <w:t xml:space="preserve">El punto de entrada es un </w:t>
+      </w:r>
+      <w:proofErr w:type="spellStart"/>
+      <w:r>
+        <w:rPr>
+          <w:lang w:val="es-ES"/>
+        </w:rPr>
+        <w:t>Getway</w:t>
+      </w:r>
+      <w:proofErr w:type="spellEnd"/>
+      <w:r>
+        <w:rPr>
+          <w:lang w:val="es-ES"/>
+        </w:rPr>
+        <w:t xml:space="preserve"> HTTP cuya </w:t>
+      </w:r>
+      <w:r>
+        <w:rPr>
+          <w:lang w:val="es-ES"/>
+        </w:rPr>
+        <w:t>implementación</w:t>
+      </w:r>
+      <w:r>
+        <w:rPr>
+          <w:lang w:val="es-ES"/>
+        </w:rPr>
+        <w:t xml:space="preserve"> es provista por la plata</w:t>
+      </w:r>
+      <w:r>
+        <w:rPr>
+          <w:lang w:val="es-ES"/>
+        </w:rPr>
+        <w:t>f</w:t>
+      </w:r>
+      <w:r>
+        <w:rPr>
+          <w:lang w:val="es-ES"/>
+        </w:rPr>
+        <w:t>o</w:t>
+      </w:r>
+      <w:r>
+        <w:rPr>
+          <w:lang w:val="es-ES"/>
+        </w:rPr>
+        <w:t>r</w:t>
+      </w:r>
+      <w:r>
+        <w:rPr>
+          <w:lang w:val="es-ES"/>
+        </w:rPr>
+        <w:t>ma ESB. Este recibe las conexiones HTTP en una URI particular del servidor y lo transforma en un mensaje ESB que se transmite al primer filtro y se va pasando entre estos procesándolo como sea debido.</w:t>
+      </w:r>
+    </w:p>
+    <w:p>
+      <w:pPr>
+        <w:rPr>
+          <w:lang w:val="es-ES"/>
+        </w:rPr>
+      </w:pPr>
+      <w:r>
+        <w:rPr>
+          <w:lang w:val="es-ES"/>
+        </w:rPr>
+        <w:tab/>
+        <w:t xml:space="preserve">El primer filtro es el </w:t>
+      </w:r>
+      <w:proofErr w:type="spellStart"/>
+      <w:r>
+        <w:rPr>
+          <w:lang w:val="es-ES"/>
+        </w:rPr>
+        <w:t>GisRestService</w:t>
+      </w:r>
+      <w:proofErr w:type="spellEnd"/>
+      <w:r>
+        <w:rPr>
+          <w:lang w:val="es-ES"/>
+        </w:rPr>
+        <w:t xml:space="preserve">, este se encarga de </w:t>
+      </w:r>
+      <w:proofErr w:type="spellStart"/>
+      <w:r>
+        <w:rPr>
+          <w:lang w:val="es-ES"/>
+        </w:rPr>
+        <w:t>parsear</w:t>
+      </w:r>
+      <w:proofErr w:type="spellEnd"/>
+      <w:r>
+        <w:rPr>
+          <w:lang w:val="es-ES"/>
+        </w:rPr>
+        <w:t xml:space="preserve"> el pedido WMS o WFS para averiguar a </w:t>
+      </w:r>
+      <w:proofErr w:type="spellStart"/>
+      <w:r>
+        <w:rPr>
+          <w:lang w:val="es-ES"/>
+        </w:rPr>
+        <w:t>que</w:t>
+      </w:r>
+      <w:proofErr w:type="spellEnd"/>
+      <w:r>
+        <w:rPr>
+          <w:lang w:val="es-ES"/>
+        </w:rPr>
+        <w:t xml:space="preserve"> servicio geográfico expuesto a través de la PGE se quiere invocar. Para esto toma datos del pedido y consulta una base de conocimiento. Carga toda la información necesaria y delega al siguiente filtro.</w:t>
+      </w:r>
+    </w:p>
+    <w:p>
+      <w:pPr>
+        <w:rPr>
+          <w:lang w:val="es-ES"/>
+        </w:rPr>
+      </w:pPr>
+      <w:r>
+        <w:rPr>
+          <w:lang w:val="es-ES"/>
+        </w:rPr>
+        <w:tab/>
+        <w:t xml:space="preserve">El </w:t>
+      </w:r>
+      <w:proofErr w:type="spellStart"/>
+      <w:r>
+        <w:rPr>
+          <w:lang w:val="es-ES"/>
+        </w:rPr>
+        <w:t>SecurityAggregator</w:t>
+      </w:r>
+      <w:proofErr w:type="spellEnd"/>
+      <w:r>
+        <w:rPr>
+          <w:lang w:val="es-ES"/>
+        </w:rPr>
+        <w:t xml:space="preserve"> es el encargado de resolver las necesidades de autenticación y autorización que el servicio de la PGE requiera. Con la información </w:t>
+      </w:r>
+      <w:r>
+        <w:rPr>
+          <w:lang w:val="es-ES"/>
+        </w:rPr>
+        <w:t>proporcionada</w:t>
+      </w:r>
+      <w:r>
+        <w:rPr>
+          <w:lang w:val="es-ES"/>
+        </w:rPr>
+        <w:t xml:space="preserve"> por el filtro anterior conformará el </w:t>
+      </w:r>
+      <w:proofErr w:type="spellStart"/>
+      <w:r>
+        <w:rPr>
+          <w:lang w:val="es-ES"/>
+        </w:rPr>
+        <w:t>token</w:t>
+      </w:r>
+      <w:proofErr w:type="spellEnd"/>
+      <w:r>
+        <w:rPr>
+          <w:lang w:val="es-ES"/>
+        </w:rPr>
+        <w:t xml:space="preserve"> de seguridad SAML que se requiere para atravesar la PGE.</w:t>
+      </w:r>
+    </w:p>
+    <w:p>
+      <w:pPr>
+        <w:rPr>
+          <w:lang w:val="es-ES"/>
+        </w:rPr>
+      </w:pPr>
+      <w:r>
+        <w:rPr>
+          <w:lang w:val="es-ES"/>
+        </w:rPr>
+        <w:tab/>
+        <w:t xml:space="preserve">Finalmente el </w:t>
+      </w:r>
+      <w:proofErr w:type="spellStart"/>
+      <w:r>
+        <w:rPr>
+          <w:lang w:val="es-ES"/>
+        </w:rPr>
+        <w:t>SOAPClient</w:t>
+      </w:r>
+      <w:proofErr w:type="spellEnd"/>
+      <w:r>
+        <w:rPr>
+          <w:lang w:val="es-ES"/>
+        </w:rPr>
+        <w:t xml:space="preserve"> utiliza un cliente de </w:t>
+      </w:r>
+      <w:proofErr w:type="spellStart"/>
+      <w:r>
+        <w:rPr>
+          <w:lang w:val="es-ES"/>
+        </w:rPr>
+        <w:t>webservice</w:t>
+      </w:r>
+      <w:proofErr w:type="spellEnd"/>
+      <w:r>
+        <w:rPr>
+          <w:lang w:val="es-ES"/>
+        </w:rPr>
+        <w:t xml:space="preserve"> generado a partir del </w:t>
+      </w:r>
+      <w:proofErr w:type="spellStart"/>
+      <w:r>
+        <w:rPr>
+          <w:lang w:val="es-ES"/>
+        </w:rPr>
+        <w:t>webservice</w:t>
+      </w:r>
+      <w:proofErr w:type="spellEnd"/>
+      <w:r>
+        <w:rPr>
+          <w:lang w:val="es-ES"/>
+        </w:rPr>
+        <w:t xml:space="preserve"> SOAP que provee el </w:t>
+      </w:r>
+      <w:r>
+        <w:rPr>
+          <w:lang w:val="es-ES"/>
+        </w:rPr>
+        <w:t xml:space="preserve">CTP </w:t>
+      </w:r>
+      <w:proofErr w:type="spellStart"/>
+      <w:r>
+        <w:rPr>
+          <w:lang w:val="es-ES"/>
+        </w:rPr>
+        <w:t>SOAPConnector</w:t>
+      </w:r>
+      <w:proofErr w:type="spellEnd"/>
+      <w:r>
+        <w:rPr>
+          <w:lang w:val="es-ES"/>
+        </w:rPr>
+        <w:t xml:space="preserve">, para invocar el servicio geográfico con los datos necesarios incluyendo los parámetros del pedido original y los agregados por la PGE. Con la diferencia de que el </w:t>
+      </w:r>
+      <w:proofErr w:type="spellStart"/>
+      <w:r>
+        <w:rPr>
+          <w:lang w:val="es-ES"/>
+        </w:rPr>
+        <w:t>endpoint</w:t>
+      </w:r>
+      <w:proofErr w:type="spellEnd"/>
+      <w:r>
+        <w:rPr>
+          <w:lang w:val="es-ES"/>
+        </w:rPr>
+        <w:t xml:space="preserve"> invocado no es el propio </w:t>
+      </w:r>
+      <w:proofErr w:type="spellStart"/>
+      <w:r>
+        <w:rPr>
+          <w:lang w:val="es-ES"/>
+        </w:rPr>
+        <w:t>SoapConnnector</w:t>
+      </w:r>
+      <w:proofErr w:type="spellEnd"/>
+      <w:r>
+        <w:rPr>
+          <w:lang w:val="es-ES"/>
+        </w:rPr>
+        <w:t xml:space="preserve"> sino el proxy del servicio expuesto por la PGE.</w:t>
+      </w:r>
+    </w:p>
+    <w:p>
+      <w:pPr>
+        <w:rPr>
+          <w:lang w:val="es-ES"/>
+        </w:rPr>
+      </w:pPr>
+      <w:r>
+        <w:rPr>
+          <w:lang w:val="es-ES"/>
+        </w:rPr>
+        <w:tab/>
+        <w:t>Al recibir la respuesta se coloca en el mensaje ESB lo enviado por el proveedor y el servidor ESB se encarga automáticamente de convertir eso en una respuesta HTTP adecuada, ya que se ha terminado de invocar los filtros configurados para ese servicio.</w:t>
+      </w:r>
+    </w:p>
+    <w:p>
+      <w:pPr>
+        <w:rPr>
+          <w:lang w:val="es-ES"/>
+        </w:rPr>
+      </w:pPr>
+      <w:r>
+        <w:rPr>
+          <w:lang w:val="es-ES"/>
+        </w:rPr>
+        <w:tab/>
+      </w:r>
+    </w:p>
+    <w:p>
+      <w:pPr>
+        <w:rPr>
+          <w:lang w:val="es-ES"/>
+        </w:rPr>
+      </w:pPr>
+    </w:p>
+    <w:p>
+      <w:pPr>
+        <w:pStyle w:val="Heading4"/>
+        <w:rPr>
+          <w:lang w:val="es-ES"/>
+        </w:rPr>
+      </w:pPr>
+      <w:r>
+        <w:rPr>
+          <w:lang w:val="es-ES"/>
+        </w:rPr>
+        <w:t xml:space="preserve">CTP </w:t>
+      </w:r>
+      <w:proofErr w:type="spellStart"/>
+      <w:r>
+        <w:rPr>
+          <w:lang w:val="es-ES"/>
+        </w:rPr>
+        <w:t>SoapConnector</w:t>
+      </w:r>
+      <w:proofErr w:type="spellEnd"/>
+      <w:r>
+        <w:rPr>
+          <w:lang w:val="es-ES"/>
+        </w:rPr>
+        <w:t>.</w:t>
+      </w:r>
+    </w:p>
+    <w:p>
+      <w:pPr>
+        <w:pStyle w:val="Heading5"/>
+        <w:numPr>
+          <w:ilvl w:val="0"/>
+          <w:numId w:val="0"/>
+        </w:numPr>
+        <w:ind w:left="1008" w:hanging="1008"/>
+      </w:pPr>
+      <w:r>
+        <w:t>Diagrama de Componentes.</w:t>
+      </w:r>
+    </w:p>
+    <w:p>
+      <w:pPr>
         <w:jc w:val="center"/>
         <w:rPr>
           <w:lang w:val="es-ES"/>
         </w:rPr>
       </w:pPr>
-    </w:p>
-    <w:p>
-      <w:pPr>
-        <w:pStyle w:val="Caption"/>
-        <w:jc w:val="center"/>
-        <w:rPr>
-          <w:lang w:val="es-ES"/>
-        </w:rPr>
-      </w:pPr>
-      <w:r>
-        <w:rPr>
-          <w:lang w:val="es-ES"/>
-        </w:rPr>
-        <w:t xml:space="preserve">Diagrama de Ejemplo </w:t>
-      </w:r>
-      <w:r>
-        <w:rPr>
-          <w:lang w:val="es-ES"/>
-        </w:rPr>
-        <w:fldChar w:fldCharType="begin"/>
-      </w:r>
-      <w:r>
-        <w:rPr>
-          <w:lang w:val="es-ES"/>
-        </w:rPr>
-        <w:instrText xml:space="preserve"> SEQ Diagrama_de_Ejemplo \* ARABIC </w:instrText>
-      </w:r>
-      <w:r>
-        <w:rPr>
-          <w:lang w:val="es-ES"/>
-        </w:rPr>
-        <w:fldChar w:fldCharType="separate"/>
-      </w:r>
       <w:r>
         <w:rPr>
           <w:noProof/>
-          <w:lang w:val="es-ES"/>
-        </w:rPr>
-        <w:t>6</w:t>
-      </w:r>
-      <w:r>
-        <w:rPr>
-          <w:lang w:val="es-ES"/>
-        </w:rPr>
-        <w:fldChar w:fldCharType="end"/>
-      </w:r>
-      <w:r>
-        <w:rPr>
-          <w:lang w:val="es-ES"/>
-        </w:rPr>
-        <w:t xml:space="preserve"> (</w:t>
-      </w:r>
-      <w:r>
-        <w:rPr>
-          <w:lang w:val="es-ES"/>
-        </w:rPr>
-        <w:t>Diagrama de Secuencia para un caso de uso, v</w:t>
-      </w:r>
-      <w:r>
-        <w:rPr>
-          <w:lang w:val="es-ES"/>
-        </w:rPr>
-        <w:t xml:space="preserve">er </w:t>
-      </w:r>
-      <w:r>
-        <w:rPr>
-          <w:lang w:val="es-ES"/>
-        </w:rPr>
-        <w:fldChar w:fldCharType="begin"/>
-      </w:r>
-      <w:r>
-        <w:rPr>
-          <w:lang w:val="es-ES"/>
-        </w:rPr>
-        <w:instrText xml:space="preserve"> REF _Ref239762700 \r \h </w:instrText>
-      </w:r>
-      <w:r>
-        <w:rPr>
-          <w:lang w:val="es-ES"/>
-        </w:rPr>
-      </w:r>
-      <w:r>
-        <w:rPr>
-          <w:lang w:val="es-ES"/>
-        </w:rPr>
-        <w:fldChar w:fldCharType="separate"/>
-      </w:r>
-      <w:r>
-        <w:rPr>
-          <w:lang w:val="es-ES"/>
-        </w:rPr>
-        <w:t>[3]</w:t>
-      </w:r>
-      <w:r>
-        <w:rPr>
-          <w:lang w:val="es-ES"/>
-        </w:rPr>
-        <w:fldChar w:fldCharType="end"/>
-      </w:r>
-      <w:r>
-        <w:rPr>
-          <w:lang w:val="es-ES"/>
-        </w:rPr>
-        <w:t>)</w:t>
-      </w:r>
-    </w:p>
-    <w:p>
-      <w:pPr>
-        <w:rPr>
-          <w:lang w:val="es-ES"/>
-        </w:rPr>
-      </w:pPr>
-    </w:p>
-    <w:p>
-      <w:pPr>
-        <w:rPr>
-          <w:lang w:val="es-ES"/>
-        </w:rPr>
-      </w:pPr>
-    </w:p>
-    <w:p>
-      <w:pPr>
-        <w:rPr>
-          <w:lang w:val="es-ES"/>
-        </w:rPr>
-      </w:pPr>
-      <w:r>
-        <w:rPr>
-          <w:lang w:val="es-ES"/>
-        </w:rPr>
-        <w:t>]</w:t>
-      </w:r>
-    </w:p>
-    <w:p>
-      <w:pPr>
-        <w:pStyle w:val="Heading1"/>
-        <w:rPr>
-          <w:lang w:val="es-ES"/>
-        </w:rPr>
-      </w:pPr>
-      <w:r>
-        <w:rPr>
-          <w:lang w:val="es-ES"/>
-        </w:rPr>
-        <w:br w:type="page"/>
-      </w:r>
-      <w:bookmarkStart w:id="16" w:name="_Toc303693289"/>
-      <w:r>
-        <w:rPr>
-          <w:lang w:val="es-ES"/>
-        </w:rPr>
-        <w:lastRenderedPageBreak/>
-        <w:t>Vista de Distribución (</w:t>
-      </w:r>
-      <w:proofErr w:type="spellStart"/>
-      <w:r>
-        <w:rPr>
-          <w:lang w:val="es-ES"/>
-        </w:rPr>
-        <w:t>Deployment</w:t>
-      </w:r>
-      <w:proofErr w:type="spellEnd"/>
-      <w:r>
-        <w:rPr>
-          <w:lang w:val="es-ES"/>
-        </w:rPr>
-        <w:t>)</w:t>
-      </w:r>
-      <w:r>
-        <w:rPr>
-          <w:lang w:val="es-ES"/>
-        </w:rPr>
-        <w:t>.</w:t>
-      </w:r>
-      <w:bookmarkEnd w:id="16"/>
-    </w:p>
-    <w:p>
-      <w:pPr>
-        <w:rPr>
-          <w:lang w:val="es-ES"/>
-        </w:rPr>
-      </w:pPr>
-    </w:p>
-    <w:p>
-      <w:pPr>
-        <w:rPr>
-          <w:lang w:val="es-ES"/>
-        </w:rPr>
-      </w:pPr>
-      <w:r>
-        <w:rPr>
-          <w:lang w:val="es-ES"/>
-        </w:rPr>
-        <w:t>[</w:t>
-      </w:r>
-    </w:p>
-    <w:p>
-      <w:pPr>
-        <w:rPr>
-          <w:lang w:val="es-ES"/>
-        </w:rPr>
-      </w:pPr>
-    </w:p>
-    <w:p>
-      <w:pPr>
-        <w:rPr>
-          <w:lang w:val="es-ES"/>
-        </w:rPr>
-      </w:pPr>
-      <w:r>
-        <w:rPr>
-          <w:lang w:val="es-ES"/>
-        </w:rPr>
-        <w:t xml:space="preserve">En la vista de distribución o </w:t>
-      </w:r>
-      <w:proofErr w:type="spellStart"/>
-      <w:r>
-        <w:rPr>
-          <w:lang w:val="es-ES"/>
-        </w:rPr>
-        <w:t>deployment</w:t>
-      </w:r>
-      <w:proofErr w:type="spellEnd"/>
-      <w:r>
-        <w:rPr>
-          <w:lang w:val="es-ES"/>
-        </w:rPr>
-        <w:t xml:space="preserve"> se plantean uno o varios </w:t>
-      </w:r>
-      <w:r>
-        <w:rPr>
-          <w:lang w:val="es-ES"/>
-        </w:rPr>
-        <w:t>e</w:t>
-      </w:r>
-      <w:r>
-        <w:rPr>
-          <w:lang w:val="es-ES"/>
-        </w:rPr>
-        <w:t xml:space="preserve">scenarios de distribución de los componentes en </w:t>
-      </w:r>
-      <w:proofErr w:type="spellStart"/>
-      <w:r>
-        <w:rPr>
-          <w:i/>
-          <w:iCs/>
-          <w:lang w:val="es-ES"/>
-        </w:rPr>
-        <w:t>tiers</w:t>
-      </w:r>
-      <w:proofErr w:type="spellEnd"/>
-      <w:r>
-        <w:rPr>
-          <w:lang w:val="es-ES"/>
-        </w:rPr>
-        <w:t xml:space="preserve"> o nodos</w:t>
-      </w:r>
-      <w:r>
-        <w:rPr>
-          <w:lang w:val="es-ES"/>
-        </w:rPr>
-        <w:t xml:space="preserve">. </w:t>
-      </w:r>
-      <w:r>
-        <w:rPr>
-          <w:lang w:val="es-ES"/>
-        </w:rPr>
-        <w:t xml:space="preserve">Se utiliza el Diagrama de </w:t>
-      </w:r>
-      <w:proofErr w:type="spellStart"/>
-      <w:r>
-        <w:rPr>
-          <w:lang w:val="es-ES"/>
-        </w:rPr>
-        <w:t>Deployment</w:t>
-      </w:r>
-      <w:proofErr w:type="spellEnd"/>
-      <w:r>
-        <w:rPr>
-          <w:lang w:val="es-ES"/>
-        </w:rPr>
-        <w:t xml:space="preserve"> de UML que permite mostrar la estructura del escenario en base a nodos, conexiones entre nodos y componentes de cada nodo. Un nodo puede ser un elemento de hardware (un host, un </w:t>
-      </w:r>
-      <w:proofErr w:type="spellStart"/>
-      <w:r>
-        <w:rPr>
-          <w:lang w:val="es-ES"/>
-        </w:rPr>
-        <w:t>router</w:t>
-      </w:r>
-      <w:proofErr w:type="spellEnd"/>
-      <w:r>
-        <w:rPr>
-          <w:lang w:val="es-ES"/>
-        </w:rPr>
-        <w:t xml:space="preserve">, etc.) o un elemento de software (un servidor de aplicaciones JEE, por ejemplo). Para </w:t>
-      </w:r>
-      <w:r>
-        <w:rPr>
-          <w:lang w:val="es-ES"/>
-        </w:rPr>
-        <w:t>distinguir</w:t>
-      </w:r>
-      <w:r>
-        <w:rPr>
-          <w:lang w:val="es-ES"/>
-        </w:rPr>
-        <w:t xml:space="preserve"> los nodos físicos (hardware) se utiliza el </w:t>
-      </w:r>
-      <w:r>
-        <w:rPr>
-          <w:lang w:val="es-ES"/>
-        </w:rPr>
-        <w:t>estereotipo &lt;&lt;</w:t>
-      </w:r>
-      <w:proofErr w:type="spellStart"/>
-      <w:r>
-        <w:rPr>
-          <w:lang w:val="es-ES"/>
-        </w:rPr>
-        <w:t>device</w:t>
-      </w:r>
-      <w:proofErr w:type="spellEnd"/>
-      <w:r>
-        <w:rPr>
-          <w:lang w:val="es-ES"/>
-        </w:rPr>
-        <w:t>&gt;&gt;.</w:t>
-      </w:r>
-    </w:p>
-    <w:p>
-      <w:pPr>
-        <w:rPr>
-          <w:lang w:val="es-ES"/>
-        </w:rPr>
-      </w:pPr>
-    </w:p>
-    <w:p>
-      <w:pPr>
-        <w:rPr>
-          <w:lang w:val="es-ES"/>
-        </w:rPr>
-      </w:pPr>
-      <w:r>
-        <w:rPr>
-          <w:lang w:val="es-ES"/>
-        </w:rPr>
-        <w:t xml:space="preserve">Para cada escenario planteado, interesa particularmente la descripción de los requerimientos no funcionales que justifican dicho escenario. </w:t>
-      </w:r>
-    </w:p>
-    <w:p>
-      <w:pPr>
-        <w:rPr>
-          <w:lang w:val="es-ES"/>
-        </w:rPr>
-      </w:pPr>
-    </w:p>
-    <w:p>
-      <w:pPr>
-        <w:rPr>
-          <w:lang w:val="es-ES"/>
-        </w:rPr>
-      </w:pPr>
-      <w:r>
-        <w:rPr>
-          <w:lang w:val="es-ES"/>
-        </w:rPr>
-        <w:t>Opcionalmente, puede</w:t>
-      </w:r>
-      <w:r>
-        <w:rPr>
-          <w:lang w:val="es-ES"/>
-        </w:rPr>
-        <w:t>n</w:t>
-      </w:r>
-      <w:r>
-        <w:rPr>
-          <w:lang w:val="es-ES"/>
-        </w:rPr>
-        <w:t xml:space="preserve"> describirse los nodos y conexiones presentes. De </w:t>
-      </w:r>
-      <w:r>
-        <w:rPr>
-          <w:lang w:val="es-ES"/>
-        </w:rPr>
-        <w:t>los</w:t>
-      </w:r>
-      <w:r>
-        <w:rPr>
-          <w:lang w:val="es-ES"/>
-        </w:rPr>
-        <w:t xml:space="preserve"> nodo</w:t>
-      </w:r>
-      <w:r>
-        <w:rPr>
-          <w:lang w:val="es-ES"/>
-        </w:rPr>
-        <w:t>s</w:t>
-      </w:r>
-      <w:r>
-        <w:rPr>
-          <w:lang w:val="es-ES"/>
-        </w:rPr>
-        <w:t xml:space="preserve"> pueden  especificarse requerimientos de software y hardware (sistema operativo, procesador, memoria, almacenamiento secundario, etc.)</w:t>
-      </w:r>
-      <w:r>
-        <w:rPr>
-          <w:lang w:val="es-ES"/>
-        </w:rPr>
-        <w:t xml:space="preserve"> y de las conexiones </w:t>
-      </w:r>
-      <w:r>
-        <w:rPr>
-          <w:lang w:val="es-ES"/>
-        </w:rPr>
-        <w:t>los protocolos de comunicación, ancho de banda, etc.</w:t>
-      </w:r>
-    </w:p>
-    <w:p>
-      <w:pPr>
-        <w:rPr>
-          <w:lang w:val="es-ES"/>
-        </w:rPr>
-      </w:pPr>
-    </w:p>
-    <w:p>
-      <w:pPr>
-        <w:rPr>
-          <w:lang w:val="es-ES"/>
-        </w:rPr>
-      </w:pPr>
-    </w:p>
-    <w:p>
-      <w:pPr>
-        <w:keepNext/>
-        <w:rPr>
-          <w:lang w:val="es-ES"/>
-        </w:rPr>
-      </w:pPr>
-      <w:r>
-        <w:rPr>
-          <w:noProof/>
-          <w:lang w:val="es-ES" w:eastAsia="es-UY"/>
+          <w:lang w:val="es-UY" w:eastAsia="es-UY"/>
         </w:rPr>
         <w:drawing>
           <wp:inline distT="0" distB="0" distL="0" distR="0">
-            <wp:extent cx="5699125" cy="4338320"/>
+            <wp:extent cx="5760085" cy="1806604"/>
             <wp:effectExtent l="19050" t="0" r="0" b="0"/>
-            <wp:docPr id="7" name="Picture 7"/>
+            <wp:docPr id="19" name="Picture 19"/>
             <wp:cNvGraphicFramePr>
               <a:graphicFrameLocks xmlns:a="http://schemas.openxmlformats.org/drawingml/2006/main" noChangeAspect="1"/>
             </wp:cNvGraphicFramePr>
@@ -5723,7 +5555,7 @@
               <a:graphicData uri="http://schemas.openxmlformats.org/drawingml/2006/picture">
                 <pic:pic xmlns:pic="http://schemas.openxmlformats.org/drawingml/2006/picture">
                   <pic:nvPicPr>
-                    <pic:cNvPr id="0" name="Picture 7"/>
+                    <pic:cNvPr id="0" name="Picture 19"/>
                     <pic:cNvPicPr>
                       <a:picLocks noChangeAspect="1" noChangeArrowheads="1"/>
                     </pic:cNvPicPr>
@@ -5738,7 +5570,7 @@
                   <pic:spPr bwMode="auto">
                     <a:xfrm>
                       <a:off x="0" y="0"/>
-                      <a:ext cx="5699125" cy="4338320"/>
+                      <a:ext cx="5760085" cy="1806604"/>
                     </a:xfrm>
                     <a:prstGeom prst="rect">
                       <a:avLst/>
@@ -5760,26 +5592,430 @@
     </w:p>
     <w:p>
       <w:pPr>
+        <w:pStyle w:val="Heading5"/>
+        <w:numPr>
+          <w:ilvl w:val="0"/>
+          <w:numId w:val="0"/>
+        </w:numPr>
+        <w:ind w:left="1008" w:hanging="1008"/>
+      </w:pPr>
+      <w:r>
+        <w:lastRenderedPageBreak/>
+        <w:t>Descripción.</w:t>
+      </w:r>
+    </w:p>
+    <w:p>
+      <w:pPr>
+        <w:rPr>
+          <w:lang w:val="es-ES"/>
+        </w:rPr>
+      </w:pPr>
+      <w:r>
+        <w:rPr>
+          <w:lang w:val="es-ES"/>
+        </w:rPr>
+        <w:tab/>
+        <w:t xml:space="preserve">El </w:t>
+      </w:r>
+      <w:proofErr w:type="spellStart"/>
+      <w:r>
+        <w:rPr>
+          <w:lang w:val="es-ES"/>
+        </w:rPr>
+        <w:t>SoapConnector</w:t>
+      </w:r>
+      <w:proofErr w:type="spellEnd"/>
+      <w:r>
+        <w:rPr>
+          <w:lang w:val="es-ES"/>
+        </w:rPr>
+        <w:t xml:space="preserve"> también está implementado en la tecnología ESB pero es bastante diferente al anterior. En este caso se configura un servicio cuyo punto de acceso en un procesador SOAP provisto por el ESB, el mismo recibe pedidos HTTP que contengan un mensaje SOAP, lo procesa e invoca a la clase que lo implementa, en este caso el componente </w:t>
+      </w:r>
+      <w:proofErr w:type="spellStart"/>
+      <w:r>
+        <w:rPr>
+          <w:lang w:val="es-ES"/>
+        </w:rPr>
+        <w:t>GisSoapService</w:t>
+      </w:r>
+      <w:proofErr w:type="spellEnd"/>
+      <w:r>
+        <w:rPr>
+          <w:lang w:val="es-ES"/>
+        </w:rPr>
+        <w:t>, e</w:t>
+      </w:r>
+      <w:r>
+        <w:rPr>
+          <w:lang w:val="es-ES"/>
+        </w:rPr>
+        <w:t>l cual tiene declarados como métodos</w:t>
+      </w:r>
+      <w:r>
+        <w:rPr>
+          <w:lang w:val="es-ES"/>
+        </w:rPr>
+        <w:t xml:space="preserve"> todos los </w:t>
+      </w:r>
+      <w:r>
+        <w:rPr>
+          <w:lang w:val="es-ES"/>
+        </w:rPr>
+        <w:t xml:space="preserve">definidos por los estándares WMS y WFS. Este componente recibe toda la información y utiliza la configuración para armar la URL del servidor de mapas configurado. Dado que se utilizará una instancia de este sub sistema por cada servicio geográfico, es decir por cada servidor de mapas que se quiera exponer, solo se configura un servidor y su URL, IP, puerto y la URI. Esta URI puede variar según el protocolo y según la implementación del servidor, por ejemplo existen variantes entre </w:t>
+      </w:r>
+      <w:proofErr w:type="spellStart"/>
+      <w:r>
+        <w:rPr>
+          <w:lang w:val="es-ES"/>
+        </w:rPr>
+        <w:t>GeoServer</w:t>
+      </w:r>
+      <w:proofErr w:type="spellEnd"/>
+      <w:r>
+        <w:rPr>
+          <w:lang w:val="es-ES"/>
+        </w:rPr>
+        <w:t xml:space="preserve"> y </w:t>
+      </w:r>
+      <w:proofErr w:type="spellStart"/>
+      <w:r>
+        <w:rPr>
+          <w:lang w:val="es-ES"/>
+        </w:rPr>
+        <w:t>MapServer</w:t>
+      </w:r>
+      <w:proofErr w:type="spellEnd"/>
+      <w:r>
+        <w:rPr>
+          <w:lang w:val="es-ES"/>
+        </w:rPr>
+        <w:t>.</w:t>
+      </w:r>
+    </w:p>
+    <w:p>
+      <w:pPr>
+        <w:rPr>
+          <w:lang w:val="es-ES"/>
+        </w:rPr>
+      </w:pPr>
+      <w:r>
+        <w:rPr>
+          <w:lang w:val="es-ES"/>
+        </w:rPr>
+        <w:tab/>
+      </w:r>
+      <w:r>
+        <w:rPr>
+          <w:lang w:val="es-ES"/>
+        </w:rPr>
+        <w:t xml:space="preserve">El componente </w:t>
+      </w:r>
+      <w:proofErr w:type="spellStart"/>
+      <w:r>
+        <w:rPr>
+          <w:lang w:val="es-ES"/>
+        </w:rPr>
+        <w:t>RestInvoker</w:t>
+      </w:r>
+      <w:proofErr w:type="spellEnd"/>
+      <w:r>
+        <w:rPr>
+          <w:lang w:val="es-ES"/>
+        </w:rPr>
+        <w:t xml:space="preserve"> es el encargado de armar el pedido HTTP correspondiente, basado en los parámetros del pedido </w:t>
+      </w:r>
+      <w:proofErr w:type="spellStart"/>
+      <w:r>
+        <w:rPr>
+          <w:lang w:val="es-ES"/>
+        </w:rPr>
+        <w:t>orginal</w:t>
+      </w:r>
+      <w:proofErr w:type="spellEnd"/>
+      <w:r>
+        <w:rPr>
+          <w:lang w:val="es-ES"/>
+        </w:rPr>
+        <w:t xml:space="preserve"> y la URL provista por </w:t>
+      </w:r>
+      <w:proofErr w:type="spellStart"/>
+      <w:r>
+        <w:rPr>
+          <w:lang w:val="es-ES"/>
+        </w:rPr>
+        <w:t>GisSoapService</w:t>
+      </w:r>
+      <w:proofErr w:type="spellEnd"/>
+      <w:r>
+        <w:rPr>
+          <w:lang w:val="es-ES"/>
+        </w:rPr>
+        <w:t>.</w:t>
+      </w:r>
+    </w:p>
+    <w:p>
+      <w:pPr>
+        <w:rPr>
+          <w:lang w:val="es-ES"/>
+        </w:rPr>
+      </w:pPr>
+      <w:r>
+        <w:rPr>
+          <w:lang w:val="es-ES"/>
+        </w:rPr>
+        <w:tab/>
+        <w:t xml:space="preserve">Para la respuesta, simplemente se retorna lo enviado por el servidor de mapas, los componentes provistos por ESB que implementan el </w:t>
+      </w:r>
+      <w:proofErr w:type="spellStart"/>
+      <w:r>
+        <w:rPr>
+          <w:lang w:val="es-ES"/>
+        </w:rPr>
+        <w:t>webservice</w:t>
+      </w:r>
+      <w:proofErr w:type="spellEnd"/>
+      <w:r>
+        <w:rPr>
+          <w:lang w:val="es-ES"/>
+        </w:rPr>
+        <w:t xml:space="preserve"> se encargan de convertirlo en un mensaje SOAP Response. Solo se debe tener en cuenta que para el método </w:t>
+      </w:r>
+      <w:proofErr w:type="spellStart"/>
+      <w:r>
+        <w:rPr>
+          <w:lang w:val="es-ES"/>
+        </w:rPr>
+        <w:t>GetMap</w:t>
+      </w:r>
+      <w:proofErr w:type="spellEnd"/>
+      <w:r>
+        <w:rPr>
+          <w:lang w:val="es-ES"/>
+        </w:rPr>
+        <w:t xml:space="preserve"> la respuesta es una imagen en formato binario y no un XML como en todos los demás métodos.</w:t>
+      </w:r>
+    </w:p>
+    <w:p>
+      <w:pPr>
+        <w:pStyle w:val="Heading4"/>
+        <w:rPr>
+          <w:lang w:val="es-ES"/>
+        </w:rPr>
+      </w:pPr>
+      <w:r>
+        <w:rPr>
+          <w:lang w:val="es-ES"/>
+        </w:rPr>
+        <w:t xml:space="preserve">Simulador de Plataforma de Gobierno </w:t>
+      </w:r>
+      <w:proofErr w:type="spellStart"/>
+      <w:r>
+        <w:rPr>
+          <w:lang w:val="es-ES"/>
+        </w:rPr>
+        <w:t>Electronico</w:t>
+      </w:r>
+      <w:proofErr w:type="spellEnd"/>
+      <w:r>
+        <w:rPr>
+          <w:lang w:val="es-ES"/>
+        </w:rPr>
+        <w:t>.</w:t>
+      </w:r>
+    </w:p>
+    <w:p>
+      <w:pPr>
+        <w:rPr>
+          <w:color w:val="FF0000"/>
+          <w:lang w:val="es-ES"/>
+        </w:rPr>
+      </w:pPr>
+      <w:r>
+        <w:rPr>
+          <w:color w:val="FF0000"/>
+          <w:lang w:val="es-ES"/>
+        </w:rPr>
+        <w:t>[TODO]</w:t>
+      </w:r>
+    </w:p>
+    <w:p>
+      <w:pPr>
+        <w:pStyle w:val="Heading5"/>
+        <w:numPr>
+          <w:ilvl w:val="0"/>
+          <w:numId w:val="0"/>
+        </w:numPr>
+        <w:ind w:left="1008" w:hanging="1008"/>
+      </w:pPr>
+      <w:r>
+        <w:t>Diagrama de Componentes.</w:t>
+      </w:r>
+    </w:p>
+    <w:p>
+      <w:pPr>
+        <w:rPr>
+          <w:lang w:val="es-ES"/>
+        </w:rPr>
+      </w:pPr>
+    </w:p>
+    <w:p>
+      <w:pPr>
+        <w:pStyle w:val="Heading5"/>
+        <w:numPr>
+          <w:ilvl w:val="0"/>
+          <w:numId w:val="0"/>
+        </w:numPr>
+        <w:ind w:left="1008" w:hanging="1008"/>
+      </w:pPr>
+      <w:r>
+        <w:t>Descripción.</w:t>
+      </w:r>
+    </w:p>
+    <w:p>
+      <w:pPr>
+        <w:rPr>
+          <w:lang w:val="es-ES"/>
+        </w:rPr>
+      </w:pPr>
+      <w:r>
+        <w:rPr>
+          <w:lang w:val="es-ES"/>
+        </w:rPr>
+        <w:tab/>
+        <w:t>El</w:t>
+      </w:r>
+    </w:p>
+    <w:p>
+      <w:pPr>
+        <w:rPr>
+          <w:lang w:val="es-ES"/>
+        </w:rPr>
+      </w:pPr>
+    </w:p>
+    <w:p>
+      <w:pPr>
+        <w:pStyle w:val="Heading2"/>
+        <w:rPr>
+          <w:lang w:val="es-ES"/>
+        </w:rPr>
+      </w:pPr>
+      <w:bookmarkStart w:id="15" w:name="_Toc303693288"/>
+      <w:r>
+        <w:rPr>
+          <w:lang w:val="es-ES"/>
+        </w:rPr>
+        <w:t>Diagramas de Interacción</w:t>
+      </w:r>
+      <w:bookmarkEnd w:id="15"/>
+    </w:p>
+    <w:p>
+      <w:pPr>
+        <w:jc w:val="center"/>
+        <w:rPr>
+          <w:lang w:val="es-ES"/>
+        </w:rPr>
+      </w:pPr>
+      <w:r>
+        <w:rPr>
+          <w:noProof/>
+          <w:lang w:val="es-UY" w:eastAsia="es-UY"/>
+        </w:rPr>
+        <w:drawing>
+          <wp:inline distT="0" distB="0" distL="0" distR="0">
+            <wp:extent cx="5760085" cy="2049499"/>
+            <wp:effectExtent l="19050" t="0" r="0" b="0"/>
+            <wp:docPr id="22" name="Picture 22"/>
+            <wp:cNvGraphicFramePr>
+              <a:graphicFrameLocks xmlns:a="http://schemas.openxmlformats.org/drawingml/2006/main" noChangeAspect="1"/>
+            </wp:cNvGraphicFramePr>
+            <a:graphic xmlns:a="http://schemas.openxmlformats.org/drawingml/2006/main">
+              <a:graphicData uri="http://schemas.openxmlformats.org/drawingml/2006/picture">
+                <pic:pic xmlns:pic="http://schemas.openxmlformats.org/drawingml/2006/picture">
+                  <pic:nvPicPr>
+                    <pic:cNvPr id="0" name="Picture 22"/>
+                    <pic:cNvPicPr>
+                      <a:picLocks noChangeAspect="1" noChangeArrowheads="1"/>
+                    </pic:cNvPicPr>
+                  </pic:nvPicPr>
+                  <pic:blipFill>
+                    <a:blip r:embed="rId16"/>
+                    <a:srcRect/>
+                    <a:stretch>
+                      <a:fillRect/>
+                    </a:stretch>
+                  </pic:blipFill>
+                  <pic:spPr bwMode="auto">
+                    <a:xfrm>
+                      <a:off x="0" y="0"/>
+                      <a:ext cx="5760085" cy="2049499"/>
+                    </a:xfrm>
+                    <a:prstGeom prst="rect">
+                      <a:avLst/>
+                    </a:prstGeom>
+                    <a:noFill/>
+                    <a:ln w="9525">
+                      <a:noFill/>
+                      <a:miter lim="800000"/>
+                      <a:headEnd/>
+                      <a:tailEnd/>
+                    </a:ln>
+                  </pic:spPr>
+                </pic:pic>
+              </a:graphicData>
+            </a:graphic>
+          </wp:inline>
+        </w:drawing>
+      </w:r>
+    </w:p>
+    <w:p>
+      <w:pPr>
         <w:pStyle w:val="Caption"/>
         <w:jc w:val="center"/>
         <w:rPr>
           <w:lang w:val="es-ES"/>
         </w:rPr>
       </w:pPr>
-    </w:p>
-    <w:p>
-      <w:pPr>
-        <w:pStyle w:val="Caption"/>
-        <w:jc w:val="center"/>
-        <w:rPr>
-          <w:lang w:val="es-ES"/>
-        </w:rPr>
-      </w:pPr>
-      <w:r>
-        <w:rPr>
-          <w:lang w:val="es-ES"/>
-        </w:rPr>
-        <w:t xml:space="preserve">Diagrama de Ejemplo </w:t>
+      <w:r>
+        <w:rPr>
+          <w:lang w:val="es-ES"/>
+        </w:rPr>
+        <w:t xml:space="preserve">Diagrama </w:t>
+      </w:r>
+      <w:r>
+        <w:rPr>
+          <w:lang w:val="es-ES"/>
+        </w:rPr>
+        <w:t>8</w:t>
+      </w:r>
+      <w:r>
+        <w:rPr>
+          <w:lang w:val="es-ES"/>
+        </w:rPr>
+        <w:t xml:space="preserve"> (</w:t>
+      </w:r>
+      <w:r>
+        <w:rPr>
+          <w:lang w:val="es-ES"/>
+        </w:rPr>
+        <w:t>Diagrama de Secuencia para caso de uso</w:t>
+      </w:r>
+      <w:r>
+        <w:rPr>
+          <w:lang w:val="es-ES"/>
+        </w:rPr>
+        <w:t xml:space="preserve"> Público General</w:t>
+      </w:r>
+      <w:r>
+        <w:rPr>
+          <w:lang w:val="es-ES"/>
+        </w:rPr>
+        <w:t>, v</w:t>
+      </w:r>
+      <w:r>
+        <w:rPr>
+          <w:lang w:val="es-ES"/>
+        </w:rPr>
+        <w:t xml:space="preserve">er </w:t>
       </w:r>
       <w:r>
         <w:rPr>
@@ -5791,7 +6027,12 @@
         <w:rPr>
           <w:lang w:val="es-ES"/>
         </w:rPr>
-        <w:instrText xml:space="preserve"> SEQ Diagrama_de_Ejemplo \* ARABIC </w:instrText>
+        <w:instrText xml:space="preserve"> REF _Ref239762700 \r \h </w:instrText>
+      </w:r>
+      <w:r>
+        <w:rPr>
+          <w:lang w:val="es-ES"/>
+        </w:rPr>
       </w:r>
       <w:r>
         <w:rPr>
@@ -5801,10 +6042,9 @@
       </w:r>
       <w:r>
         <w:rPr>
-          <w:noProof/>
-          <w:lang w:val="es-ES"/>
-        </w:rPr>
-        <w:t>7</w:t>
+          <w:lang w:val="es-ES"/>
+        </w:rPr>
+        <w:t>[3]</w:t>
       </w:r>
       <w:r>
         <w:rPr>
@@ -5816,13 +6056,56 @@
         <w:rPr>
           <w:lang w:val="es-ES"/>
         </w:rPr>
-        <w:t xml:space="preserve"> (</w:t>
-      </w:r>
-      <w:r>
-        <w:rPr>
-          <w:lang w:val="es-ES"/>
-        </w:rPr>
-        <w:t xml:space="preserve">Diagrama de </w:t>
+        <w:t>)</w:t>
+      </w:r>
+    </w:p>
+    <w:p>
+      <w:pPr>
+        <w:rPr>
+          <w:lang w:val="es-ES"/>
+        </w:rPr>
+      </w:pPr>
+    </w:p>
+    <w:p>
+      <w:pPr>
+        <w:rPr>
+          <w:lang w:val="es-ES"/>
+        </w:rPr>
+      </w:pPr>
+    </w:p>
+    <w:p>
+      <w:pPr>
+        <w:rPr>
+          <w:lang w:val="es-ES"/>
+        </w:rPr>
+      </w:pPr>
+      <w:r>
+        <w:rPr>
+          <w:lang w:val="es-ES"/>
+        </w:rPr>
+        <w:t>Para el resto de los casos de uso, la interacción entre los sistemas y componentes es igual, lo que diferencia a cada caso de uso es el despliegue de los subsistemas que cambia según el entorno en que se encuentra el cliente.</w:t>
+      </w:r>
+    </w:p>
+    <w:p>
+      <w:pPr>
+        <w:pStyle w:val="Heading1"/>
+        <w:rPr>
+          <w:lang w:val="es-ES"/>
+        </w:rPr>
+      </w:pPr>
+      <w:r>
+        <w:rPr>
+          <w:lang w:val="es-ES"/>
+        </w:rPr>
+        <w:br w:type="page"/>
+      </w:r>
+      <w:bookmarkStart w:id="16" w:name="_Toc303693289"/>
+      <w:r>
+        <w:rPr>
+          <w:lang w:val="es-ES"/>
+        </w:rPr>
+        <w:lastRenderedPageBreak/>
+        <w:t>Vista de Distribución (</w:t>
       </w:r>
       <w:proofErr w:type="spellStart"/>
       <w:r>
@@ -5836,87 +6119,54 @@
         <w:rPr>
           <w:lang w:val="es-ES"/>
         </w:rPr>
-        <w:t xml:space="preserve"> con cuatro nodos, v</w:t>
-      </w:r>
-      <w:r>
-        <w:rPr>
-          <w:lang w:val="es-ES"/>
-        </w:rPr>
-        <w:t>er</w:t>
-      </w:r>
-      <w:r>
-        <w:rPr>
-          <w:lang w:val="es-ES"/>
-        </w:rPr>
-        <w:t xml:space="preserve"> </w:t>
-      </w:r>
-      <w:r>
-        <w:rPr>
-          <w:lang w:val="es-ES"/>
-        </w:rPr>
-        <w:fldChar w:fldCharType="begin"/>
-      </w:r>
-      <w:r>
-        <w:rPr>
-          <w:lang w:val="es-ES"/>
-        </w:rPr>
-        <w:instrText xml:space="preserve"> REF _Ref239793997 \r \h </w:instrText>
-      </w:r>
-      <w:r>
-        <w:rPr>
-          <w:lang w:val="es-ES"/>
-        </w:rPr>
-      </w:r>
-      <w:r>
-        <w:rPr>
-          <w:lang w:val="es-ES"/>
-        </w:rPr>
-        <w:fldChar w:fldCharType="separate"/>
-      </w:r>
-      <w:r>
-        <w:rPr>
-          <w:lang w:val="es-ES"/>
-        </w:rPr>
-        <w:t>[5]</w:t>
-      </w:r>
-      <w:r>
-        <w:rPr>
-          <w:lang w:val="es-ES"/>
-        </w:rPr>
-        <w:fldChar w:fldCharType="end"/>
-      </w:r>
-      <w:r>
-        <w:rPr>
-          <w:lang w:val="es-ES"/>
-        </w:rPr>
         <w:t>)</w:t>
       </w:r>
-    </w:p>
-    <w:p>
-      <w:pPr>
-        <w:rPr>
-          <w:lang w:val="es-ES"/>
-        </w:rPr>
-      </w:pPr>
-    </w:p>
-    <w:p>
-      <w:pPr>
-        <w:rPr>
-          <w:lang w:val="es-ES"/>
-        </w:rPr>
-      </w:pPr>
-    </w:p>
-    <w:p>
-      <w:pPr>
-        <w:rPr>
-          <w:lang w:val="es-ES"/>
-        </w:rPr>
-      </w:pPr>
-      <w:r>
-        <w:rPr>
-          <w:lang w:val="es-ES"/>
-        </w:rPr>
-        <w:t>]</w:t>
+      <w:r>
+        <w:rPr>
+          <w:lang w:val="es-ES"/>
+        </w:rPr>
+        <w:t>.</w:t>
+      </w:r>
+      <w:bookmarkEnd w:id="16"/>
+    </w:p>
+    <w:p>
+      <w:pPr>
+        <w:ind w:left="432"/>
+        <w:rPr>
+          <w:lang w:val="es-ES"/>
+        </w:rPr>
+      </w:pPr>
+      <w:r>
+        <w:rPr>
+          <w:lang w:val="es-ES"/>
+        </w:rPr>
+        <w:t xml:space="preserve">Uno de los puntos interesantes en el diseño fue encontrar la manera de desplegar los diferentes componentes teniendo en cuenta los requerimientos planteados en los escenarios de uso de la tesis de Raquel Sosa, </w:t>
+      </w:r>
+      <w:r>
+        <w:rPr>
+          <w:lang w:val="es-ES"/>
+        </w:rPr>
+        <w:t>así</w:t>
+      </w:r>
+      <w:r>
+        <w:rPr>
+          <w:lang w:val="es-ES"/>
+        </w:rPr>
+        <w:t xml:space="preserve"> como también la interacción con los sistemas preexistentes, es decir tanto la PGE, como la </w:t>
+      </w:r>
+      <w:proofErr w:type="spellStart"/>
+      <w:r>
+        <w:rPr>
+          <w:lang w:val="es-ES"/>
+        </w:rPr>
+        <w:t>REDuy</w:t>
+      </w:r>
+      <w:proofErr w:type="spellEnd"/>
+      <w:r>
+        <w:rPr>
+          <w:lang w:val="es-ES"/>
+        </w:rPr>
+        <w:t xml:space="preserve"> y los servicios e infraestructura con los que hoy cuentan los diferentes organismos estatales que utilizan a diario información geográfica.</w:t>
       </w:r>
     </w:p>
     <w:p>
@@ -5935,29 +6185,88 @@
         <w:rPr>
           <w:lang w:val="es-ES"/>
         </w:rPr>
-        <w:lastRenderedPageBreak/>
-        <w:t>[</w:t>
-      </w:r>
-      <w:r>
-        <w:rPr>
-          <w:lang w:val="es-ES"/>
-        </w:rPr>
-        <w:t>Escenario 1</w:t>
-      </w:r>
-      <w:r>
-        <w:rPr>
-          <w:lang w:val="es-ES"/>
-        </w:rPr>
-        <w:t>]</w:t>
+        <w:t xml:space="preserve">Escenario </w:t>
       </w:r>
       <w:bookmarkEnd w:id="19"/>
-    </w:p>
-    <w:p>
-      <w:pPr>
-        <w:rPr>
-          <w:lang w:val="es-ES"/>
-        </w:rPr>
-      </w:pPr>
+      <w:r>
+        <w:rPr>
+          <w:lang w:val="es-ES"/>
+        </w:rPr>
+        <w:t>Organismo cliente</w:t>
+      </w:r>
+    </w:p>
+    <w:p>
+      <w:pPr>
+        <w:jc w:val="center"/>
+        <w:rPr>
+          <w:lang w:val="es-ES"/>
+        </w:rPr>
+      </w:pPr>
+      <w:r>
+        <w:rPr>
+          <w:noProof/>
+          <w:lang w:val="es-UY" w:eastAsia="es-UY"/>
+        </w:rPr>
+        <w:drawing>
+          <wp:inline distT="0" distB="0" distL="0" distR="0">
+            <wp:extent cx="5760085" cy="2740867"/>
+            <wp:effectExtent l="19050" t="0" r="0" b="0"/>
+            <wp:docPr id="28" name="Picture 28"/>
+            <wp:cNvGraphicFramePr>
+              <a:graphicFrameLocks xmlns:a="http://schemas.openxmlformats.org/drawingml/2006/main" noChangeAspect="1"/>
+            </wp:cNvGraphicFramePr>
+            <a:graphic xmlns:a="http://schemas.openxmlformats.org/drawingml/2006/main">
+              <a:graphicData uri="http://schemas.openxmlformats.org/drawingml/2006/picture">
+                <pic:pic xmlns:pic="http://schemas.openxmlformats.org/drawingml/2006/picture">
+                  <pic:nvPicPr>
+                    <pic:cNvPr id="0" name="Picture 28"/>
+                    <pic:cNvPicPr>
+                      <a:picLocks noChangeAspect="1" noChangeArrowheads="1"/>
+                    </pic:cNvPicPr>
+                  </pic:nvPicPr>
+                  <pic:blipFill>
+                    <a:blip r:embed="rId17"/>
+                    <a:srcRect/>
+                    <a:stretch>
+                      <a:fillRect/>
+                    </a:stretch>
+                  </pic:blipFill>
+                  <pic:spPr bwMode="auto">
+                    <a:xfrm>
+                      <a:off x="0" y="0"/>
+                      <a:ext cx="5760085" cy="2740867"/>
+                    </a:xfrm>
+                    <a:prstGeom prst="rect">
+                      <a:avLst/>
+                    </a:prstGeom>
+                    <a:noFill/>
+                    <a:ln w="9525">
+                      <a:noFill/>
+                      <a:miter lim="800000"/>
+                      <a:headEnd/>
+                      <a:tailEnd/>
+                    </a:ln>
+                  </pic:spPr>
+                </pic:pic>
+              </a:graphicData>
+            </a:graphic>
+          </wp:inline>
+        </w:drawing>
+      </w:r>
+    </w:p>
+    <w:p>
+      <w:pPr>
+        <w:jc w:val="center"/>
+        <w:rPr>
+          <w:lang w:val="es-ES"/>
+        </w:rPr>
+      </w:pPr>
+      <w:r>
+        <w:rPr>
+          <w:lang w:val="es-ES"/>
+        </w:rPr>
+        <w:t>Diagrama 9, despliegue del escenario Organismo cliente.</w:t>
+      </w:r>
     </w:p>
     <w:p>
       <w:pPr>
@@ -5971,14 +6280,12 @@
           <w:lang w:val="es-ES"/>
         </w:rPr>
       </w:pPr>
-      <w:proofErr w:type="spellStart"/>
-      <w:r>
-        <w:rPr>
-          <w:lang w:val="es-ES"/>
-        </w:rPr>
-        <w:t>Descripcion</w:t>
-      </w:r>
-      <w:proofErr w:type="spellEnd"/>
+      <w:r>
+        <w:rPr>
+          <w:lang w:val="es-ES"/>
+        </w:rPr>
+        <w:t>Descripción</w:t>
+      </w:r>
       <w:r>
         <w:rPr>
           <w:lang w:val="es-ES"/>
@@ -6076,21 +6383,179 @@
         <w:rPr>
           <w:lang w:val="es-ES"/>
         </w:rPr>
-        <w:t>[</w:t>
-      </w:r>
-      <w:r>
-        <w:rPr>
-          <w:lang w:val="es-ES"/>
-        </w:rPr>
-        <w:t>Escenario 2</w:t>
-      </w:r>
-      <w:r>
-        <w:rPr>
-          <w:lang w:val="es-ES"/>
-        </w:rPr>
-        <w:t>]</w:t>
+        <w:lastRenderedPageBreak/>
+        <w:t xml:space="preserve">Escenario </w:t>
       </w:r>
       <w:bookmarkEnd w:id="20"/>
+      <w:r>
+        <w:rPr>
+          <w:lang w:val="es-ES"/>
+        </w:rPr>
+        <w:t>Público general</w:t>
+      </w:r>
+    </w:p>
+    <w:p>
+      <w:pPr>
+        <w:jc w:val="center"/>
+        <w:rPr>
+          <w:lang w:val="es-ES"/>
+        </w:rPr>
+      </w:pPr>
+      <w:r>
+        <w:rPr>
+          <w:noProof/>
+          <w:lang w:val="es-UY" w:eastAsia="es-UY"/>
+        </w:rPr>
+        <w:drawing>
+          <wp:inline distT="0" distB="0" distL="0" distR="0">
+            <wp:extent cx="5760085" cy="2880303"/>
+            <wp:effectExtent l="19050" t="0" r="0" b="0"/>
+            <wp:docPr id="31" name="Picture 31"/>
+            <wp:cNvGraphicFramePr>
+              <a:graphicFrameLocks xmlns:a="http://schemas.openxmlformats.org/drawingml/2006/main" noChangeAspect="1"/>
+            </wp:cNvGraphicFramePr>
+            <a:graphic xmlns:a="http://schemas.openxmlformats.org/drawingml/2006/main">
+              <a:graphicData uri="http://schemas.openxmlformats.org/drawingml/2006/picture">
+                <pic:pic xmlns:pic="http://schemas.openxmlformats.org/drawingml/2006/picture">
+                  <pic:nvPicPr>
+                    <pic:cNvPr id="0" name="Picture 31"/>
+                    <pic:cNvPicPr>
+                      <a:picLocks noChangeAspect="1" noChangeArrowheads="1"/>
+                    </pic:cNvPicPr>
+                  </pic:nvPicPr>
+                  <pic:blipFill>
+                    <a:blip r:embed="rId18"/>
+                    <a:srcRect/>
+                    <a:stretch>
+                      <a:fillRect/>
+                    </a:stretch>
+                  </pic:blipFill>
+                  <pic:spPr bwMode="auto">
+                    <a:xfrm>
+                      <a:off x="0" y="0"/>
+                      <a:ext cx="5760085" cy="2880303"/>
+                    </a:xfrm>
+                    <a:prstGeom prst="rect">
+                      <a:avLst/>
+                    </a:prstGeom>
+                    <a:noFill/>
+                    <a:ln w="9525">
+                      <a:noFill/>
+                      <a:miter lim="800000"/>
+                      <a:headEnd/>
+                      <a:tailEnd/>
+                    </a:ln>
+                  </pic:spPr>
+                </pic:pic>
+              </a:graphicData>
+            </a:graphic>
+          </wp:inline>
+        </w:drawing>
+      </w:r>
+    </w:p>
+    <w:p>
+      <w:pPr>
+        <w:jc w:val="center"/>
+        <w:rPr>
+          <w:lang w:val="es-ES"/>
+        </w:rPr>
+      </w:pPr>
+      <w:r>
+        <w:rPr>
+          <w:lang w:val="es-ES"/>
+        </w:rPr>
+        <w:t xml:space="preserve">Diagrama 10, </w:t>
+      </w:r>
+      <w:r>
+        <w:rPr>
+          <w:lang w:val="es-ES"/>
+        </w:rPr>
+        <w:t>despliegue</w:t>
+      </w:r>
+      <w:r>
+        <w:rPr>
+          <w:lang w:val="es-ES"/>
+        </w:rPr>
+        <w:t xml:space="preserve"> del escenario Público general.</w:t>
+      </w:r>
+    </w:p>
+    <w:p>
+      <w:pPr>
+        <w:rPr>
+          <w:lang w:val="es-ES"/>
+        </w:rPr>
+      </w:pPr>
+    </w:p>
+    <w:p>
+      <w:pPr>
+        <w:pStyle w:val="Heading4"/>
+        <w:numPr>
+          <w:ilvl w:val="0"/>
+          <w:numId w:val="0"/>
+        </w:numPr>
+        <w:ind w:left="864" w:hanging="864"/>
+        <w:rPr>
+          <w:lang w:val="es-ES"/>
+        </w:rPr>
+      </w:pPr>
+      <w:r>
+        <w:rPr>
+          <w:lang w:val="es-ES"/>
+        </w:rPr>
+        <w:t>Descripción.</w:t>
+      </w:r>
+    </w:p>
+    <w:p>
+      <w:pPr>
+        <w:rPr>
+          <w:lang w:val="es-ES"/>
+        </w:rPr>
+      </w:pPr>
+    </w:p>
+    <w:p>
+      <w:pPr>
+        <w:pStyle w:val="Heading4"/>
+        <w:numPr>
+          <w:ilvl w:val="0"/>
+          <w:numId w:val="0"/>
+        </w:numPr>
+        <w:ind w:left="864" w:hanging="864"/>
+        <w:rPr>
+          <w:lang w:val="es-ES"/>
+        </w:rPr>
+      </w:pPr>
+      <w:r>
+        <w:rPr>
+          <w:lang w:val="es-ES"/>
+        </w:rPr>
+        <w:t>Nodos.</w:t>
+      </w:r>
+    </w:p>
+    <w:p>
+      <w:pPr>
+        <w:rPr>
+          <w:lang w:val="es-ES"/>
+        </w:rPr>
+      </w:pPr>
+    </w:p>
+    <w:p>
+      <w:pPr>
+        <w:pStyle w:val="Heading4"/>
+        <w:numPr>
+          <w:ilvl w:val="0"/>
+          <w:numId w:val="0"/>
+        </w:numPr>
+        <w:ind w:left="864" w:hanging="864"/>
+        <w:rPr>
+          <w:lang w:val="es-ES"/>
+        </w:rPr>
+      </w:pPr>
+      <w:r>
+        <w:rPr>
+          <w:lang w:val="es-ES"/>
+        </w:rPr>
+        <w:t>Conexiones.</w:t>
+      </w:r>
     </w:p>
     <w:p>
       <w:pPr>
@@ -6406,7 +6871,7 @@
                     </pic:cNvPicPr>
                   </pic:nvPicPr>
                   <pic:blipFill>
-                    <a:blip r:embed="rId16"/>
+                    <a:blip r:embed="rId19"/>
                     <a:srcRect/>
                     <a:stretch>
                       <a:fillRect/>
@@ -6805,7 +7270,7 @@
                     </pic:cNvPicPr>
                   </pic:nvPicPr>
                   <pic:blipFill>
-                    <a:blip r:embed="rId17"/>
+                    <a:blip r:embed="rId20"/>
                     <a:srcRect/>
                     <a:stretch>
                       <a:fillRect/>
@@ -6986,7 +7451,7 @@
                     </pic:cNvPicPr>
                   </pic:nvPicPr>
                   <pic:blipFill>
-                    <a:blip r:embed="rId18"/>
+                    <a:blip r:embed="rId21"/>
                     <a:srcRect/>
                     <a:stretch>
                       <a:fillRect/>
@@ -7274,7 +7739,7 @@
         </w:rPr>
         <w:br/>
       </w:r>
-      <w:hyperlink r:id="rId19" w:history="1">
+      <w:hyperlink r:id="rId22" w:history="1">
         <w:r>
           <w:rPr>
             <w:rStyle w:val="Hyperlink"/>
@@ -7329,7 +7794,7 @@
         </w:rPr>
         <w:br/>
       </w:r>
-      <w:hyperlink r:id="rId20" w:history="1">
+      <w:hyperlink r:id="rId23" w:history="1">
         <w:bookmarkStart w:id="29" w:name="_Ref239762584"/>
         <w:r>
           <w:rPr>
@@ -7400,7 +7865,7 @@
         </w:rPr>
         <w:br/>
       </w:r>
-      <w:hyperlink r:id="rId21" w:history="1">
+      <w:hyperlink r:id="rId24" w:history="1">
         <w:bookmarkStart w:id="30" w:name="_Ref239762700"/>
         <w:r>
           <w:rPr>
@@ -7472,7 +7937,7 @@
         </w:rPr>
         <w:br/>
       </w:r>
-      <w:hyperlink r:id="rId22" w:history="1">
+      <w:hyperlink r:id="rId25" w:history="1">
         <w:r>
           <w:rPr>
             <w:lang w:val="es-ES"/>
@@ -7554,7 +8019,7 @@
         </w:rPr>
         <w:br/>
       </w:r>
-      <w:hyperlink r:id="rId23" w:history="1">
+      <w:hyperlink r:id="rId26" w:history="1">
         <w:r>
           <w:rPr>
             <w:rStyle w:val="Hyperlink"/>
@@ -7611,7 +8076,7 @@
         </w:rPr>
         <w:br/>
       </w:r>
-      <w:hyperlink r:id="rId24" w:history="1">
+      <w:hyperlink r:id="rId27" w:history="1">
         <w:r>
           <w:rPr>
             <w:rStyle w:val="Hyperlink"/>
@@ -7955,7 +8420,7 @@
         </w:rPr>
         <w:t xml:space="preserve">. D. Garlan, M. Shaw. 1994. </w:t>
       </w:r>
-      <w:hyperlink r:id="rId25" w:history="1">
+      <w:hyperlink r:id="rId28" w:history="1">
         <w:r>
           <w:rPr>
             <w:rStyle w:val="Hyperlink"/>
@@ -8081,7 +8546,7 @@
         </w:rPr>
         <w:t xml:space="preserve">. 1995. </w:t>
       </w:r>
-      <w:hyperlink r:id="rId26" w:history="1">
+      <w:hyperlink r:id="rId29" w:history="1">
         <w:r>
           <w:rPr>
             <w:rStyle w:val="Hyperlink"/>
@@ -8163,7 +8628,7 @@
         </w:rPr>
         <w:br/>
       </w:r>
-      <w:hyperlink r:id="rId27" w:history="1">
+      <w:hyperlink r:id="rId30" w:history="1">
         <w:r>
           <w:rPr>
             <w:rStyle w:val="Hyperlink"/>
@@ -8245,8 +8710,8 @@
       </w:pPr>
     </w:p>
     <w:sectPr>
-      <w:headerReference w:type="default" r:id="rId28"/>
-      <w:footerReference w:type="default" r:id="rId29"/>
+      <w:headerReference w:type="default" r:id="rId31"/>
+      <w:footerReference w:type="default" r:id="rId32"/>
       <w:pgSz w:w="11907" w:h="16840" w:code="9"/>
       <w:pgMar w:top="1418" w:right="1418" w:bottom="1418" w:left="1418" w:header="709" w:footer="709" w:gutter="0"/>
       <w:pgNumType w:start="1"/>
@@ -8321,7 +8786,7 @@
         <w:sz w:val="20"/>
         <w:szCs w:val="20"/>
       </w:rPr>
-      <w:t>10</w:t>
+      <w:t>12</w:t>
     </w:r>
     <w:r>
       <w:rPr>

</xml_diff>

<commit_message>
Mejora en actores y diagrama de casos criticos
</commit_message>
<xml_diff>
--- a/Documento de arquitectura.docx
+++ b/Documento de arquitectura.docx
@@ -2031,9 +2031,9 @@
         </w:rPr>
         <w:drawing>
           <wp:inline distT="0" distB="0" distL="0" distR="0">
-            <wp:extent cx="5581650" cy="2857500"/>
+            <wp:extent cx="5760085" cy="2618220"/>
             <wp:effectExtent l="19050" t="0" r="0" b="0"/>
-            <wp:docPr id="6" name="Picture 22"/>
+            <wp:docPr id="3" name="Imagen 1"/>
             <wp:cNvGraphicFramePr>
               <a:graphicFrameLocks xmlns:a="http://schemas.openxmlformats.org/drawingml/2006/main" noChangeAspect="1"/>
             </wp:cNvGraphicFramePr>
@@ -2041,7 +2041,7 @@
               <a:graphicData uri="http://schemas.openxmlformats.org/drawingml/2006/picture">
                 <pic:pic xmlns:pic="http://schemas.openxmlformats.org/drawingml/2006/picture">
                   <pic:nvPicPr>
-                    <pic:cNvPr id="0" name="Picture 22"/>
+                    <pic:cNvPr id="0" name="Picture 1"/>
                     <pic:cNvPicPr>
                       <a:picLocks noChangeAspect="1" noChangeArrowheads="1"/>
                     </pic:cNvPicPr>
@@ -2056,7 +2056,7 @@
                   <pic:spPr bwMode="auto">
                     <a:xfrm>
                       <a:off x="0" y="0"/>
-                      <a:ext cx="5581650" cy="2857500"/>
+                      <a:ext cx="5760085" cy="2618220"/>
                     </a:xfrm>
                     <a:prstGeom prst="rect">
                       <a:avLst/>
@@ -2154,15 +2154,13 @@
     </w:p>
     <w:p>
       <w:pPr>
-        <w:pStyle w:val="Ttulo3"/>
-        <w:rPr>
-          <w:lang w:val="es-ES"/>
-        </w:rPr>
-      </w:pPr>
-      <w:r>
-        <w:rPr>
-          <w:lang w:val="es-ES"/>
-        </w:rPr>
+        <w:pStyle w:val="Ttulo5"/>
+        <w:numPr>
+          <w:ilvl w:val="0"/>
+          <w:numId w:val="0"/>
+        </w:numPr>
+      </w:pPr>
+      <w:r>
         <w:t xml:space="preserve">Organismo </w:t>
       </w:r>
     </w:p>
@@ -2188,15 +2186,13 @@
     </w:p>
     <w:p>
       <w:pPr>
-        <w:pStyle w:val="Ttulo3"/>
-        <w:rPr>
-          <w:lang w:val="es-ES"/>
-        </w:rPr>
-      </w:pPr>
-      <w:r>
-        <w:rPr>
-          <w:lang w:val="es-ES"/>
-        </w:rPr>
+        <w:pStyle w:val="Ttulo5"/>
+        <w:numPr>
+          <w:ilvl w:val="0"/>
+          <w:numId w:val="0"/>
+        </w:numPr>
+      </w:pPr>
+      <w:r>
         <w:t>Público general</w:t>
       </w:r>
     </w:p>
@@ -2241,15 +2237,13 @@
     </w:p>
     <w:p>
       <w:pPr>
-        <w:pStyle w:val="Ttulo3"/>
-        <w:rPr>
-          <w:lang w:val="es-ES"/>
-        </w:rPr>
-      </w:pPr>
-      <w:r>
-        <w:rPr>
-          <w:lang w:val="es-ES"/>
-        </w:rPr>
+        <w:pStyle w:val="Ttulo5"/>
+        <w:numPr>
+          <w:ilvl w:val="0"/>
+          <w:numId w:val="0"/>
+        </w:numPr>
+      </w:pPr>
+      <w:r>
         <w:t>STS</w:t>
       </w:r>
     </w:p>
@@ -2275,15 +2269,13 @@
     </w:p>
     <w:p>
       <w:pPr>
-        <w:pStyle w:val="Ttulo3"/>
-        <w:rPr>
-          <w:lang w:val="es-ES"/>
-        </w:rPr>
-      </w:pPr>
-      <w:r>
-        <w:rPr>
-          <w:lang w:val="es-ES"/>
-        </w:rPr>
+        <w:pStyle w:val="Ttulo5"/>
+        <w:numPr>
+          <w:ilvl w:val="0"/>
+          <w:numId w:val="0"/>
+        </w:numPr>
+      </w:pPr>
+      <w:r>
         <w:t xml:space="preserve">PGE </w:t>
       </w:r>
     </w:p>
@@ -4874,7 +4866,7 @@
         <w:pStyle w:val="Prrafodelista"/>
         <w:numPr>
           <w:ilvl w:val="0"/>
-          <w:numId w:val="48"/>
+          <w:numId w:val="9"/>
         </w:numPr>
         <w:rPr>
           <w:lang w:val="es-ES"/>
@@ -4892,7 +4884,7 @@
         <w:pStyle w:val="Prrafodelista"/>
         <w:numPr>
           <w:ilvl w:val="0"/>
-          <w:numId w:val="48"/>
+          <w:numId w:val="9"/>
         </w:numPr>
         <w:rPr>
           <w:lang w:val="es-ES"/>
@@ -4910,7 +4902,7 @@
         <w:pStyle w:val="Prrafodelista"/>
         <w:numPr>
           <w:ilvl w:val="0"/>
-          <w:numId w:val="48"/>
+          <w:numId w:val="9"/>
         </w:numPr>
         <w:rPr>
           <w:lang w:val="es-ES"/>
@@ -5267,7 +5259,7 @@
         <w:pStyle w:val="Prrafodelista"/>
         <w:numPr>
           <w:ilvl w:val="0"/>
-          <w:numId w:val="49"/>
+          <w:numId w:val="10"/>
         </w:numPr>
         <w:rPr>
           <w:lang w:val="es-ES"/>
@@ -5285,7 +5277,7 @@
         <w:pStyle w:val="Prrafodelista"/>
         <w:numPr>
           <w:ilvl w:val="0"/>
-          <w:numId w:val="49"/>
+          <w:numId w:val="10"/>
         </w:numPr>
         <w:rPr>
           <w:lang w:val="es-ES"/>
@@ -5304,7 +5296,7 @@
         <w:pStyle w:val="Prrafodelista"/>
         <w:numPr>
           <w:ilvl w:val="0"/>
-          <w:numId w:val="49"/>
+          <w:numId w:val="10"/>
         </w:numPr>
         <w:rPr>
           <w:lang w:val="es-ES"/>
@@ -5322,7 +5314,7 @@
         <w:pStyle w:val="Prrafodelista"/>
         <w:numPr>
           <w:ilvl w:val="0"/>
-          <w:numId w:val="49"/>
+          <w:numId w:val="10"/>
         </w:numPr>
         <w:rPr>
           <w:lang w:val="es-ES"/>
@@ -6452,7 +6444,7 @@
         <w:sz w:val="20"/>
         <w:szCs w:val="20"/>
       </w:rPr>
-      <w:t>2</w:t>
+      <w:t>5</w:t>
     </w:r>
     <w:r>
       <w:rPr>
@@ -6552,1045 +6544,6 @@
 <file path=word/numbering.xml><?xml version="1.0" encoding="utf-8"?>
 <w:numbering xmlns:ve="http://schemas.openxmlformats.org/markup-compatibility/2006" xmlns:o="urn:schemas-microsoft-com:office:office" xmlns:r="http://schemas.openxmlformats.org/officeDocument/2006/relationships" xmlns:m="http://schemas.openxmlformats.org/officeDocument/2006/math" xmlns:v="urn:schemas-microsoft-com:vml" xmlns:wp="http://schemas.openxmlformats.org/drawingml/2006/wordprocessingDrawing" xmlns:w10="urn:schemas-microsoft-com:office:word" xmlns:w="http://schemas.openxmlformats.org/wordprocessingml/2006/main" xmlns:wne="http://schemas.microsoft.com/office/word/2006/wordml">
   <w:abstractNum w:abstractNumId="0">
-    <w:nsid w:val="04072F70"/>
-    <w:multiLevelType w:val="hybridMultilevel"/>
-    <w:tmpl w:val="14B49408"/>
-    <w:lvl w:ilvl="0" w:tplc="0C0A0001">
-      <w:start w:val="1"/>
-      <w:numFmt w:val="bullet"/>
-      <w:lvlText w:val=""/>
-      <w:lvlJc w:val="left"/>
-      <w:pPr>
-        <w:tabs>
-          <w:tab w:val="num" w:pos="720"/>
-        </w:tabs>
-        <w:ind w:left="720" w:hanging="360"/>
-      </w:pPr>
-      <w:rPr>
-        <w:rFonts w:ascii="Symbol" w:hAnsi="Symbol" w:cs="Symbol" w:hint="default"/>
-      </w:rPr>
-    </w:lvl>
-    <w:lvl w:ilvl="1" w:tplc="0C0A0003" w:tentative="1">
-      <w:start w:val="1"/>
-      <w:numFmt w:val="bullet"/>
-      <w:lvlText w:val="o"/>
-      <w:lvlJc w:val="left"/>
-      <w:pPr>
-        <w:tabs>
-          <w:tab w:val="num" w:pos="1440"/>
-        </w:tabs>
-        <w:ind w:left="1440" w:hanging="360"/>
-      </w:pPr>
-      <w:rPr>
-        <w:rFonts w:ascii="Courier New" w:hAnsi="Courier New" w:cs="Courier New" w:hint="default"/>
-      </w:rPr>
-    </w:lvl>
-    <w:lvl w:ilvl="2" w:tplc="0C0A0005" w:tentative="1">
-      <w:start w:val="1"/>
-      <w:numFmt w:val="bullet"/>
-      <w:lvlText w:val=""/>
-      <w:lvlJc w:val="left"/>
-      <w:pPr>
-        <w:tabs>
-          <w:tab w:val="num" w:pos="2160"/>
-        </w:tabs>
-        <w:ind w:left="2160" w:hanging="360"/>
-      </w:pPr>
-      <w:rPr>
-        <w:rFonts w:ascii="Wingdings" w:hAnsi="Wingdings" w:cs="Wingdings" w:hint="default"/>
-      </w:rPr>
-    </w:lvl>
-    <w:lvl w:ilvl="3" w:tplc="0C0A0001" w:tentative="1">
-      <w:start w:val="1"/>
-      <w:numFmt w:val="bullet"/>
-      <w:lvlText w:val=""/>
-      <w:lvlJc w:val="left"/>
-      <w:pPr>
-        <w:tabs>
-          <w:tab w:val="num" w:pos="2880"/>
-        </w:tabs>
-        <w:ind w:left="2880" w:hanging="360"/>
-      </w:pPr>
-      <w:rPr>
-        <w:rFonts w:ascii="Symbol" w:hAnsi="Symbol" w:cs="Symbol" w:hint="default"/>
-      </w:rPr>
-    </w:lvl>
-    <w:lvl w:ilvl="4" w:tplc="0C0A0003" w:tentative="1">
-      <w:start w:val="1"/>
-      <w:numFmt w:val="bullet"/>
-      <w:lvlText w:val="o"/>
-      <w:lvlJc w:val="left"/>
-      <w:pPr>
-        <w:tabs>
-          <w:tab w:val="num" w:pos="3600"/>
-        </w:tabs>
-        <w:ind w:left="3600" w:hanging="360"/>
-      </w:pPr>
-      <w:rPr>
-        <w:rFonts w:ascii="Courier New" w:hAnsi="Courier New" w:cs="Courier New" w:hint="default"/>
-      </w:rPr>
-    </w:lvl>
-    <w:lvl w:ilvl="5" w:tplc="0C0A0005" w:tentative="1">
-      <w:start w:val="1"/>
-      <w:numFmt w:val="bullet"/>
-      <w:lvlText w:val=""/>
-      <w:lvlJc w:val="left"/>
-      <w:pPr>
-        <w:tabs>
-          <w:tab w:val="num" w:pos="4320"/>
-        </w:tabs>
-        <w:ind w:left="4320" w:hanging="360"/>
-      </w:pPr>
-      <w:rPr>
-        <w:rFonts w:ascii="Wingdings" w:hAnsi="Wingdings" w:cs="Wingdings" w:hint="default"/>
-      </w:rPr>
-    </w:lvl>
-    <w:lvl w:ilvl="6" w:tplc="0C0A0001" w:tentative="1">
-      <w:start w:val="1"/>
-      <w:numFmt w:val="bullet"/>
-      <w:lvlText w:val=""/>
-      <w:lvlJc w:val="left"/>
-      <w:pPr>
-        <w:tabs>
-          <w:tab w:val="num" w:pos="5040"/>
-        </w:tabs>
-        <w:ind w:left="5040" w:hanging="360"/>
-      </w:pPr>
-      <w:rPr>
-        <w:rFonts w:ascii="Symbol" w:hAnsi="Symbol" w:cs="Symbol" w:hint="default"/>
-      </w:rPr>
-    </w:lvl>
-    <w:lvl w:ilvl="7" w:tplc="0C0A0003" w:tentative="1">
-      <w:start w:val="1"/>
-      <w:numFmt w:val="bullet"/>
-      <w:lvlText w:val="o"/>
-      <w:lvlJc w:val="left"/>
-      <w:pPr>
-        <w:tabs>
-          <w:tab w:val="num" w:pos="5760"/>
-        </w:tabs>
-        <w:ind w:left="5760" w:hanging="360"/>
-      </w:pPr>
-      <w:rPr>
-        <w:rFonts w:ascii="Courier New" w:hAnsi="Courier New" w:cs="Courier New" w:hint="default"/>
-      </w:rPr>
-    </w:lvl>
-    <w:lvl w:ilvl="8" w:tplc="0C0A0005" w:tentative="1">
-      <w:start w:val="1"/>
-      <w:numFmt w:val="bullet"/>
-      <w:lvlText w:val=""/>
-      <w:lvlJc w:val="left"/>
-      <w:pPr>
-        <w:tabs>
-          <w:tab w:val="num" w:pos="6480"/>
-        </w:tabs>
-        <w:ind w:left="6480" w:hanging="360"/>
-      </w:pPr>
-      <w:rPr>
-        <w:rFonts w:ascii="Wingdings" w:hAnsi="Wingdings" w:cs="Wingdings" w:hint="default"/>
-      </w:rPr>
-    </w:lvl>
-  </w:abstractNum>
-  <w:abstractNum w:abstractNumId="1">
-    <w:nsid w:val="04224ABF"/>
-    <w:multiLevelType w:val="hybridMultilevel"/>
-    <w:tmpl w:val="77440D7C"/>
-    <w:lvl w:ilvl="0" w:tplc="380A0001">
-      <w:start w:val="1"/>
-      <w:numFmt w:val="bullet"/>
-      <w:lvlText w:val=""/>
-      <w:lvlJc w:val="left"/>
-      <w:pPr>
-        <w:ind w:left="720" w:hanging="360"/>
-      </w:pPr>
-      <w:rPr>
-        <w:rFonts w:ascii="Symbol" w:hAnsi="Symbol" w:cs="Symbol" w:hint="default"/>
-      </w:rPr>
-    </w:lvl>
-    <w:lvl w:ilvl="1" w:tplc="380A0003" w:tentative="1">
-      <w:start w:val="1"/>
-      <w:numFmt w:val="bullet"/>
-      <w:lvlText w:val="o"/>
-      <w:lvlJc w:val="left"/>
-      <w:pPr>
-        <w:ind w:left="1440" w:hanging="360"/>
-      </w:pPr>
-      <w:rPr>
-        <w:rFonts w:ascii="Courier New" w:hAnsi="Courier New" w:cs="Courier New" w:hint="default"/>
-      </w:rPr>
-    </w:lvl>
-    <w:lvl w:ilvl="2" w:tplc="380A0005" w:tentative="1">
-      <w:start w:val="1"/>
-      <w:numFmt w:val="bullet"/>
-      <w:lvlText w:val=""/>
-      <w:lvlJc w:val="left"/>
-      <w:pPr>
-        <w:ind w:left="2160" w:hanging="360"/>
-      </w:pPr>
-      <w:rPr>
-        <w:rFonts w:ascii="Wingdings" w:hAnsi="Wingdings" w:cs="Wingdings" w:hint="default"/>
-      </w:rPr>
-    </w:lvl>
-    <w:lvl w:ilvl="3" w:tplc="380A0001" w:tentative="1">
-      <w:start w:val="1"/>
-      <w:numFmt w:val="bullet"/>
-      <w:lvlText w:val=""/>
-      <w:lvlJc w:val="left"/>
-      <w:pPr>
-        <w:ind w:left="2880" w:hanging="360"/>
-      </w:pPr>
-      <w:rPr>
-        <w:rFonts w:ascii="Symbol" w:hAnsi="Symbol" w:cs="Symbol" w:hint="default"/>
-      </w:rPr>
-    </w:lvl>
-    <w:lvl w:ilvl="4" w:tplc="380A0003" w:tentative="1">
-      <w:start w:val="1"/>
-      <w:numFmt w:val="bullet"/>
-      <w:lvlText w:val="o"/>
-      <w:lvlJc w:val="left"/>
-      <w:pPr>
-        <w:ind w:left="3600" w:hanging="360"/>
-      </w:pPr>
-      <w:rPr>
-        <w:rFonts w:ascii="Courier New" w:hAnsi="Courier New" w:cs="Courier New" w:hint="default"/>
-      </w:rPr>
-    </w:lvl>
-    <w:lvl w:ilvl="5" w:tplc="380A0005" w:tentative="1">
-      <w:start w:val="1"/>
-      <w:numFmt w:val="bullet"/>
-      <w:lvlText w:val=""/>
-      <w:lvlJc w:val="left"/>
-      <w:pPr>
-        <w:ind w:left="4320" w:hanging="360"/>
-      </w:pPr>
-      <w:rPr>
-        <w:rFonts w:ascii="Wingdings" w:hAnsi="Wingdings" w:cs="Wingdings" w:hint="default"/>
-      </w:rPr>
-    </w:lvl>
-    <w:lvl w:ilvl="6" w:tplc="380A0001" w:tentative="1">
-      <w:start w:val="1"/>
-      <w:numFmt w:val="bullet"/>
-      <w:lvlText w:val=""/>
-      <w:lvlJc w:val="left"/>
-      <w:pPr>
-        <w:ind w:left="5040" w:hanging="360"/>
-      </w:pPr>
-      <w:rPr>
-        <w:rFonts w:ascii="Symbol" w:hAnsi="Symbol" w:cs="Symbol" w:hint="default"/>
-      </w:rPr>
-    </w:lvl>
-    <w:lvl w:ilvl="7" w:tplc="380A0003" w:tentative="1">
-      <w:start w:val="1"/>
-      <w:numFmt w:val="bullet"/>
-      <w:lvlText w:val="o"/>
-      <w:lvlJc w:val="left"/>
-      <w:pPr>
-        <w:ind w:left="5760" w:hanging="360"/>
-      </w:pPr>
-      <w:rPr>
-        <w:rFonts w:ascii="Courier New" w:hAnsi="Courier New" w:cs="Courier New" w:hint="default"/>
-      </w:rPr>
-    </w:lvl>
-    <w:lvl w:ilvl="8" w:tplc="380A0005" w:tentative="1">
-      <w:start w:val="1"/>
-      <w:numFmt w:val="bullet"/>
-      <w:lvlText w:val=""/>
-      <w:lvlJc w:val="left"/>
-      <w:pPr>
-        <w:ind w:left="6480" w:hanging="360"/>
-      </w:pPr>
-      <w:rPr>
-        <w:rFonts w:ascii="Wingdings" w:hAnsi="Wingdings" w:cs="Wingdings" w:hint="default"/>
-      </w:rPr>
-    </w:lvl>
-  </w:abstractNum>
-  <w:abstractNum w:abstractNumId="2">
-    <w:nsid w:val="10CA5276"/>
-    <w:multiLevelType w:val="hybridMultilevel"/>
-    <w:tmpl w:val="A3BA80E2"/>
-    <w:lvl w:ilvl="0" w:tplc="0C0A0001">
-      <w:start w:val="1"/>
-      <w:numFmt w:val="bullet"/>
-      <w:lvlText w:val=""/>
-      <w:lvlJc w:val="left"/>
-      <w:pPr>
-        <w:tabs>
-          <w:tab w:val="num" w:pos="720"/>
-        </w:tabs>
-        <w:ind w:left="720" w:hanging="360"/>
-      </w:pPr>
-      <w:rPr>
-        <w:rFonts w:ascii="Symbol" w:hAnsi="Symbol" w:cs="Symbol" w:hint="default"/>
-      </w:rPr>
-    </w:lvl>
-    <w:lvl w:ilvl="1" w:tplc="0C0A0003" w:tentative="1">
-      <w:start w:val="1"/>
-      <w:numFmt w:val="bullet"/>
-      <w:lvlText w:val="o"/>
-      <w:lvlJc w:val="left"/>
-      <w:pPr>
-        <w:tabs>
-          <w:tab w:val="num" w:pos="1440"/>
-        </w:tabs>
-        <w:ind w:left="1440" w:hanging="360"/>
-      </w:pPr>
-      <w:rPr>
-        <w:rFonts w:ascii="Courier New" w:hAnsi="Courier New" w:cs="Courier New" w:hint="default"/>
-      </w:rPr>
-    </w:lvl>
-    <w:lvl w:ilvl="2" w:tplc="0C0A0005" w:tentative="1">
-      <w:start w:val="1"/>
-      <w:numFmt w:val="bullet"/>
-      <w:lvlText w:val=""/>
-      <w:lvlJc w:val="left"/>
-      <w:pPr>
-        <w:tabs>
-          <w:tab w:val="num" w:pos="2160"/>
-        </w:tabs>
-        <w:ind w:left="2160" w:hanging="360"/>
-      </w:pPr>
-      <w:rPr>
-        <w:rFonts w:ascii="Wingdings" w:hAnsi="Wingdings" w:cs="Wingdings" w:hint="default"/>
-      </w:rPr>
-    </w:lvl>
-    <w:lvl w:ilvl="3" w:tplc="0C0A0001" w:tentative="1">
-      <w:start w:val="1"/>
-      <w:numFmt w:val="bullet"/>
-      <w:lvlText w:val=""/>
-      <w:lvlJc w:val="left"/>
-      <w:pPr>
-        <w:tabs>
-          <w:tab w:val="num" w:pos="2880"/>
-        </w:tabs>
-        <w:ind w:left="2880" w:hanging="360"/>
-      </w:pPr>
-      <w:rPr>
-        <w:rFonts w:ascii="Symbol" w:hAnsi="Symbol" w:cs="Symbol" w:hint="default"/>
-      </w:rPr>
-    </w:lvl>
-    <w:lvl w:ilvl="4" w:tplc="0C0A0003" w:tentative="1">
-      <w:start w:val="1"/>
-      <w:numFmt w:val="bullet"/>
-      <w:lvlText w:val="o"/>
-      <w:lvlJc w:val="left"/>
-      <w:pPr>
-        <w:tabs>
-          <w:tab w:val="num" w:pos="3600"/>
-        </w:tabs>
-        <w:ind w:left="3600" w:hanging="360"/>
-      </w:pPr>
-      <w:rPr>
-        <w:rFonts w:ascii="Courier New" w:hAnsi="Courier New" w:cs="Courier New" w:hint="default"/>
-      </w:rPr>
-    </w:lvl>
-    <w:lvl w:ilvl="5" w:tplc="0C0A0005" w:tentative="1">
-      <w:start w:val="1"/>
-      <w:numFmt w:val="bullet"/>
-      <w:lvlText w:val=""/>
-      <w:lvlJc w:val="left"/>
-      <w:pPr>
-        <w:tabs>
-          <w:tab w:val="num" w:pos="4320"/>
-        </w:tabs>
-        <w:ind w:left="4320" w:hanging="360"/>
-      </w:pPr>
-      <w:rPr>
-        <w:rFonts w:ascii="Wingdings" w:hAnsi="Wingdings" w:cs="Wingdings" w:hint="default"/>
-      </w:rPr>
-    </w:lvl>
-    <w:lvl w:ilvl="6" w:tplc="0C0A0001" w:tentative="1">
-      <w:start w:val="1"/>
-      <w:numFmt w:val="bullet"/>
-      <w:lvlText w:val=""/>
-      <w:lvlJc w:val="left"/>
-      <w:pPr>
-        <w:tabs>
-          <w:tab w:val="num" w:pos="5040"/>
-        </w:tabs>
-        <w:ind w:left="5040" w:hanging="360"/>
-      </w:pPr>
-      <w:rPr>
-        <w:rFonts w:ascii="Symbol" w:hAnsi="Symbol" w:cs="Symbol" w:hint="default"/>
-      </w:rPr>
-    </w:lvl>
-    <w:lvl w:ilvl="7" w:tplc="0C0A0003" w:tentative="1">
-      <w:start w:val="1"/>
-      <w:numFmt w:val="bullet"/>
-      <w:lvlText w:val="o"/>
-      <w:lvlJc w:val="left"/>
-      <w:pPr>
-        <w:tabs>
-          <w:tab w:val="num" w:pos="5760"/>
-        </w:tabs>
-        <w:ind w:left="5760" w:hanging="360"/>
-      </w:pPr>
-      <w:rPr>
-        <w:rFonts w:ascii="Courier New" w:hAnsi="Courier New" w:cs="Courier New" w:hint="default"/>
-      </w:rPr>
-    </w:lvl>
-    <w:lvl w:ilvl="8" w:tplc="0C0A0005" w:tentative="1">
-      <w:start w:val="1"/>
-      <w:numFmt w:val="bullet"/>
-      <w:lvlText w:val=""/>
-      <w:lvlJc w:val="left"/>
-      <w:pPr>
-        <w:tabs>
-          <w:tab w:val="num" w:pos="6480"/>
-        </w:tabs>
-        <w:ind w:left="6480" w:hanging="360"/>
-      </w:pPr>
-      <w:rPr>
-        <w:rFonts w:ascii="Wingdings" w:hAnsi="Wingdings" w:cs="Wingdings" w:hint="default"/>
-      </w:rPr>
-    </w:lvl>
-  </w:abstractNum>
-  <w:abstractNum w:abstractNumId="3">
-    <w:nsid w:val="15440EB2"/>
-    <w:multiLevelType w:val="hybridMultilevel"/>
-    <w:tmpl w:val="E1D40AA4"/>
-    <w:lvl w:ilvl="0" w:tplc="380A0001">
-      <w:start w:val="1"/>
-      <w:numFmt w:val="bullet"/>
-      <w:lvlText w:val=""/>
-      <w:lvlJc w:val="left"/>
-      <w:pPr>
-        <w:ind w:left="720" w:hanging="360"/>
-      </w:pPr>
-      <w:rPr>
-        <w:rFonts w:ascii="Symbol" w:hAnsi="Symbol" w:cs="Symbol" w:hint="default"/>
-      </w:rPr>
-    </w:lvl>
-    <w:lvl w:ilvl="1" w:tplc="380A0003" w:tentative="1">
-      <w:start w:val="1"/>
-      <w:numFmt w:val="bullet"/>
-      <w:lvlText w:val="o"/>
-      <w:lvlJc w:val="left"/>
-      <w:pPr>
-        <w:ind w:left="1440" w:hanging="360"/>
-      </w:pPr>
-      <w:rPr>
-        <w:rFonts w:ascii="Courier New" w:hAnsi="Courier New" w:cs="Courier New" w:hint="default"/>
-      </w:rPr>
-    </w:lvl>
-    <w:lvl w:ilvl="2" w:tplc="380A0005" w:tentative="1">
-      <w:start w:val="1"/>
-      <w:numFmt w:val="bullet"/>
-      <w:lvlText w:val=""/>
-      <w:lvlJc w:val="left"/>
-      <w:pPr>
-        <w:ind w:left="2160" w:hanging="360"/>
-      </w:pPr>
-      <w:rPr>
-        <w:rFonts w:ascii="Wingdings" w:hAnsi="Wingdings" w:cs="Wingdings" w:hint="default"/>
-      </w:rPr>
-    </w:lvl>
-    <w:lvl w:ilvl="3" w:tplc="380A0001" w:tentative="1">
-      <w:start w:val="1"/>
-      <w:numFmt w:val="bullet"/>
-      <w:lvlText w:val=""/>
-      <w:lvlJc w:val="left"/>
-      <w:pPr>
-        <w:ind w:left="2880" w:hanging="360"/>
-      </w:pPr>
-      <w:rPr>
-        <w:rFonts w:ascii="Symbol" w:hAnsi="Symbol" w:cs="Symbol" w:hint="default"/>
-      </w:rPr>
-    </w:lvl>
-    <w:lvl w:ilvl="4" w:tplc="380A0003" w:tentative="1">
-      <w:start w:val="1"/>
-      <w:numFmt w:val="bullet"/>
-      <w:lvlText w:val="o"/>
-      <w:lvlJc w:val="left"/>
-      <w:pPr>
-        <w:ind w:left="3600" w:hanging="360"/>
-      </w:pPr>
-      <w:rPr>
-        <w:rFonts w:ascii="Courier New" w:hAnsi="Courier New" w:cs="Courier New" w:hint="default"/>
-      </w:rPr>
-    </w:lvl>
-    <w:lvl w:ilvl="5" w:tplc="380A0005" w:tentative="1">
-      <w:start w:val="1"/>
-      <w:numFmt w:val="bullet"/>
-      <w:lvlText w:val=""/>
-      <w:lvlJc w:val="left"/>
-      <w:pPr>
-        <w:ind w:left="4320" w:hanging="360"/>
-      </w:pPr>
-      <w:rPr>
-        <w:rFonts w:ascii="Wingdings" w:hAnsi="Wingdings" w:cs="Wingdings" w:hint="default"/>
-      </w:rPr>
-    </w:lvl>
-    <w:lvl w:ilvl="6" w:tplc="380A0001" w:tentative="1">
-      <w:start w:val="1"/>
-      <w:numFmt w:val="bullet"/>
-      <w:lvlText w:val=""/>
-      <w:lvlJc w:val="left"/>
-      <w:pPr>
-        <w:ind w:left="5040" w:hanging="360"/>
-      </w:pPr>
-      <w:rPr>
-        <w:rFonts w:ascii="Symbol" w:hAnsi="Symbol" w:cs="Symbol" w:hint="default"/>
-      </w:rPr>
-    </w:lvl>
-    <w:lvl w:ilvl="7" w:tplc="380A0003" w:tentative="1">
-      <w:start w:val="1"/>
-      <w:numFmt w:val="bullet"/>
-      <w:lvlText w:val="o"/>
-      <w:lvlJc w:val="left"/>
-      <w:pPr>
-        <w:ind w:left="5760" w:hanging="360"/>
-      </w:pPr>
-      <w:rPr>
-        <w:rFonts w:ascii="Courier New" w:hAnsi="Courier New" w:cs="Courier New" w:hint="default"/>
-      </w:rPr>
-    </w:lvl>
-    <w:lvl w:ilvl="8" w:tplc="380A0005" w:tentative="1">
-      <w:start w:val="1"/>
-      <w:numFmt w:val="bullet"/>
-      <w:lvlText w:val=""/>
-      <w:lvlJc w:val="left"/>
-      <w:pPr>
-        <w:ind w:left="6480" w:hanging="360"/>
-      </w:pPr>
-      <w:rPr>
-        <w:rFonts w:ascii="Wingdings" w:hAnsi="Wingdings" w:cs="Wingdings" w:hint="default"/>
-      </w:rPr>
-    </w:lvl>
-  </w:abstractNum>
-  <w:abstractNum w:abstractNumId="4">
-    <w:nsid w:val="1C0C212C"/>
-    <w:multiLevelType w:val="hybridMultilevel"/>
-    <w:tmpl w:val="775EB9AA"/>
-    <w:lvl w:ilvl="0" w:tplc="0C0A0001">
-      <w:start w:val="1"/>
-      <w:numFmt w:val="bullet"/>
-      <w:lvlText w:val=""/>
-      <w:lvlJc w:val="left"/>
-      <w:pPr>
-        <w:tabs>
-          <w:tab w:val="num" w:pos="720"/>
-        </w:tabs>
-        <w:ind w:left="720" w:hanging="360"/>
-      </w:pPr>
-      <w:rPr>
-        <w:rFonts w:ascii="Symbol" w:hAnsi="Symbol" w:cs="Symbol" w:hint="default"/>
-      </w:rPr>
-    </w:lvl>
-    <w:lvl w:ilvl="1" w:tplc="0C0A0003" w:tentative="1">
-      <w:start w:val="1"/>
-      <w:numFmt w:val="bullet"/>
-      <w:lvlText w:val="o"/>
-      <w:lvlJc w:val="left"/>
-      <w:pPr>
-        <w:tabs>
-          <w:tab w:val="num" w:pos="1440"/>
-        </w:tabs>
-        <w:ind w:left="1440" w:hanging="360"/>
-      </w:pPr>
-      <w:rPr>
-        <w:rFonts w:ascii="Courier New" w:hAnsi="Courier New" w:cs="Courier New" w:hint="default"/>
-      </w:rPr>
-    </w:lvl>
-    <w:lvl w:ilvl="2" w:tplc="0C0A0005" w:tentative="1">
-      <w:start w:val="1"/>
-      <w:numFmt w:val="bullet"/>
-      <w:lvlText w:val=""/>
-      <w:lvlJc w:val="left"/>
-      <w:pPr>
-        <w:tabs>
-          <w:tab w:val="num" w:pos="2160"/>
-        </w:tabs>
-        <w:ind w:left="2160" w:hanging="360"/>
-      </w:pPr>
-      <w:rPr>
-        <w:rFonts w:ascii="Wingdings" w:hAnsi="Wingdings" w:cs="Wingdings" w:hint="default"/>
-      </w:rPr>
-    </w:lvl>
-    <w:lvl w:ilvl="3" w:tplc="0C0A0001" w:tentative="1">
-      <w:start w:val="1"/>
-      <w:numFmt w:val="bullet"/>
-      <w:lvlText w:val=""/>
-      <w:lvlJc w:val="left"/>
-      <w:pPr>
-        <w:tabs>
-          <w:tab w:val="num" w:pos="2880"/>
-        </w:tabs>
-        <w:ind w:left="2880" w:hanging="360"/>
-      </w:pPr>
-      <w:rPr>
-        <w:rFonts w:ascii="Symbol" w:hAnsi="Symbol" w:cs="Symbol" w:hint="default"/>
-      </w:rPr>
-    </w:lvl>
-    <w:lvl w:ilvl="4" w:tplc="0C0A0003" w:tentative="1">
-      <w:start w:val="1"/>
-      <w:numFmt w:val="bullet"/>
-      <w:lvlText w:val="o"/>
-      <w:lvlJc w:val="left"/>
-      <w:pPr>
-        <w:tabs>
-          <w:tab w:val="num" w:pos="3600"/>
-        </w:tabs>
-        <w:ind w:left="3600" w:hanging="360"/>
-      </w:pPr>
-      <w:rPr>
-        <w:rFonts w:ascii="Courier New" w:hAnsi="Courier New" w:cs="Courier New" w:hint="default"/>
-      </w:rPr>
-    </w:lvl>
-    <w:lvl w:ilvl="5" w:tplc="0C0A0005" w:tentative="1">
-      <w:start w:val="1"/>
-      <w:numFmt w:val="bullet"/>
-      <w:lvlText w:val=""/>
-      <w:lvlJc w:val="left"/>
-      <w:pPr>
-        <w:tabs>
-          <w:tab w:val="num" w:pos="4320"/>
-        </w:tabs>
-        <w:ind w:left="4320" w:hanging="360"/>
-      </w:pPr>
-      <w:rPr>
-        <w:rFonts w:ascii="Wingdings" w:hAnsi="Wingdings" w:cs="Wingdings" w:hint="default"/>
-      </w:rPr>
-    </w:lvl>
-    <w:lvl w:ilvl="6" w:tplc="0C0A0001" w:tentative="1">
-      <w:start w:val="1"/>
-      <w:numFmt w:val="bullet"/>
-      <w:lvlText w:val=""/>
-      <w:lvlJc w:val="left"/>
-      <w:pPr>
-        <w:tabs>
-          <w:tab w:val="num" w:pos="5040"/>
-        </w:tabs>
-        <w:ind w:left="5040" w:hanging="360"/>
-      </w:pPr>
-      <w:rPr>
-        <w:rFonts w:ascii="Symbol" w:hAnsi="Symbol" w:cs="Symbol" w:hint="default"/>
-      </w:rPr>
-    </w:lvl>
-    <w:lvl w:ilvl="7" w:tplc="0C0A0003" w:tentative="1">
-      <w:start w:val="1"/>
-      <w:numFmt w:val="bullet"/>
-      <w:lvlText w:val="o"/>
-      <w:lvlJc w:val="left"/>
-      <w:pPr>
-        <w:tabs>
-          <w:tab w:val="num" w:pos="5760"/>
-        </w:tabs>
-        <w:ind w:left="5760" w:hanging="360"/>
-      </w:pPr>
-      <w:rPr>
-        <w:rFonts w:ascii="Courier New" w:hAnsi="Courier New" w:cs="Courier New" w:hint="default"/>
-      </w:rPr>
-    </w:lvl>
-    <w:lvl w:ilvl="8" w:tplc="0C0A0005" w:tentative="1">
-      <w:start w:val="1"/>
-      <w:numFmt w:val="bullet"/>
-      <w:lvlText w:val=""/>
-      <w:lvlJc w:val="left"/>
-      <w:pPr>
-        <w:tabs>
-          <w:tab w:val="num" w:pos="6480"/>
-        </w:tabs>
-        <w:ind w:left="6480" w:hanging="360"/>
-      </w:pPr>
-      <w:rPr>
-        <w:rFonts w:ascii="Wingdings" w:hAnsi="Wingdings" w:cs="Wingdings" w:hint="default"/>
-      </w:rPr>
-    </w:lvl>
-  </w:abstractNum>
-  <w:abstractNum w:abstractNumId="5">
-    <w:nsid w:val="1E7F2F95"/>
-    <w:multiLevelType w:val="hybridMultilevel"/>
-    <w:tmpl w:val="4EE2B72C"/>
-    <w:lvl w:ilvl="0" w:tplc="380A0001">
-      <w:start w:val="1"/>
-      <w:numFmt w:val="bullet"/>
-      <w:lvlText w:val=""/>
-      <w:lvlJc w:val="left"/>
-      <w:pPr>
-        <w:ind w:left="720" w:hanging="360"/>
-      </w:pPr>
-      <w:rPr>
-        <w:rFonts w:ascii="Symbol" w:hAnsi="Symbol" w:cs="Symbol" w:hint="default"/>
-      </w:rPr>
-    </w:lvl>
-    <w:lvl w:ilvl="1" w:tplc="380A0003" w:tentative="1">
-      <w:start w:val="1"/>
-      <w:numFmt w:val="bullet"/>
-      <w:lvlText w:val="o"/>
-      <w:lvlJc w:val="left"/>
-      <w:pPr>
-        <w:ind w:left="1440" w:hanging="360"/>
-      </w:pPr>
-      <w:rPr>
-        <w:rFonts w:ascii="Courier New" w:hAnsi="Courier New" w:cs="Courier New" w:hint="default"/>
-      </w:rPr>
-    </w:lvl>
-    <w:lvl w:ilvl="2" w:tplc="380A0005" w:tentative="1">
-      <w:start w:val="1"/>
-      <w:numFmt w:val="bullet"/>
-      <w:lvlText w:val=""/>
-      <w:lvlJc w:val="left"/>
-      <w:pPr>
-        <w:ind w:left="2160" w:hanging="360"/>
-      </w:pPr>
-      <w:rPr>
-        <w:rFonts w:ascii="Wingdings" w:hAnsi="Wingdings" w:cs="Wingdings" w:hint="default"/>
-      </w:rPr>
-    </w:lvl>
-    <w:lvl w:ilvl="3" w:tplc="380A0001" w:tentative="1">
-      <w:start w:val="1"/>
-      <w:numFmt w:val="bullet"/>
-      <w:lvlText w:val=""/>
-      <w:lvlJc w:val="left"/>
-      <w:pPr>
-        <w:ind w:left="2880" w:hanging="360"/>
-      </w:pPr>
-      <w:rPr>
-        <w:rFonts w:ascii="Symbol" w:hAnsi="Symbol" w:cs="Symbol" w:hint="default"/>
-      </w:rPr>
-    </w:lvl>
-    <w:lvl w:ilvl="4" w:tplc="380A0003" w:tentative="1">
-      <w:start w:val="1"/>
-      <w:numFmt w:val="bullet"/>
-      <w:lvlText w:val="o"/>
-      <w:lvlJc w:val="left"/>
-      <w:pPr>
-        <w:ind w:left="3600" w:hanging="360"/>
-      </w:pPr>
-      <w:rPr>
-        <w:rFonts w:ascii="Courier New" w:hAnsi="Courier New" w:cs="Courier New" w:hint="default"/>
-      </w:rPr>
-    </w:lvl>
-    <w:lvl w:ilvl="5" w:tplc="380A0005" w:tentative="1">
-      <w:start w:val="1"/>
-      <w:numFmt w:val="bullet"/>
-      <w:lvlText w:val=""/>
-      <w:lvlJc w:val="left"/>
-      <w:pPr>
-        <w:ind w:left="4320" w:hanging="360"/>
-      </w:pPr>
-      <w:rPr>
-        <w:rFonts w:ascii="Wingdings" w:hAnsi="Wingdings" w:cs="Wingdings" w:hint="default"/>
-      </w:rPr>
-    </w:lvl>
-    <w:lvl w:ilvl="6" w:tplc="380A0001" w:tentative="1">
-      <w:start w:val="1"/>
-      <w:numFmt w:val="bullet"/>
-      <w:lvlText w:val=""/>
-      <w:lvlJc w:val="left"/>
-      <w:pPr>
-        <w:ind w:left="5040" w:hanging="360"/>
-      </w:pPr>
-      <w:rPr>
-        <w:rFonts w:ascii="Symbol" w:hAnsi="Symbol" w:cs="Symbol" w:hint="default"/>
-      </w:rPr>
-    </w:lvl>
-    <w:lvl w:ilvl="7" w:tplc="380A0003" w:tentative="1">
-      <w:start w:val="1"/>
-      <w:numFmt w:val="bullet"/>
-      <w:lvlText w:val="o"/>
-      <w:lvlJc w:val="left"/>
-      <w:pPr>
-        <w:ind w:left="5760" w:hanging="360"/>
-      </w:pPr>
-      <w:rPr>
-        <w:rFonts w:ascii="Courier New" w:hAnsi="Courier New" w:cs="Courier New" w:hint="default"/>
-      </w:rPr>
-    </w:lvl>
-    <w:lvl w:ilvl="8" w:tplc="380A0005" w:tentative="1">
-      <w:start w:val="1"/>
-      <w:numFmt w:val="bullet"/>
-      <w:lvlText w:val=""/>
-      <w:lvlJc w:val="left"/>
-      <w:pPr>
-        <w:ind w:left="6480" w:hanging="360"/>
-      </w:pPr>
-      <w:rPr>
-        <w:rFonts w:ascii="Wingdings" w:hAnsi="Wingdings" w:cs="Wingdings" w:hint="default"/>
-      </w:rPr>
-    </w:lvl>
-  </w:abstractNum>
-  <w:abstractNum w:abstractNumId="6">
-    <w:nsid w:val="1E8B7E90"/>
-    <w:multiLevelType w:val="hybridMultilevel"/>
-    <w:tmpl w:val="4A96F2E8"/>
-    <w:lvl w:ilvl="0" w:tplc="0C0A0001">
-      <w:start w:val="1"/>
-      <w:numFmt w:val="bullet"/>
-      <w:lvlText w:val=""/>
-      <w:lvlJc w:val="left"/>
-      <w:pPr>
-        <w:tabs>
-          <w:tab w:val="num" w:pos="720"/>
-        </w:tabs>
-        <w:ind w:left="720" w:hanging="360"/>
-      </w:pPr>
-      <w:rPr>
-        <w:rFonts w:ascii="Symbol" w:hAnsi="Symbol" w:cs="Symbol" w:hint="default"/>
-      </w:rPr>
-    </w:lvl>
-    <w:lvl w:ilvl="1" w:tplc="0C0A0003" w:tentative="1">
-      <w:start w:val="1"/>
-      <w:numFmt w:val="bullet"/>
-      <w:lvlText w:val="o"/>
-      <w:lvlJc w:val="left"/>
-      <w:pPr>
-        <w:tabs>
-          <w:tab w:val="num" w:pos="1440"/>
-        </w:tabs>
-        <w:ind w:left="1440" w:hanging="360"/>
-      </w:pPr>
-      <w:rPr>
-        <w:rFonts w:ascii="Courier New" w:hAnsi="Courier New" w:cs="Courier New" w:hint="default"/>
-      </w:rPr>
-    </w:lvl>
-    <w:lvl w:ilvl="2" w:tplc="0C0A0005" w:tentative="1">
-      <w:start w:val="1"/>
-      <w:numFmt w:val="bullet"/>
-      <w:lvlText w:val=""/>
-      <w:lvlJc w:val="left"/>
-      <w:pPr>
-        <w:tabs>
-          <w:tab w:val="num" w:pos="2160"/>
-        </w:tabs>
-        <w:ind w:left="2160" w:hanging="360"/>
-      </w:pPr>
-      <w:rPr>
-        <w:rFonts w:ascii="Wingdings" w:hAnsi="Wingdings" w:cs="Wingdings" w:hint="default"/>
-      </w:rPr>
-    </w:lvl>
-    <w:lvl w:ilvl="3" w:tplc="0C0A0001" w:tentative="1">
-      <w:start w:val="1"/>
-      <w:numFmt w:val="bullet"/>
-      <w:lvlText w:val=""/>
-      <w:lvlJc w:val="left"/>
-      <w:pPr>
-        <w:tabs>
-          <w:tab w:val="num" w:pos="2880"/>
-        </w:tabs>
-        <w:ind w:left="2880" w:hanging="360"/>
-      </w:pPr>
-      <w:rPr>
-        <w:rFonts w:ascii="Symbol" w:hAnsi="Symbol" w:cs="Symbol" w:hint="default"/>
-      </w:rPr>
-    </w:lvl>
-    <w:lvl w:ilvl="4" w:tplc="0C0A0003" w:tentative="1">
-      <w:start w:val="1"/>
-      <w:numFmt w:val="bullet"/>
-      <w:lvlText w:val="o"/>
-      <w:lvlJc w:val="left"/>
-      <w:pPr>
-        <w:tabs>
-          <w:tab w:val="num" w:pos="3600"/>
-        </w:tabs>
-        <w:ind w:left="3600" w:hanging="360"/>
-      </w:pPr>
-      <w:rPr>
-        <w:rFonts w:ascii="Courier New" w:hAnsi="Courier New" w:cs="Courier New" w:hint="default"/>
-      </w:rPr>
-    </w:lvl>
-    <w:lvl w:ilvl="5" w:tplc="0C0A0005" w:tentative="1">
-      <w:start w:val="1"/>
-      <w:numFmt w:val="bullet"/>
-      <w:lvlText w:val=""/>
-      <w:lvlJc w:val="left"/>
-      <w:pPr>
-        <w:tabs>
-          <w:tab w:val="num" w:pos="4320"/>
-        </w:tabs>
-        <w:ind w:left="4320" w:hanging="360"/>
-      </w:pPr>
-      <w:rPr>
-        <w:rFonts w:ascii="Wingdings" w:hAnsi="Wingdings" w:cs="Wingdings" w:hint="default"/>
-      </w:rPr>
-    </w:lvl>
-    <w:lvl w:ilvl="6" w:tplc="0C0A0001" w:tentative="1">
-      <w:start w:val="1"/>
-      <w:numFmt w:val="bullet"/>
-      <w:lvlText w:val=""/>
-      <w:lvlJc w:val="left"/>
-      <w:pPr>
-        <w:tabs>
-          <w:tab w:val="num" w:pos="5040"/>
-        </w:tabs>
-        <w:ind w:left="5040" w:hanging="360"/>
-      </w:pPr>
-      <w:rPr>
-        <w:rFonts w:ascii="Symbol" w:hAnsi="Symbol" w:cs="Symbol" w:hint="default"/>
-      </w:rPr>
-    </w:lvl>
-    <w:lvl w:ilvl="7" w:tplc="0C0A0003" w:tentative="1">
-      <w:start w:val="1"/>
-      <w:numFmt w:val="bullet"/>
-      <w:lvlText w:val="o"/>
-      <w:lvlJc w:val="left"/>
-      <w:pPr>
-        <w:tabs>
-          <w:tab w:val="num" w:pos="5760"/>
-        </w:tabs>
-        <w:ind w:left="5760" w:hanging="360"/>
-      </w:pPr>
-      <w:rPr>
-        <w:rFonts w:ascii="Courier New" w:hAnsi="Courier New" w:cs="Courier New" w:hint="default"/>
-      </w:rPr>
-    </w:lvl>
-    <w:lvl w:ilvl="8" w:tplc="0C0A0005" w:tentative="1">
-      <w:start w:val="1"/>
-      <w:numFmt w:val="bullet"/>
-      <w:lvlText w:val=""/>
-      <w:lvlJc w:val="left"/>
-      <w:pPr>
-        <w:tabs>
-          <w:tab w:val="num" w:pos="6480"/>
-        </w:tabs>
-        <w:ind w:left="6480" w:hanging="360"/>
-      </w:pPr>
-      <w:rPr>
-        <w:rFonts w:ascii="Wingdings" w:hAnsi="Wingdings" w:cs="Wingdings" w:hint="default"/>
-      </w:rPr>
-    </w:lvl>
-  </w:abstractNum>
-  <w:abstractNum w:abstractNumId="7">
-    <w:nsid w:val="29CC2C71"/>
-    <w:multiLevelType w:val="hybridMultilevel"/>
-    <w:tmpl w:val="2C52CA0C"/>
-    <w:lvl w:ilvl="0" w:tplc="0C0A0001">
-      <w:start w:val="1"/>
-      <w:numFmt w:val="bullet"/>
-      <w:lvlText w:val=""/>
-      <w:lvlJc w:val="left"/>
-      <w:pPr>
-        <w:tabs>
-          <w:tab w:val="num" w:pos="720"/>
-        </w:tabs>
-        <w:ind w:left="720" w:hanging="360"/>
-      </w:pPr>
-      <w:rPr>
-        <w:rFonts w:ascii="Symbol" w:hAnsi="Symbol" w:cs="Symbol" w:hint="default"/>
-      </w:rPr>
-    </w:lvl>
-    <w:lvl w:ilvl="1" w:tplc="0C0A0003" w:tentative="1">
-      <w:start w:val="1"/>
-      <w:numFmt w:val="bullet"/>
-      <w:lvlText w:val="o"/>
-      <w:lvlJc w:val="left"/>
-      <w:pPr>
-        <w:tabs>
-          <w:tab w:val="num" w:pos="1440"/>
-        </w:tabs>
-        <w:ind w:left="1440" w:hanging="360"/>
-      </w:pPr>
-      <w:rPr>
-        <w:rFonts w:ascii="Courier New" w:hAnsi="Courier New" w:cs="Courier New" w:hint="default"/>
-      </w:rPr>
-    </w:lvl>
-    <w:lvl w:ilvl="2" w:tplc="0C0A0005" w:tentative="1">
-      <w:start w:val="1"/>
-      <w:numFmt w:val="bullet"/>
-      <w:lvlText w:val=""/>
-      <w:lvlJc w:val="left"/>
-      <w:pPr>
-        <w:tabs>
-          <w:tab w:val="num" w:pos="2160"/>
-        </w:tabs>
-        <w:ind w:left="2160" w:hanging="360"/>
-      </w:pPr>
-      <w:rPr>
-        <w:rFonts w:ascii="Wingdings" w:hAnsi="Wingdings" w:cs="Wingdings" w:hint="default"/>
-      </w:rPr>
-    </w:lvl>
-    <w:lvl w:ilvl="3" w:tplc="0C0A0001" w:tentative="1">
-      <w:start w:val="1"/>
-      <w:numFmt w:val="bullet"/>
-      <w:lvlText w:val=""/>
-      <w:lvlJc w:val="left"/>
-      <w:pPr>
-        <w:tabs>
-          <w:tab w:val="num" w:pos="2880"/>
-        </w:tabs>
-        <w:ind w:left="2880" w:hanging="360"/>
-      </w:pPr>
-      <w:rPr>
-        <w:rFonts w:ascii="Symbol" w:hAnsi="Symbol" w:cs="Symbol" w:hint="default"/>
-      </w:rPr>
-    </w:lvl>
-    <w:lvl w:ilvl="4" w:tplc="0C0A0003" w:tentative="1">
-      <w:start w:val="1"/>
-      <w:numFmt w:val="bullet"/>
-      <w:lvlText w:val="o"/>
-      <w:lvlJc w:val="left"/>
-      <w:pPr>
-        <w:tabs>
-          <w:tab w:val="num" w:pos="3600"/>
-        </w:tabs>
-        <w:ind w:left="3600" w:hanging="360"/>
-      </w:pPr>
-      <w:rPr>
-        <w:rFonts w:ascii="Courier New" w:hAnsi="Courier New" w:cs="Courier New" w:hint="default"/>
-      </w:rPr>
-    </w:lvl>
-    <w:lvl w:ilvl="5" w:tplc="0C0A0005" w:tentative="1">
-      <w:start w:val="1"/>
-      <w:numFmt w:val="bullet"/>
-      <w:lvlText w:val=""/>
-      <w:lvlJc w:val="left"/>
-      <w:pPr>
-        <w:tabs>
-          <w:tab w:val="num" w:pos="4320"/>
-        </w:tabs>
-        <w:ind w:left="4320" w:hanging="360"/>
-      </w:pPr>
-      <w:rPr>
-        <w:rFonts w:ascii="Wingdings" w:hAnsi="Wingdings" w:cs="Wingdings" w:hint="default"/>
-      </w:rPr>
-    </w:lvl>
-    <w:lvl w:ilvl="6" w:tplc="0C0A0001" w:tentative="1">
-      <w:start w:val="1"/>
-      <w:numFmt w:val="bullet"/>
-      <w:lvlText w:val=""/>
-      <w:lvlJc w:val="left"/>
-      <w:pPr>
-        <w:tabs>
-          <w:tab w:val="num" w:pos="5040"/>
-        </w:tabs>
-        <w:ind w:left="5040" w:hanging="360"/>
-      </w:pPr>
-      <w:rPr>
-        <w:rFonts w:ascii="Symbol" w:hAnsi="Symbol" w:cs="Symbol" w:hint="default"/>
-      </w:rPr>
-    </w:lvl>
-    <w:lvl w:ilvl="7" w:tplc="0C0A0003" w:tentative="1">
-      <w:start w:val="1"/>
-      <w:numFmt w:val="bullet"/>
-      <w:lvlText w:val="o"/>
-      <w:lvlJc w:val="left"/>
-      <w:pPr>
-        <w:tabs>
-          <w:tab w:val="num" w:pos="5760"/>
-        </w:tabs>
-        <w:ind w:left="5760" w:hanging="360"/>
-      </w:pPr>
-      <w:rPr>
-        <w:rFonts w:ascii="Courier New" w:hAnsi="Courier New" w:cs="Courier New" w:hint="default"/>
-      </w:rPr>
-    </w:lvl>
-    <w:lvl w:ilvl="8" w:tplc="0C0A0005" w:tentative="1">
-      <w:start w:val="1"/>
-      <w:numFmt w:val="bullet"/>
-      <w:lvlText w:val=""/>
-      <w:lvlJc w:val="left"/>
-      <w:pPr>
-        <w:tabs>
-          <w:tab w:val="num" w:pos="6480"/>
-        </w:tabs>
-        <w:ind w:left="6480" w:hanging="360"/>
-      </w:pPr>
-      <w:rPr>
-        <w:rFonts w:ascii="Wingdings" w:hAnsi="Wingdings" w:cs="Wingdings" w:hint="default"/>
-      </w:rPr>
-    </w:lvl>
-  </w:abstractNum>
-  <w:abstractNum w:abstractNumId="8">
     <w:nsid w:val="2B3F4748"/>
     <w:multiLevelType w:val="hybridMultilevel"/>
     <w:tmpl w:val="C57E26D6"/>
@@ -7731,486 +6684,7 @@
       </w:rPr>
     </w:lvl>
   </w:abstractNum>
-  <w:abstractNum w:abstractNumId="9">
-    <w:nsid w:val="2D7476A8"/>
-    <w:multiLevelType w:val="hybridMultilevel"/>
-    <w:tmpl w:val="D5F49276"/>
-    <w:lvl w:ilvl="0" w:tplc="380A0001">
-      <w:start w:val="1"/>
-      <w:numFmt w:val="bullet"/>
-      <w:lvlText w:val=""/>
-      <w:lvlJc w:val="left"/>
-      <w:pPr>
-        <w:ind w:left="720" w:hanging="360"/>
-      </w:pPr>
-      <w:rPr>
-        <w:rFonts w:ascii="Symbol" w:hAnsi="Symbol" w:cs="Symbol" w:hint="default"/>
-      </w:rPr>
-    </w:lvl>
-    <w:lvl w:ilvl="1" w:tplc="380A0003" w:tentative="1">
-      <w:start w:val="1"/>
-      <w:numFmt w:val="bullet"/>
-      <w:lvlText w:val="o"/>
-      <w:lvlJc w:val="left"/>
-      <w:pPr>
-        <w:ind w:left="1440" w:hanging="360"/>
-      </w:pPr>
-      <w:rPr>
-        <w:rFonts w:ascii="Courier New" w:hAnsi="Courier New" w:cs="Courier New" w:hint="default"/>
-      </w:rPr>
-    </w:lvl>
-    <w:lvl w:ilvl="2" w:tplc="380A0005" w:tentative="1">
-      <w:start w:val="1"/>
-      <w:numFmt w:val="bullet"/>
-      <w:lvlText w:val=""/>
-      <w:lvlJc w:val="left"/>
-      <w:pPr>
-        <w:ind w:left="2160" w:hanging="360"/>
-      </w:pPr>
-      <w:rPr>
-        <w:rFonts w:ascii="Wingdings" w:hAnsi="Wingdings" w:cs="Wingdings" w:hint="default"/>
-      </w:rPr>
-    </w:lvl>
-    <w:lvl w:ilvl="3" w:tplc="380A0001" w:tentative="1">
-      <w:start w:val="1"/>
-      <w:numFmt w:val="bullet"/>
-      <w:lvlText w:val=""/>
-      <w:lvlJc w:val="left"/>
-      <w:pPr>
-        <w:ind w:left="2880" w:hanging="360"/>
-      </w:pPr>
-      <w:rPr>
-        <w:rFonts w:ascii="Symbol" w:hAnsi="Symbol" w:cs="Symbol" w:hint="default"/>
-      </w:rPr>
-    </w:lvl>
-    <w:lvl w:ilvl="4" w:tplc="380A0003" w:tentative="1">
-      <w:start w:val="1"/>
-      <w:numFmt w:val="bullet"/>
-      <w:lvlText w:val="o"/>
-      <w:lvlJc w:val="left"/>
-      <w:pPr>
-        <w:ind w:left="3600" w:hanging="360"/>
-      </w:pPr>
-      <w:rPr>
-        <w:rFonts w:ascii="Courier New" w:hAnsi="Courier New" w:cs="Courier New" w:hint="default"/>
-      </w:rPr>
-    </w:lvl>
-    <w:lvl w:ilvl="5" w:tplc="380A0005" w:tentative="1">
-      <w:start w:val="1"/>
-      <w:numFmt w:val="bullet"/>
-      <w:lvlText w:val=""/>
-      <w:lvlJc w:val="left"/>
-      <w:pPr>
-        <w:ind w:left="4320" w:hanging="360"/>
-      </w:pPr>
-      <w:rPr>
-        <w:rFonts w:ascii="Wingdings" w:hAnsi="Wingdings" w:cs="Wingdings" w:hint="default"/>
-      </w:rPr>
-    </w:lvl>
-    <w:lvl w:ilvl="6" w:tplc="380A0001" w:tentative="1">
-      <w:start w:val="1"/>
-      <w:numFmt w:val="bullet"/>
-      <w:lvlText w:val=""/>
-      <w:lvlJc w:val="left"/>
-      <w:pPr>
-        <w:ind w:left="5040" w:hanging="360"/>
-      </w:pPr>
-      <w:rPr>
-        <w:rFonts w:ascii="Symbol" w:hAnsi="Symbol" w:cs="Symbol" w:hint="default"/>
-      </w:rPr>
-    </w:lvl>
-    <w:lvl w:ilvl="7" w:tplc="380A0003" w:tentative="1">
-      <w:start w:val="1"/>
-      <w:numFmt w:val="bullet"/>
-      <w:lvlText w:val="o"/>
-      <w:lvlJc w:val="left"/>
-      <w:pPr>
-        <w:ind w:left="5760" w:hanging="360"/>
-      </w:pPr>
-      <w:rPr>
-        <w:rFonts w:ascii="Courier New" w:hAnsi="Courier New" w:cs="Courier New" w:hint="default"/>
-      </w:rPr>
-    </w:lvl>
-    <w:lvl w:ilvl="8" w:tplc="380A0005" w:tentative="1">
-      <w:start w:val="1"/>
-      <w:numFmt w:val="bullet"/>
-      <w:lvlText w:val=""/>
-      <w:lvlJc w:val="left"/>
-      <w:pPr>
-        <w:ind w:left="6480" w:hanging="360"/>
-      </w:pPr>
-      <w:rPr>
-        <w:rFonts w:ascii="Wingdings" w:hAnsi="Wingdings" w:cs="Wingdings" w:hint="default"/>
-      </w:rPr>
-    </w:lvl>
-  </w:abstractNum>
-  <w:abstractNum w:abstractNumId="10">
-    <w:nsid w:val="30B84960"/>
-    <w:multiLevelType w:val="hybridMultilevel"/>
-    <w:tmpl w:val="0F0ED404"/>
-    <w:lvl w:ilvl="0" w:tplc="380A0001">
-      <w:start w:val="1"/>
-      <w:numFmt w:val="bullet"/>
-      <w:lvlText w:val=""/>
-      <w:lvlJc w:val="left"/>
-      <w:pPr>
-        <w:ind w:left="720" w:hanging="360"/>
-      </w:pPr>
-      <w:rPr>
-        <w:rFonts w:ascii="Symbol" w:hAnsi="Symbol" w:cs="Symbol" w:hint="default"/>
-      </w:rPr>
-    </w:lvl>
-    <w:lvl w:ilvl="1" w:tplc="380A0003" w:tentative="1">
-      <w:start w:val="1"/>
-      <w:numFmt w:val="bullet"/>
-      <w:lvlText w:val="o"/>
-      <w:lvlJc w:val="left"/>
-      <w:pPr>
-        <w:ind w:left="1440" w:hanging="360"/>
-      </w:pPr>
-      <w:rPr>
-        <w:rFonts w:ascii="Courier New" w:hAnsi="Courier New" w:cs="Courier New" w:hint="default"/>
-      </w:rPr>
-    </w:lvl>
-    <w:lvl w:ilvl="2" w:tplc="380A0005" w:tentative="1">
-      <w:start w:val="1"/>
-      <w:numFmt w:val="bullet"/>
-      <w:lvlText w:val=""/>
-      <w:lvlJc w:val="left"/>
-      <w:pPr>
-        <w:ind w:left="2160" w:hanging="360"/>
-      </w:pPr>
-      <w:rPr>
-        <w:rFonts w:ascii="Wingdings" w:hAnsi="Wingdings" w:cs="Wingdings" w:hint="default"/>
-      </w:rPr>
-    </w:lvl>
-    <w:lvl w:ilvl="3" w:tplc="380A0001" w:tentative="1">
-      <w:start w:val="1"/>
-      <w:numFmt w:val="bullet"/>
-      <w:lvlText w:val=""/>
-      <w:lvlJc w:val="left"/>
-      <w:pPr>
-        <w:ind w:left="2880" w:hanging="360"/>
-      </w:pPr>
-      <w:rPr>
-        <w:rFonts w:ascii="Symbol" w:hAnsi="Symbol" w:cs="Symbol" w:hint="default"/>
-      </w:rPr>
-    </w:lvl>
-    <w:lvl w:ilvl="4" w:tplc="380A0003" w:tentative="1">
-      <w:start w:val="1"/>
-      <w:numFmt w:val="bullet"/>
-      <w:lvlText w:val="o"/>
-      <w:lvlJc w:val="left"/>
-      <w:pPr>
-        <w:ind w:left="3600" w:hanging="360"/>
-      </w:pPr>
-      <w:rPr>
-        <w:rFonts w:ascii="Courier New" w:hAnsi="Courier New" w:cs="Courier New" w:hint="default"/>
-      </w:rPr>
-    </w:lvl>
-    <w:lvl w:ilvl="5" w:tplc="380A0005" w:tentative="1">
-      <w:start w:val="1"/>
-      <w:numFmt w:val="bullet"/>
-      <w:lvlText w:val=""/>
-      <w:lvlJc w:val="left"/>
-      <w:pPr>
-        <w:ind w:left="4320" w:hanging="360"/>
-      </w:pPr>
-      <w:rPr>
-        <w:rFonts w:ascii="Wingdings" w:hAnsi="Wingdings" w:cs="Wingdings" w:hint="default"/>
-      </w:rPr>
-    </w:lvl>
-    <w:lvl w:ilvl="6" w:tplc="380A0001" w:tentative="1">
-      <w:start w:val="1"/>
-      <w:numFmt w:val="bullet"/>
-      <w:lvlText w:val=""/>
-      <w:lvlJc w:val="left"/>
-      <w:pPr>
-        <w:ind w:left="5040" w:hanging="360"/>
-      </w:pPr>
-      <w:rPr>
-        <w:rFonts w:ascii="Symbol" w:hAnsi="Symbol" w:cs="Symbol" w:hint="default"/>
-      </w:rPr>
-    </w:lvl>
-    <w:lvl w:ilvl="7" w:tplc="380A0003" w:tentative="1">
-      <w:start w:val="1"/>
-      <w:numFmt w:val="bullet"/>
-      <w:lvlText w:val="o"/>
-      <w:lvlJc w:val="left"/>
-      <w:pPr>
-        <w:ind w:left="5760" w:hanging="360"/>
-      </w:pPr>
-      <w:rPr>
-        <w:rFonts w:ascii="Courier New" w:hAnsi="Courier New" w:cs="Courier New" w:hint="default"/>
-      </w:rPr>
-    </w:lvl>
-    <w:lvl w:ilvl="8" w:tplc="380A0005" w:tentative="1">
-      <w:start w:val="1"/>
-      <w:numFmt w:val="bullet"/>
-      <w:lvlText w:val=""/>
-      <w:lvlJc w:val="left"/>
-      <w:pPr>
-        <w:ind w:left="6480" w:hanging="360"/>
-      </w:pPr>
-      <w:rPr>
-        <w:rFonts w:ascii="Wingdings" w:hAnsi="Wingdings" w:cs="Wingdings" w:hint="default"/>
-      </w:rPr>
-    </w:lvl>
-  </w:abstractNum>
-  <w:abstractNum w:abstractNumId="11">
-    <w:nsid w:val="41174FB4"/>
-    <w:multiLevelType w:val="hybridMultilevel"/>
-    <w:tmpl w:val="DDE4F91C"/>
-    <w:lvl w:ilvl="0" w:tplc="380A0001">
-      <w:start w:val="1"/>
-      <w:numFmt w:val="bullet"/>
-      <w:lvlText w:val=""/>
-      <w:lvlJc w:val="left"/>
-      <w:pPr>
-        <w:ind w:left="720" w:hanging="360"/>
-      </w:pPr>
-      <w:rPr>
-        <w:rFonts w:ascii="Symbol" w:hAnsi="Symbol" w:cs="Symbol" w:hint="default"/>
-      </w:rPr>
-    </w:lvl>
-    <w:lvl w:ilvl="1" w:tplc="380A0003" w:tentative="1">
-      <w:start w:val="1"/>
-      <w:numFmt w:val="bullet"/>
-      <w:lvlText w:val="o"/>
-      <w:lvlJc w:val="left"/>
-      <w:pPr>
-        <w:ind w:left="1440" w:hanging="360"/>
-      </w:pPr>
-      <w:rPr>
-        <w:rFonts w:ascii="Courier New" w:hAnsi="Courier New" w:cs="Courier New" w:hint="default"/>
-      </w:rPr>
-    </w:lvl>
-    <w:lvl w:ilvl="2" w:tplc="380A0005" w:tentative="1">
-      <w:start w:val="1"/>
-      <w:numFmt w:val="bullet"/>
-      <w:lvlText w:val=""/>
-      <w:lvlJc w:val="left"/>
-      <w:pPr>
-        <w:ind w:left="2160" w:hanging="360"/>
-      </w:pPr>
-      <w:rPr>
-        <w:rFonts w:ascii="Wingdings" w:hAnsi="Wingdings" w:cs="Wingdings" w:hint="default"/>
-      </w:rPr>
-    </w:lvl>
-    <w:lvl w:ilvl="3" w:tplc="380A0001" w:tentative="1">
-      <w:start w:val="1"/>
-      <w:numFmt w:val="bullet"/>
-      <w:lvlText w:val=""/>
-      <w:lvlJc w:val="left"/>
-      <w:pPr>
-        <w:ind w:left="2880" w:hanging="360"/>
-      </w:pPr>
-      <w:rPr>
-        <w:rFonts w:ascii="Symbol" w:hAnsi="Symbol" w:cs="Symbol" w:hint="default"/>
-      </w:rPr>
-    </w:lvl>
-    <w:lvl w:ilvl="4" w:tplc="380A0003" w:tentative="1">
-      <w:start w:val="1"/>
-      <w:numFmt w:val="bullet"/>
-      <w:lvlText w:val="o"/>
-      <w:lvlJc w:val="left"/>
-      <w:pPr>
-        <w:ind w:left="3600" w:hanging="360"/>
-      </w:pPr>
-      <w:rPr>
-        <w:rFonts w:ascii="Courier New" w:hAnsi="Courier New" w:cs="Courier New" w:hint="default"/>
-      </w:rPr>
-    </w:lvl>
-    <w:lvl w:ilvl="5" w:tplc="380A0005" w:tentative="1">
-      <w:start w:val="1"/>
-      <w:numFmt w:val="bullet"/>
-      <w:lvlText w:val=""/>
-      <w:lvlJc w:val="left"/>
-      <w:pPr>
-        <w:ind w:left="4320" w:hanging="360"/>
-      </w:pPr>
-      <w:rPr>
-        <w:rFonts w:ascii="Wingdings" w:hAnsi="Wingdings" w:cs="Wingdings" w:hint="default"/>
-      </w:rPr>
-    </w:lvl>
-    <w:lvl w:ilvl="6" w:tplc="380A0001" w:tentative="1">
-      <w:start w:val="1"/>
-      <w:numFmt w:val="bullet"/>
-      <w:lvlText w:val=""/>
-      <w:lvlJc w:val="left"/>
-      <w:pPr>
-        <w:ind w:left="5040" w:hanging="360"/>
-      </w:pPr>
-      <w:rPr>
-        <w:rFonts w:ascii="Symbol" w:hAnsi="Symbol" w:cs="Symbol" w:hint="default"/>
-      </w:rPr>
-    </w:lvl>
-    <w:lvl w:ilvl="7" w:tplc="380A0003" w:tentative="1">
-      <w:start w:val="1"/>
-      <w:numFmt w:val="bullet"/>
-      <w:lvlText w:val="o"/>
-      <w:lvlJc w:val="left"/>
-      <w:pPr>
-        <w:ind w:left="5760" w:hanging="360"/>
-      </w:pPr>
-      <w:rPr>
-        <w:rFonts w:ascii="Courier New" w:hAnsi="Courier New" w:cs="Courier New" w:hint="default"/>
-      </w:rPr>
-    </w:lvl>
-    <w:lvl w:ilvl="8" w:tplc="380A0005" w:tentative="1">
-      <w:start w:val="1"/>
-      <w:numFmt w:val="bullet"/>
-      <w:lvlText w:val=""/>
-      <w:lvlJc w:val="left"/>
-      <w:pPr>
-        <w:ind w:left="6480" w:hanging="360"/>
-      </w:pPr>
-      <w:rPr>
-        <w:rFonts w:ascii="Wingdings" w:hAnsi="Wingdings" w:cs="Wingdings" w:hint="default"/>
-      </w:rPr>
-    </w:lvl>
-  </w:abstractNum>
-  <w:abstractNum w:abstractNumId="12">
-    <w:nsid w:val="4448359E"/>
-    <w:multiLevelType w:val="hybridMultilevel"/>
-    <w:tmpl w:val="6C5C853E"/>
-    <w:lvl w:ilvl="0" w:tplc="0C0A0001">
-      <w:start w:val="1"/>
-      <w:numFmt w:val="bullet"/>
-      <w:lvlText w:val=""/>
-      <w:lvlJc w:val="left"/>
-      <w:pPr>
-        <w:tabs>
-          <w:tab w:val="num" w:pos="720"/>
-        </w:tabs>
-        <w:ind w:left="720" w:hanging="360"/>
-      </w:pPr>
-      <w:rPr>
-        <w:rFonts w:ascii="Symbol" w:hAnsi="Symbol" w:cs="Symbol" w:hint="default"/>
-      </w:rPr>
-    </w:lvl>
-    <w:lvl w:ilvl="1" w:tplc="0C0A0003" w:tentative="1">
-      <w:start w:val="1"/>
-      <w:numFmt w:val="bullet"/>
-      <w:lvlText w:val="o"/>
-      <w:lvlJc w:val="left"/>
-      <w:pPr>
-        <w:tabs>
-          <w:tab w:val="num" w:pos="1440"/>
-        </w:tabs>
-        <w:ind w:left="1440" w:hanging="360"/>
-      </w:pPr>
-      <w:rPr>
-        <w:rFonts w:ascii="Courier New" w:hAnsi="Courier New" w:cs="Courier New" w:hint="default"/>
-      </w:rPr>
-    </w:lvl>
-    <w:lvl w:ilvl="2" w:tplc="0C0A0005" w:tentative="1">
-      <w:start w:val="1"/>
-      <w:numFmt w:val="bullet"/>
-      <w:lvlText w:val=""/>
-      <w:lvlJc w:val="left"/>
-      <w:pPr>
-        <w:tabs>
-          <w:tab w:val="num" w:pos="2160"/>
-        </w:tabs>
-        <w:ind w:left="2160" w:hanging="360"/>
-      </w:pPr>
-      <w:rPr>
-        <w:rFonts w:ascii="Wingdings" w:hAnsi="Wingdings" w:cs="Wingdings" w:hint="default"/>
-      </w:rPr>
-    </w:lvl>
-    <w:lvl w:ilvl="3" w:tplc="0C0A0001" w:tentative="1">
-      <w:start w:val="1"/>
-      <w:numFmt w:val="bullet"/>
-      <w:lvlText w:val=""/>
-      <w:lvlJc w:val="left"/>
-      <w:pPr>
-        <w:tabs>
-          <w:tab w:val="num" w:pos="2880"/>
-        </w:tabs>
-        <w:ind w:left="2880" w:hanging="360"/>
-      </w:pPr>
-      <w:rPr>
-        <w:rFonts w:ascii="Symbol" w:hAnsi="Symbol" w:cs="Symbol" w:hint="default"/>
-      </w:rPr>
-    </w:lvl>
-    <w:lvl w:ilvl="4" w:tplc="0C0A0003" w:tentative="1">
-      <w:start w:val="1"/>
-      <w:numFmt w:val="bullet"/>
-      <w:lvlText w:val="o"/>
-      <w:lvlJc w:val="left"/>
-      <w:pPr>
-        <w:tabs>
-          <w:tab w:val="num" w:pos="3600"/>
-        </w:tabs>
-        <w:ind w:left="3600" w:hanging="360"/>
-      </w:pPr>
-      <w:rPr>
-        <w:rFonts w:ascii="Courier New" w:hAnsi="Courier New" w:cs="Courier New" w:hint="default"/>
-      </w:rPr>
-    </w:lvl>
-    <w:lvl w:ilvl="5" w:tplc="0C0A0005" w:tentative="1">
-      <w:start w:val="1"/>
-      <w:numFmt w:val="bullet"/>
-      <w:lvlText w:val=""/>
-      <w:lvlJc w:val="left"/>
-      <w:pPr>
-        <w:tabs>
-          <w:tab w:val="num" w:pos="4320"/>
-        </w:tabs>
-        <w:ind w:left="4320" w:hanging="360"/>
-      </w:pPr>
-      <w:rPr>
-        <w:rFonts w:ascii="Wingdings" w:hAnsi="Wingdings" w:cs="Wingdings" w:hint="default"/>
-      </w:rPr>
-    </w:lvl>
-    <w:lvl w:ilvl="6" w:tplc="0C0A0001" w:tentative="1">
-      <w:start w:val="1"/>
-      <w:numFmt w:val="bullet"/>
-      <w:lvlText w:val=""/>
-      <w:lvlJc w:val="left"/>
-      <w:pPr>
-        <w:tabs>
-          <w:tab w:val="num" w:pos="5040"/>
-        </w:tabs>
-        <w:ind w:left="5040" w:hanging="360"/>
-      </w:pPr>
-      <w:rPr>
-        <w:rFonts w:ascii="Symbol" w:hAnsi="Symbol" w:cs="Symbol" w:hint="default"/>
-      </w:rPr>
-    </w:lvl>
-    <w:lvl w:ilvl="7" w:tplc="0C0A0003" w:tentative="1">
-      <w:start w:val="1"/>
-      <w:numFmt w:val="bullet"/>
-      <w:lvlText w:val="o"/>
-      <w:lvlJc w:val="left"/>
-      <w:pPr>
-        <w:tabs>
-          <w:tab w:val="num" w:pos="5760"/>
-        </w:tabs>
-        <w:ind w:left="5760" w:hanging="360"/>
-      </w:pPr>
-      <w:rPr>
-        <w:rFonts w:ascii="Courier New" w:hAnsi="Courier New" w:cs="Courier New" w:hint="default"/>
-      </w:rPr>
-    </w:lvl>
-    <w:lvl w:ilvl="8" w:tplc="0C0A0005" w:tentative="1">
-      <w:start w:val="1"/>
-      <w:numFmt w:val="bullet"/>
-      <w:lvlText w:val=""/>
-      <w:lvlJc w:val="left"/>
-      <w:pPr>
-        <w:tabs>
-          <w:tab w:val="num" w:pos="6480"/>
-        </w:tabs>
-        <w:ind w:left="6480" w:hanging="360"/>
-      </w:pPr>
-      <w:rPr>
-        <w:rFonts w:ascii="Wingdings" w:hAnsi="Wingdings" w:cs="Wingdings" w:hint="default"/>
-      </w:rPr>
-    </w:lvl>
-  </w:abstractNum>
-  <w:abstractNum w:abstractNumId="13">
+  <w:abstractNum w:abstractNumId="1">
     <w:nsid w:val="48594545"/>
     <w:multiLevelType w:val="multilevel"/>
     <w:tmpl w:val="A2B46204"/>
@@ -8366,287 +6840,7 @@
       </w:rPr>
     </w:lvl>
   </w:abstractNum>
-  <w:abstractNum w:abstractNumId="14">
-    <w:nsid w:val="4B7D3ECC"/>
-    <w:multiLevelType w:val="hybridMultilevel"/>
-    <w:tmpl w:val="8E364BE6"/>
-    <w:lvl w:ilvl="0" w:tplc="0C0A0001">
-      <w:start w:val="1"/>
-      <w:numFmt w:val="bullet"/>
-      <w:lvlText w:val=""/>
-      <w:lvlJc w:val="left"/>
-      <w:pPr>
-        <w:tabs>
-          <w:tab w:val="num" w:pos="720"/>
-        </w:tabs>
-        <w:ind w:left="720" w:hanging="360"/>
-      </w:pPr>
-      <w:rPr>
-        <w:rFonts w:ascii="Symbol" w:hAnsi="Symbol" w:cs="Symbol" w:hint="default"/>
-      </w:rPr>
-    </w:lvl>
-    <w:lvl w:ilvl="1" w:tplc="0C0A0003" w:tentative="1">
-      <w:start w:val="1"/>
-      <w:numFmt w:val="bullet"/>
-      <w:lvlText w:val="o"/>
-      <w:lvlJc w:val="left"/>
-      <w:pPr>
-        <w:tabs>
-          <w:tab w:val="num" w:pos="1440"/>
-        </w:tabs>
-        <w:ind w:left="1440" w:hanging="360"/>
-      </w:pPr>
-      <w:rPr>
-        <w:rFonts w:ascii="Courier New" w:hAnsi="Courier New" w:cs="Courier New" w:hint="default"/>
-      </w:rPr>
-    </w:lvl>
-    <w:lvl w:ilvl="2" w:tplc="0C0A0005" w:tentative="1">
-      <w:start w:val="1"/>
-      <w:numFmt w:val="bullet"/>
-      <w:lvlText w:val=""/>
-      <w:lvlJc w:val="left"/>
-      <w:pPr>
-        <w:tabs>
-          <w:tab w:val="num" w:pos="2160"/>
-        </w:tabs>
-        <w:ind w:left="2160" w:hanging="360"/>
-      </w:pPr>
-      <w:rPr>
-        <w:rFonts w:ascii="Wingdings" w:hAnsi="Wingdings" w:cs="Wingdings" w:hint="default"/>
-      </w:rPr>
-    </w:lvl>
-    <w:lvl w:ilvl="3" w:tplc="0C0A0001" w:tentative="1">
-      <w:start w:val="1"/>
-      <w:numFmt w:val="bullet"/>
-      <w:lvlText w:val=""/>
-      <w:lvlJc w:val="left"/>
-      <w:pPr>
-        <w:tabs>
-          <w:tab w:val="num" w:pos="2880"/>
-        </w:tabs>
-        <w:ind w:left="2880" w:hanging="360"/>
-      </w:pPr>
-      <w:rPr>
-        <w:rFonts w:ascii="Symbol" w:hAnsi="Symbol" w:cs="Symbol" w:hint="default"/>
-      </w:rPr>
-    </w:lvl>
-    <w:lvl w:ilvl="4" w:tplc="0C0A0003" w:tentative="1">
-      <w:start w:val="1"/>
-      <w:numFmt w:val="bullet"/>
-      <w:lvlText w:val="o"/>
-      <w:lvlJc w:val="left"/>
-      <w:pPr>
-        <w:tabs>
-          <w:tab w:val="num" w:pos="3600"/>
-        </w:tabs>
-        <w:ind w:left="3600" w:hanging="360"/>
-      </w:pPr>
-      <w:rPr>
-        <w:rFonts w:ascii="Courier New" w:hAnsi="Courier New" w:cs="Courier New" w:hint="default"/>
-      </w:rPr>
-    </w:lvl>
-    <w:lvl w:ilvl="5" w:tplc="0C0A0005" w:tentative="1">
-      <w:start w:val="1"/>
-      <w:numFmt w:val="bullet"/>
-      <w:lvlText w:val=""/>
-      <w:lvlJc w:val="left"/>
-      <w:pPr>
-        <w:tabs>
-          <w:tab w:val="num" w:pos="4320"/>
-        </w:tabs>
-        <w:ind w:left="4320" w:hanging="360"/>
-      </w:pPr>
-      <w:rPr>
-        <w:rFonts w:ascii="Wingdings" w:hAnsi="Wingdings" w:cs="Wingdings" w:hint="default"/>
-      </w:rPr>
-    </w:lvl>
-    <w:lvl w:ilvl="6" w:tplc="0C0A0001" w:tentative="1">
-      <w:start w:val="1"/>
-      <w:numFmt w:val="bullet"/>
-      <w:lvlText w:val=""/>
-      <w:lvlJc w:val="left"/>
-      <w:pPr>
-        <w:tabs>
-          <w:tab w:val="num" w:pos="5040"/>
-        </w:tabs>
-        <w:ind w:left="5040" w:hanging="360"/>
-      </w:pPr>
-      <w:rPr>
-        <w:rFonts w:ascii="Symbol" w:hAnsi="Symbol" w:cs="Symbol" w:hint="default"/>
-      </w:rPr>
-    </w:lvl>
-    <w:lvl w:ilvl="7" w:tplc="0C0A0003" w:tentative="1">
-      <w:start w:val="1"/>
-      <w:numFmt w:val="bullet"/>
-      <w:lvlText w:val="o"/>
-      <w:lvlJc w:val="left"/>
-      <w:pPr>
-        <w:tabs>
-          <w:tab w:val="num" w:pos="5760"/>
-        </w:tabs>
-        <w:ind w:left="5760" w:hanging="360"/>
-      </w:pPr>
-      <w:rPr>
-        <w:rFonts w:ascii="Courier New" w:hAnsi="Courier New" w:cs="Courier New" w:hint="default"/>
-      </w:rPr>
-    </w:lvl>
-    <w:lvl w:ilvl="8" w:tplc="0C0A0005" w:tentative="1">
-      <w:start w:val="1"/>
-      <w:numFmt w:val="bullet"/>
-      <w:lvlText w:val=""/>
-      <w:lvlJc w:val="left"/>
-      <w:pPr>
-        <w:tabs>
-          <w:tab w:val="num" w:pos="6480"/>
-        </w:tabs>
-        <w:ind w:left="6480" w:hanging="360"/>
-      </w:pPr>
-      <w:rPr>
-        <w:rFonts w:ascii="Wingdings" w:hAnsi="Wingdings" w:cs="Wingdings" w:hint="default"/>
-      </w:rPr>
-    </w:lvl>
-  </w:abstractNum>
-  <w:abstractNum w:abstractNumId="15">
-    <w:nsid w:val="51F43657"/>
-    <w:multiLevelType w:val="hybridMultilevel"/>
-    <w:tmpl w:val="EDA42C70"/>
-    <w:lvl w:ilvl="0" w:tplc="0C0A0001">
-      <w:start w:val="1"/>
-      <w:numFmt w:val="bullet"/>
-      <w:lvlText w:val=""/>
-      <w:lvlJc w:val="left"/>
-      <w:pPr>
-        <w:tabs>
-          <w:tab w:val="num" w:pos="720"/>
-        </w:tabs>
-        <w:ind w:left="720" w:hanging="360"/>
-      </w:pPr>
-      <w:rPr>
-        <w:rFonts w:ascii="Symbol" w:hAnsi="Symbol" w:cs="Symbol" w:hint="default"/>
-      </w:rPr>
-    </w:lvl>
-    <w:lvl w:ilvl="1" w:tplc="0C0A0003" w:tentative="1">
-      <w:start w:val="1"/>
-      <w:numFmt w:val="bullet"/>
-      <w:lvlText w:val="o"/>
-      <w:lvlJc w:val="left"/>
-      <w:pPr>
-        <w:tabs>
-          <w:tab w:val="num" w:pos="1440"/>
-        </w:tabs>
-        <w:ind w:left="1440" w:hanging="360"/>
-      </w:pPr>
-      <w:rPr>
-        <w:rFonts w:ascii="Courier New" w:hAnsi="Courier New" w:cs="Courier New" w:hint="default"/>
-      </w:rPr>
-    </w:lvl>
-    <w:lvl w:ilvl="2" w:tplc="0C0A0005" w:tentative="1">
-      <w:start w:val="1"/>
-      <w:numFmt w:val="bullet"/>
-      <w:lvlText w:val=""/>
-      <w:lvlJc w:val="left"/>
-      <w:pPr>
-        <w:tabs>
-          <w:tab w:val="num" w:pos="2160"/>
-        </w:tabs>
-        <w:ind w:left="2160" w:hanging="360"/>
-      </w:pPr>
-      <w:rPr>
-        <w:rFonts w:ascii="Wingdings" w:hAnsi="Wingdings" w:cs="Wingdings" w:hint="default"/>
-      </w:rPr>
-    </w:lvl>
-    <w:lvl w:ilvl="3" w:tplc="0C0A0001" w:tentative="1">
-      <w:start w:val="1"/>
-      <w:numFmt w:val="bullet"/>
-      <w:lvlText w:val=""/>
-      <w:lvlJc w:val="left"/>
-      <w:pPr>
-        <w:tabs>
-          <w:tab w:val="num" w:pos="2880"/>
-        </w:tabs>
-        <w:ind w:left="2880" w:hanging="360"/>
-      </w:pPr>
-      <w:rPr>
-        <w:rFonts w:ascii="Symbol" w:hAnsi="Symbol" w:cs="Symbol" w:hint="default"/>
-      </w:rPr>
-    </w:lvl>
-    <w:lvl w:ilvl="4" w:tplc="0C0A0003" w:tentative="1">
-      <w:start w:val="1"/>
-      <w:numFmt w:val="bullet"/>
-      <w:lvlText w:val="o"/>
-      <w:lvlJc w:val="left"/>
-      <w:pPr>
-        <w:tabs>
-          <w:tab w:val="num" w:pos="3600"/>
-        </w:tabs>
-        <w:ind w:left="3600" w:hanging="360"/>
-      </w:pPr>
-      <w:rPr>
-        <w:rFonts w:ascii="Courier New" w:hAnsi="Courier New" w:cs="Courier New" w:hint="default"/>
-      </w:rPr>
-    </w:lvl>
-    <w:lvl w:ilvl="5" w:tplc="0C0A0005" w:tentative="1">
-      <w:start w:val="1"/>
-      <w:numFmt w:val="bullet"/>
-      <w:lvlText w:val=""/>
-      <w:lvlJc w:val="left"/>
-      <w:pPr>
-        <w:tabs>
-          <w:tab w:val="num" w:pos="4320"/>
-        </w:tabs>
-        <w:ind w:left="4320" w:hanging="360"/>
-      </w:pPr>
-      <w:rPr>
-        <w:rFonts w:ascii="Wingdings" w:hAnsi="Wingdings" w:cs="Wingdings" w:hint="default"/>
-      </w:rPr>
-    </w:lvl>
-    <w:lvl w:ilvl="6" w:tplc="0C0A0001" w:tentative="1">
-      <w:start w:val="1"/>
-      <w:numFmt w:val="bullet"/>
-      <w:lvlText w:val=""/>
-      <w:lvlJc w:val="left"/>
-      <w:pPr>
-        <w:tabs>
-          <w:tab w:val="num" w:pos="5040"/>
-        </w:tabs>
-        <w:ind w:left="5040" w:hanging="360"/>
-      </w:pPr>
-      <w:rPr>
-        <w:rFonts w:ascii="Symbol" w:hAnsi="Symbol" w:cs="Symbol" w:hint="default"/>
-      </w:rPr>
-    </w:lvl>
-    <w:lvl w:ilvl="7" w:tplc="0C0A0003" w:tentative="1">
-      <w:start w:val="1"/>
-      <w:numFmt w:val="bullet"/>
-      <w:lvlText w:val="o"/>
-      <w:lvlJc w:val="left"/>
-      <w:pPr>
-        <w:tabs>
-          <w:tab w:val="num" w:pos="5760"/>
-        </w:tabs>
-        <w:ind w:left="5760" w:hanging="360"/>
-      </w:pPr>
-      <w:rPr>
-        <w:rFonts w:ascii="Courier New" w:hAnsi="Courier New" w:cs="Courier New" w:hint="default"/>
-      </w:rPr>
-    </w:lvl>
-    <w:lvl w:ilvl="8" w:tplc="0C0A0005" w:tentative="1">
-      <w:start w:val="1"/>
-      <w:numFmt w:val="bullet"/>
-      <w:lvlText w:val=""/>
-      <w:lvlJc w:val="left"/>
-      <w:pPr>
-        <w:tabs>
-          <w:tab w:val="num" w:pos="6480"/>
-        </w:tabs>
-        <w:ind w:left="6480" w:hanging="360"/>
-      </w:pPr>
-      <w:rPr>
-        <w:rFonts w:ascii="Wingdings" w:hAnsi="Wingdings" w:cs="Wingdings" w:hint="default"/>
-      </w:rPr>
-    </w:lvl>
-  </w:abstractNum>
-  <w:abstractNum w:abstractNumId="16">
+  <w:abstractNum w:abstractNumId="2">
     <w:nsid w:val="52FF5750"/>
     <w:multiLevelType w:val="hybridMultilevel"/>
     <w:tmpl w:val="E56A98F2"/>
@@ -8732,7 +6926,7 @@
       </w:pPr>
     </w:lvl>
   </w:abstractNum>
-  <w:abstractNum w:abstractNumId="17">
+  <w:abstractNum w:abstractNumId="3">
     <w:nsid w:val="54A57F34"/>
     <w:multiLevelType w:val="hybridMultilevel"/>
     <w:tmpl w:val="8FE25166"/>
@@ -8873,7 +7067,7 @@
       </w:rPr>
     </w:lvl>
   </w:abstractNum>
-  <w:abstractNum w:abstractNumId="18">
+  <w:abstractNum w:abstractNumId="4">
     <w:nsid w:val="590A285D"/>
     <w:multiLevelType w:val="hybridMultilevel"/>
     <w:tmpl w:val="C79431B8"/>
@@ -8963,7 +7157,7 @@
       </w:pPr>
     </w:lvl>
   </w:abstractNum>
-  <w:abstractNum w:abstractNumId="19">
+  <w:abstractNum w:abstractNumId="5">
     <w:nsid w:val="59C34D47"/>
     <w:multiLevelType w:val="hybridMultilevel"/>
     <w:tmpl w:val="84C86DFC"/>
@@ -9075,349 +7269,7 @@
       </w:pPr>
     </w:lvl>
   </w:abstractNum>
-  <w:abstractNum w:abstractNumId="20">
-    <w:nsid w:val="5B04762D"/>
-    <w:multiLevelType w:val="hybridMultilevel"/>
-    <w:tmpl w:val="E146C12E"/>
-    <w:lvl w:ilvl="0" w:tplc="06788D94">
-      <w:start w:val="1"/>
-      <w:numFmt w:val="decimal"/>
-      <w:lvlText w:val="[%1]"/>
-      <w:lvlJc w:val="left"/>
-      <w:pPr>
-        <w:ind w:left="360" w:hanging="360"/>
-      </w:pPr>
-      <w:rPr>
-        <w:rFonts w:hint="default"/>
-      </w:rPr>
-    </w:lvl>
-    <w:lvl w:ilvl="1" w:tplc="0C0A0019" w:tentative="1">
-      <w:start w:val="1"/>
-      <w:numFmt w:val="lowerLetter"/>
-      <w:lvlText w:val="%2."/>
-      <w:lvlJc w:val="left"/>
-      <w:pPr>
-        <w:ind w:left="1080" w:hanging="360"/>
-      </w:pPr>
-    </w:lvl>
-    <w:lvl w:ilvl="2" w:tplc="0C0A001B" w:tentative="1">
-      <w:start w:val="1"/>
-      <w:numFmt w:val="lowerRoman"/>
-      <w:lvlText w:val="%3."/>
-      <w:lvlJc w:val="right"/>
-      <w:pPr>
-        <w:ind w:left="1800" w:hanging="180"/>
-      </w:pPr>
-    </w:lvl>
-    <w:lvl w:ilvl="3" w:tplc="0C0A000F" w:tentative="1">
-      <w:start w:val="1"/>
-      <w:numFmt w:val="decimal"/>
-      <w:lvlText w:val="%4."/>
-      <w:lvlJc w:val="left"/>
-      <w:pPr>
-        <w:ind w:left="2520" w:hanging="360"/>
-      </w:pPr>
-    </w:lvl>
-    <w:lvl w:ilvl="4" w:tplc="0C0A0019" w:tentative="1">
-      <w:start w:val="1"/>
-      <w:numFmt w:val="lowerLetter"/>
-      <w:lvlText w:val="%5."/>
-      <w:lvlJc w:val="left"/>
-      <w:pPr>
-        <w:ind w:left="3240" w:hanging="360"/>
-      </w:pPr>
-    </w:lvl>
-    <w:lvl w:ilvl="5" w:tplc="0C0A001B" w:tentative="1">
-      <w:start w:val="1"/>
-      <w:numFmt w:val="lowerRoman"/>
-      <w:lvlText w:val="%6."/>
-      <w:lvlJc w:val="right"/>
-      <w:pPr>
-        <w:ind w:left="3960" w:hanging="180"/>
-      </w:pPr>
-    </w:lvl>
-    <w:lvl w:ilvl="6" w:tplc="0C0A000F" w:tentative="1">
-      <w:start w:val="1"/>
-      <w:numFmt w:val="decimal"/>
-      <w:lvlText w:val="%7."/>
-      <w:lvlJc w:val="left"/>
-      <w:pPr>
-        <w:ind w:left="4680" w:hanging="360"/>
-      </w:pPr>
-    </w:lvl>
-    <w:lvl w:ilvl="7" w:tplc="0C0A0019" w:tentative="1">
-      <w:start w:val="1"/>
-      <w:numFmt w:val="lowerLetter"/>
-      <w:lvlText w:val="%8."/>
-      <w:lvlJc w:val="left"/>
-      <w:pPr>
-        <w:ind w:left="5400" w:hanging="360"/>
-      </w:pPr>
-    </w:lvl>
-    <w:lvl w:ilvl="8" w:tplc="0C0A001B" w:tentative="1">
-      <w:start w:val="1"/>
-      <w:numFmt w:val="lowerRoman"/>
-      <w:lvlText w:val="%9."/>
-      <w:lvlJc w:val="right"/>
-      <w:pPr>
-        <w:ind w:left="6120" w:hanging="180"/>
-      </w:pPr>
-    </w:lvl>
-  </w:abstractNum>
-  <w:abstractNum w:abstractNumId="21">
-    <w:nsid w:val="5BE954D1"/>
-    <w:multiLevelType w:val="hybridMultilevel"/>
-    <w:tmpl w:val="4C6AF818"/>
-    <w:lvl w:ilvl="0" w:tplc="0C0A0001">
-      <w:start w:val="1"/>
-      <w:numFmt w:val="bullet"/>
-      <w:lvlText w:val=""/>
-      <w:lvlJc w:val="left"/>
-      <w:pPr>
-        <w:tabs>
-          <w:tab w:val="num" w:pos="720"/>
-        </w:tabs>
-        <w:ind w:left="720" w:hanging="360"/>
-      </w:pPr>
-      <w:rPr>
-        <w:rFonts w:ascii="Symbol" w:hAnsi="Symbol" w:cs="Symbol" w:hint="default"/>
-      </w:rPr>
-    </w:lvl>
-    <w:lvl w:ilvl="1" w:tplc="0C0A0003" w:tentative="1">
-      <w:start w:val="1"/>
-      <w:numFmt w:val="bullet"/>
-      <w:lvlText w:val="o"/>
-      <w:lvlJc w:val="left"/>
-      <w:pPr>
-        <w:tabs>
-          <w:tab w:val="num" w:pos="1440"/>
-        </w:tabs>
-        <w:ind w:left="1440" w:hanging="360"/>
-      </w:pPr>
-      <w:rPr>
-        <w:rFonts w:ascii="Courier New" w:hAnsi="Courier New" w:cs="Courier New" w:hint="default"/>
-      </w:rPr>
-    </w:lvl>
-    <w:lvl w:ilvl="2" w:tplc="0C0A0005" w:tentative="1">
-      <w:start w:val="1"/>
-      <w:numFmt w:val="bullet"/>
-      <w:lvlText w:val=""/>
-      <w:lvlJc w:val="left"/>
-      <w:pPr>
-        <w:tabs>
-          <w:tab w:val="num" w:pos="2160"/>
-        </w:tabs>
-        <w:ind w:left="2160" w:hanging="360"/>
-      </w:pPr>
-      <w:rPr>
-        <w:rFonts w:ascii="Wingdings" w:hAnsi="Wingdings" w:cs="Wingdings" w:hint="default"/>
-      </w:rPr>
-    </w:lvl>
-    <w:lvl w:ilvl="3" w:tplc="0C0A0001" w:tentative="1">
-      <w:start w:val="1"/>
-      <w:numFmt w:val="bullet"/>
-      <w:lvlText w:val=""/>
-      <w:lvlJc w:val="left"/>
-      <w:pPr>
-        <w:tabs>
-          <w:tab w:val="num" w:pos="2880"/>
-        </w:tabs>
-        <w:ind w:left="2880" w:hanging="360"/>
-      </w:pPr>
-      <w:rPr>
-        <w:rFonts w:ascii="Symbol" w:hAnsi="Symbol" w:cs="Symbol" w:hint="default"/>
-      </w:rPr>
-    </w:lvl>
-    <w:lvl w:ilvl="4" w:tplc="0C0A0003" w:tentative="1">
-      <w:start w:val="1"/>
-      <w:numFmt w:val="bullet"/>
-      <w:lvlText w:val="o"/>
-      <w:lvlJc w:val="left"/>
-      <w:pPr>
-        <w:tabs>
-          <w:tab w:val="num" w:pos="3600"/>
-        </w:tabs>
-        <w:ind w:left="3600" w:hanging="360"/>
-      </w:pPr>
-      <w:rPr>
-        <w:rFonts w:ascii="Courier New" w:hAnsi="Courier New" w:cs="Courier New" w:hint="default"/>
-      </w:rPr>
-    </w:lvl>
-    <w:lvl w:ilvl="5" w:tplc="0C0A0005" w:tentative="1">
-      <w:start w:val="1"/>
-      <w:numFmt w:val="bullet"/>
-      <w:lvlText w:val=""/>
-      <w:lvlJc w:val="left"/>
-      <w:pPr>
-        <w:tabs>
-          <w:tab w:val="num" w:pos="4320"/>
-        </w:tabs>
-        <w:ind w:left="4320" w:hanging="360"/>
-      </w:pPr>
-      <w:rPr>
-        <w:rFonts w:ascii="Wingdings" w:hAnsi="Wingdings" w:cs="Wingdings" w:hint="default"/>
-      </w:rPr>
-    </w:lvl>
-    <w:lvl w:ilvl="6" w:tplc="0C0A0001" w:tentative="1">
-      <w:start w:val="1"/>
-      <w:numFmt w:val="bullet"/>
-      <w:lvlText w:val=""/>
-      <w:lvlJc w:val="left"/>
-      <w:pPr>
-        <w:tabs>
-          <w:tab w:val="num" w:pos="5040"/>
-        </w:tabs>
-        <w:ind w:left="5040" w:hanging="360"/>
-      </w:pPr>
-      <w:rPr>
-        <w:rFonts w:ascii="Symbol" w:hAnsi="Symbol" w:cs="Symbol" w:hint="default"/>
-      </w:rPr>
-    </w:lvl>
-    <w:lvl w:ilvl="7" w:tplc="0C0A0003" w:tentative="1">
-      <w:start w:val="1"/>
-      <w:numFmt w:val="bullet"/>
-      <w:lvlText w:val="o"/>
-      <w:lvlJc w:val="left"/>
-      <w:pPr>
-        <w:tabs>
-          <w:tab w:val="num" w:pos="5760"/>
-        </w:tabs>
-        <w:ind w:left="5760" w:hanging="360"/>
-      </w:pPr>
-      <w:rPr>
-        <w:rFonts w:ascii="Courier New" w:hAnsi="Courier New" w:cs="Courier New" w:hint="default"/>
-      </w:rPr>
-    </w:lvl>
-    <w:lvl w:ilvl="8" w:tplc="0C0A0005" w:tentative="1">
-      <w:start w:val="1"/>
-      <w:numFmt w:val="bullet"/>
-      <w:lvlText w:val=""/>
-      <w:lvlJc w:val="left"/>
-      <w:pPr>
-        <w:tabs>
-          <w:tab w:val="num" w:pos="6480"/>
-        </w:tabs>
-        <w:ind w:left="6480" w:hanging="360"/>
-      </w:pPr>
-      <w:rPr>
-        <w:rFonts w:ascii="Wingdings" w:hAnsi="Wingdings" w:cs="Wingdings" w:hint="default"/>
-      </w:rPr>
-    </w:lvl>
-  </w:abstractNum>
-  <w:abstractNum w:abstractNumId="22">
-    <w:nsid w:val="5F725716"/>
-    <w:multiLevelType w:val="hybridMultilevel"/>
-    <w:tmpl w:val="8000EDA4"/>
-    <w:lvl w:ilvl="0" w:tplc="380A0001">
-      <w:start w:val="1"/>
-      <w:numFmt w:val="bullet"/>
-      <w:lvlText w:val=""/>
-      <w:lvlJc w:val="left"/>
-      <w:pPr>
-        <w:ind w:left="720" w:hanging="360"/>
-      </w:pPr>
-      <w:rPr>
-        <w:rFonts w:ascii="Symbol" w:hAnsi="Symbol" w:cs="Symbol" w:hint="default"/>
-      </w:rPr>
-    </w:lvl>
-    <w:lvl w:ilvl="1" w:tplc="380A0003" w:tentative="1">
-      <w:start w:val="1"/>
-      <w:numFmt w:val="bullet"/>
-      <w:lvlText w:val="o"/>
-      <w:lvlJc w:val="left"/>
-      <w:pPr>
-        <w:ind w:left="1440" w:hanging="360"/>
-      </w:pPr>
-      <w:rPr>
-        <w:rFonts w:ascii="Courier New" w:hAnsi="Courier New" w:cs="Courier New" w:hint="default"/>
-      </w:rPr>
-    </w:lvl>
-    <w:lvl w:ilvl="2" w:tplc="380A0005" w:tentative="1">
-      <w:start w:val="1"/>
-      <w:numFmt w:val="bullet"/>
-      <w:lvlText w:val=""/>
-      <w:lvlJc w:val="left"/>
-      <w:pPr>
-        <w:ind w:left="2160" w:hanging="360"/>
-      </w:pPr>
-      <w:rPr>
-        <w:rFonts w:ascii="Wingdings" w:hAnsi="Wingdings" w:cs="Wingdings" w:hint="default"/>
-      </w:rPr>
-    </w:lvl>
-    <w:lvl w:ilvl="3" w:tplc="380A0001" w:tentative="1">
-      <w:start w:val="1"/>
-      <w:numFmt w:val="bullet"/>
-      <w:lvlText w:val=""/>
-      <w:lvlJc w:val="left"/>
-      <w:pPr>
-        <w:ind w:left="2880" w:hanging="360"/>
-      </w:pPr>
-      <w:rPr>
-        <w:rFonts w:ascii="Symbol" w:hAnsi="Symbol" w:cs="Symbol" w:hint="default"/>
-      </w:rPr>
-    </w:lvl>
-    <w:lvl w:ilvl="4" w:tplc="380A0003" w:tentative="1">
-      <w:start w:val="1"/>
-      <w:numFmt w:val="bullet"/>
-      <w:lvlText w:val="o"/>
-      <w:lvlJc w:val="left"/>
-      <w:pPr>
-        <w:ind w:left="3600" w:hanging="360"/>
-      </w:pPr>
-      <w:rPr>
-        <w:rFonts w:ascii="Courier New" w:hAnsi="Courier New" w:cs="Courier New" w:hint="default"/>
-      </w:rPr>
-    </w:lvl>
-    <w:lvl w:ilvl="5" w:tplc="380A0005" w:tentative="1">
-      <w:start w:val="1"/>
-      <w:numFmt w:val="bullet"/>
-      <w:lvlText w:val=""/>
-      <w:lvlJc w:val="left"/>
-      <w:pPr>
-        <w:ind w:left="4320" w:hanging="360"/>
-      </w:pPr>
-      <w:rPr>
-        <w:rFonts w:ascii="Wingdings" w:hAnsi="Wingdings" w:cs="Wingdings" w:hint="default"/>
-      </w:rPr>
-    </w:lvl>
-    <w:lvl w:ilvl="6" w:tplc="380A0001" w:tentative="1">
-      <w:start w:val="1"/>
-      <w:numFmt w:val="bullet"/>
-      <w:lvlText w:val=""/>
-      <w:lvlJc w:val="left"/>
-      <w:pPr>
-        <w:ind w:left="5040" w:hanging="360"/>
-      </w:pPr>
-      <w:rPr>
-        <w:rFonts w:ascii="Symbol" w:hAnsi="Symbol" w:cs="Symbol" w:hint="default"/>
-      </w:rPr>
-    </w:lvl>
-    <w:lvl w:ilvl="7" w:tplc="380A0003" w:tentative="1">
-      <w:start w:val="1"/>
-      <w:numFmt w:val="bullet"/>
-      <w:lvlText w:val="o"/>
-      <w:lvlJc w:val="left"/>
-      <w:pPr>
-        <w:ind w:left="5760" w:hanging="360"/>
-      </w:pPr>
-      <w:rPr>
-        <w:rFonts w:ascii="Courier New" w:hAnsi="Courier New" w:cs="Courier New" w:hint="default"/>
-      </w:rPr>
-    </w:lvl>
-    <w:lvl w:ilvl="8" w:tplc="380A0005" w:tentative="1">
-      <w:start w:val="1"/>
-      <w:numFmt w:val="bullet"/>
-      <w:lvlText w:val=""/>
-      <w:lvlJc w:val="left"/>
-      <w:pPr>
-        <w:ind w:left="6480" w:hanging="360"/>
-      </w:pPr>
-      <w:rPr>
-        <w:rFonts w:ascii="Wingdings" w:hAnsi="Wingdings" w:cs="Wingdings" w:hint="default"/>
-      </w:rPr>
-    </w:lvl>
-  </w:abstractNum>
-  <w:abstractNum w:abstractNumId="23">
+  <w:abstractNum w:abstractNumId="6">
     <w:nsid w:val="5F871819"/>
     <w:multiLevelType w:val="hybridMultilevel"/>
     <w:tmpl w:val="472CDC24"/>
@@ -9503,287 +7355,7 @@
       </w:pPr>
     </w:lvl>
   </w:abstractNum>
-  <w:abstractNum w:abstractNumId="24">
-    <w:nsid w:val="68485D61"/>
-    <w:multiLevelType w:val="hybridMultilevel"/>
-    <w:tmpl w:val="7E502C66"/>
-    <w:lvl w:ilvl="0" w:tplc="0C0A0001">
-      <w:start w:val="1"/>
-      <w:numFmt w:val="bullet"/>
-      <w:lvlText w:val=""/>
-      <w:lvlJc w:val="left"/>
-      <w:pPr>
-        <w:tabs>
-          <w:tab w:val="num" w:pos="720"/>
-        </w:tabs>
-        <w:ind w:left="720" w:hanging="360"/>
-      </w:pPr>
-      <w:rPr>
-        <w:rFonts w:ascii="Symbol" w:hAnsi="Symbol" w:cs="Symbol" w:hint="default"/>
-      </w:rPr>
-    </w:lvl>
-    <w:lvl w:ilvl="1" w:tplc="0C0A0003" w:tentative="1">
-      <w:start w:val="1"/>
-      <w:numFmt w:val="bullet"/>
-      <w:lvlText w:val="o"/>
-      <w:lvlJc w:val="left"/>
-      <w:pPr>
-        <w:tabs>
-          <w:tab w:val="num" w:pos="1440"/>
-        </w:tabs>
-        <w:ind w:left="1440" w:hanging="360"/>
-      </w:pPr>
-      <w:rPr>
-        <w:rFonts w:ascii="Courier New" w:hAnsi="Courier New" w:cs="Courier New" w:hint="default"/>
-      </w:rPr>
-    </w:lvl>
-    <w:lvl w:ilvl="2" w:tplc="0C0A0005" w:tentative="1">
-      <w:start w:val="1"/>
-      <w:numFmt w:val="bullet"/>
-      <w:lvlText w:val=""/>
-      <w:lvlJc w:val="left"/>
-      <w:pPr>
-        <w:tabs>
-          <w:tab w:val="num" w:pos="2160"/>
-        </w:tabs>
-        <w:ind w:left="2160" w:hanging="360"/>
-      </w:pPr>
-      <w:rPr>
-        <w:rFonts w:ascii="Wingdings" w:hAnsi="Wingdings" w:cs="Wingdings" w:hint="default"/>
-      </w:rPr>
-    </w:lvl>
-    <w:lvl w:ilvl="3" w:tplc="0C0A0001" w:tentative="1">
-      <w:start w:val="1"/>
-      <w:numFmt w:val="bullet"/>
-      <w:lvlText w:val=""/>
-      <w:lvlJc w:val="left"/>
-      <w:pPr>
-        <w:tabs>
-          <w:tab w:val="num" w:pos="2880"/>
-        </w:tabs>
-        <w:ind w:left="2880" w:hanging="360"/>
-      </w:pPr>
-      <w:rPr>
-        <w:rFonts w:ascii="Symbol" w:hAnsi="Symbol" w:cs="Symbol" w:hint="default"/>
-      </w:rPr>
-    </w:lvl>
-    <w:lvl w:ilvl="4" w:tplc="0C0A0003" w:tentative="1">
-      <w:start w:val="1"/>
-      <w:numFmt w:val="bullet"/>
-      <w:lvlText w:val="o"/>
-      <w:lvlJc w:val="left"/>
-      <w:pPr>
-        <w:tabs>
-          <w:tab w:val="num" w:pos="3600"/>
-        </w:tabs>
-        <w:ind w:left="3600" w:hanging="360"/>
-      </w:pPr>
-      <w:rPr>
-        <w:rFonts w:ascii="Courier New" w:hAnsi="Courier New" w:cs="Courier New" w:hint="default"/>
-      </w:rPr>
-    </w:lvl>
-    <w:lvl w:ilvl="5" w:tplc="0C0A0005" w:tentative="1">
-      <w:start w:val="1"/>
-      <w:numFmt w:val="bullet"/>
-      <w:lvlText w:val=""/>
-      <w:lvlJc w:val="left"/>
-      <w:pPr>
-        <w:tabs>
-          <w:tab w:val="num" w:pos="4320"/>
-        </w:tabs>
-        <w:ind w:left="4320" w:hanging="360"/>
-      </w:pPr>
-      <w:rPr>
-        <w:rFonts w:ascii="Wingdings" w:hAnsi="Wingdings" w:cs="Wingdings" w:hint="default"/>
-      </w:rPr>
-    </w:lvl>
-    <w:lvl w:ilvl="6" w:tplc="0C0A0001" w:tentative="1">
-      <w:start w:val="1"/>
-      <w:numFmt w:val="bullet"/>
-      <w:lvlText w:val=""/>
-      <w:lvlJc w:val="left"/>
-      <w:pPr>
-        <w:tabs>
-          <w:tab w:val="num" w:pos="5040"/>
-        </w:tabs>
-        <w:ind w:left="5040" w:hanging="360"/>
-      </w:pPr>
-      <w:rPr>
-        <w:rFonts w:ascii="Symbol" w:hAnsi="Symbol" w:cs="Symbol" w:hint="default"/>
-      </w:rPr>
-    </w:lvl>
-    <w:lvl w:ilvl="7" w:tplc="0C0A0003" w:tentative="1">
-      <w:start w:val="1"/>
-      <w:numFmt w:val="bullet"/>
-      <w:lvlText w:val="o"/>
-      <w:lvlJc w:val="left"/>
-      <w:pPr>
-        <w:tabs>
-          <w:tab w:val="num" w:pos="5760"/>
-        </w:tabs>
-        <w:ind w:left="5760" w:hanging="360"/>
-      </w:pPr>
-      <w:rPr>
-        <w:rFonts w:ascii="Courier New" w:hAnsi="Courier New" w:cs="Courier New" w:hint="default"/>
-      </w:rPr>
-    </w:lvl>
-    <w:lvl w:ilvl="8" w:tplc="0C0A0005" w:tentative="1">
-      <w:start w:val="1"/>
-      <w:numFmt w:val="bullet"/>
-      <w:lvlText w:val=""/>
-      <w:lvlJc w:val="left"/>
-      <w:pPr>
-        <w:tabs>
-          <w:tab w:val="num" w:pos="6480"/>
-        </w:tabs>
-        <w:ind w:left="6480" w:hanging="360"/>
-      </w:pPr>
-      <w:rPr>
-        <w:rFonts w:ascii="Wingdings" w:hAnsi="Wingdings" w:cs="Wingdings" w:hint="default"/>
-      </w:rPr>
-    </w:lvl>
-  </w:abstractNum>
-  <w:abstractNum w:abstractNumId="25">
-    <w:nsid w:val="6D19292B"/>
-    <w:multiLevelType w:val="hybridMultilevel"/>
-    <w:tmpl w:val="35823AEC"/>
-    <w:lvl w:ilvl="0" w:tplc="0C0A0001">
-      <w:start w:val="1"/>
-      <w:numFmt w:val="bullet"/>
-      <w:lvlText w:val=""/>
-      <w:lvlJc w:val="left"/>
-      <w:pPr>
-        <w:tabs>
-          <w:tab w:val="num" w:pos="720"/>
-        </w:tabs>
-        <w:ind w:left="720" w:hanging="360"/>
-      </w:pPr>
-      <w:rPr>
-        <w:rFonts w:ascii="Symbol" w:hAnsi="Symbol" w:cs="Symbol" w:hint="default"/>
-      </w:rPr>
-    </w:lvl>
-    <w:lvl w:ilvl="1" w:tplc="0C0A0003" w:tentative="1">
-      <w:start w:val="1"/>
-      <w:numFmt w:val="bullet"/>
-      <w:lvlText w:val="o"/>
-      <w:lvlJc w:val="left"/>
-      <w:pPr>
-        <w:tabs>
-          <w:tab w:val="num" w:pos="1440"/>
-        </w:tabs>
-        <w:ind w:left="1440" w:hanging="360"/>
-      </w:pPr>
-      <w:rPr>
-        <w:rFonts w:ascii="Courier New" w:hAnsi="Courier New" w:cs="Courier New" w:hint="default"/>
-      </w:rPr>
-    </w:lvl>
-    <w:lvl w:ilvl="2" w:tplc="0C0A0005" w:tentative="1">
-      <w:start w:val="1"/>
-      <w:numFmt w:val="bullet"/>
-      <w:lvlText w:val=""/>
-      <w:lvlJc w:val="left"/>
-      <w:pPr>
-        <w:tabs>
-          <w:tab w:val="num" w:pos="2160"/>
-        </w:tabs>
-        <w:ind w:left="2160" w:hanging="360"/>
-      </w:pPr>
-      <w:rPr>
-        <w:rFonts w:ascii="Wingdings" w:hAnsi="Wingdings" w:cs="Wingdings" w:hint="default"/>
-      </w:rPr>
-    </w:lvl>
-    <w:lvl w:ilvl="3" w:tplc="0C0A0001" w:tentative="1">
-      <w:start w:val="1"/>
-      <w:numFmt w:val="bullet"/>
-      <w:lvlText w:val=""/>
-      <w:lvlJc w:val="left"/>
-      <w:pPr>
-        <w:tabs>
-          <w:tab w:val="num" w:pos="2880"/>
-        </w:tabs>
-        <w:ind w:left="2880" w:hanging="360"/>
-      </w:pPr>
-      <w:rPr>
-        <w:rFonts w:ascii="Symbol" w:hAnsi="Symbol" w:cs="Symbol" w:hint="default"/>
-      </w:rPr>
-    </w:lvl>
-    <w:lvl w:ilvl="4" w:tplc="0C0A0003" w:tentative="1">
-      <w:start w:val="1"/>
-      <w:numFmt w:val="bullet"/>
-      <w:lvlText w:val="o"/>
-      <w:lvlJc w:val="left"/>
-      <w:pPr>
-        <w:tabs>
-          <w:tab w:val="num" w:pos="3600"/>
-        </w:tabs>
-        <w:ind w:left="3600" w:hanging="360"/>
-      </w:pPr>
-      <w:rPr>
-        <w:rFonts w:ascii="Courier New" w:hAnsi="Courier New" w:cs="Courier New" w:hint="default"/>
-      </w:rPr>
-    </w:lvl>
-    <w:lvl w:ilvl="5" w:tplc="0C0A0005" w:tentative="1">
-      <w:start w:val="1"/>
-      <w:numFmt w:val="bullet"/>
-      <w:lvlText w:val=""/>
-      <w:lvlJc w:val="left"/>
-      <w:pPr>
-        <w:tabs>
-          <w:tab w:val="num" w:pos="4320"/>
-        </w:tabs>
-        <w:ind w:left="4320" w:hanging="360"/>
-      </w:pPr>
-      <w:rPr>
-        <w:rFonts w:ascii="Wingdings" w:hAnsi="Wingdings" w:cs="Wingdings" w:hint="default"/>
-      </w:rPr>
-    </w:lvl>
-    <w:lvl w:ilvl="6" w:tplc="0C0A0001" w:tentative="1">
-      <w:start w:val="1"/>
-      <w:numFmt w:val="bullet"/>
-      <w:lvlText w:val=""/>
-      <w:lvlJc w:val="left"/>
-      <w:pPr>
-        <w:tabs>
-          <w:tab w:val="num" w:pos="5040"/>
-        </w:tabs>
-        <w:ind w:left="5040" w:hanging="360"/>
-      </w:pPr>
-      <w:rPr>
-        <w:rFonts w:ascii="Symbol" w:hAnsi="Symbol" w:cs="Symbol" w:hint="default"/>
-      </w:rPr>
-    </w:lvl>
-    <w:lvl w:ilvl="7" w:tplc="0C0A0003" w:tentative="1">
-      <w:start w:val="1"/>
-      <w:numFmt w:val="bullet"/>
-      <w:lvlText w:val="o"/>
-      <w:lvlJc w:val="left"/>
-      <w:pPr>
-        <w:tabs>
-          <w:tab w:val="num" w:pos="5760"/>
-        </w:tabs>
-        <w:ind w:left="5760" w:hanging="360"/>
-      </w:pPr>
-      <w:rPr>
-        <w:rFonts w:ascii="Courier New" w:hAnsi="Courier New" w:cs="Courier New" w:hint="default"/>
-      </w:rPr>
-    </w:lvl>
-    <w:lvl w:ilvl="8" w:tplc="0C0A0005" w:tentative="1">
-      <w:start w:val="1"/>
-      <w:numFmt w:val="bullet"/>
-      <w:lvlText w:val=""/>
-      <w:lvlJc w:val="left"/>
-      <w:pPr>
-        <w:tabs>
-          <w:tab w:val="num" w:pos="6480"/>
-        </w:tabs>
-        <w:ind w:left="6480" w:hanging="360"/>
-      </w:pPr>
-      <w:rPr>
-        <w:rFonts w:ascii="Wingdings" w:hAnsi="Wingdings" w:cs="Wingdings" w:hint="default"/>
-      </w:rPr>
-    </w:lvl>
-  </w:abstractNum>
-  <w:abstractNum w:abstractNumId="26">
+  <w:abstractNum w:abstractNumId="7">
     <w:nsid w:val="6F1D6A21"/>
     <w:multiLevelType w:val="singleLevel"/>
     <w:tmpl w:val="1D28E8CE"/>
@@ -9803,287 +7375,7 @@
       </w:rPr>
     </w:lvl>
   </w:abstractNum>
-  <w:abstractNum w:abstractNumId="27">
-    <w:nsid w:val="6FEE4DF8"/>
-    <w:multiLevelType w:val="hybridMultilevel"/>
-    <w:tmpl w:val="D4CC2760"/>
-    <w:lvl w:ilvl="0" w:tplc="0C0A0001">
-      <w:start w:val="1"/>
-      <w:numFmt w:val="bullet"/>
-      <w:lvlText w:val=""/>
-      <w:lvlJc w:val="left"/>
-      <w:pPr>
-        <w:tabs>
-          <w:tab w:val="num" w:pos="720"/>
-        </w:tabs>
-        <w:ind w:left="720" w:hanging="360"/>
-      </w:pPr>
-      <w:rPr>
-        <w:rFonts w:ascii="Symbol" w:hAnsi="Symbol" w:cs="Symbol" w:hint="default"/>
-      </w:rPr>
-    </w:lvl>
-    <w:lvl w:ilvl="1" w:tplc="0C0A0003">
-      <w:start w:val="1"/>
-      <w:numFmt w:val="bullet"/>
-      <w:lvlText w:val="o"/>
-      <w:lvlJc w:val="left"/>
-      <w:pPr>
-        <w:tabs>
-          <w:tab w:val="num" w:pos="1440"/>
-        </w:tabs>
-        <w:ind w:left="1440" w:hanging="360"/>
-      </w:pPr>
-      <w:rPr>
-        <w:rFonts w:ascii="Courier New" w:hAnsi="Courier New" w:cs="Courier New" w:hint="default"/>
-      </w:rPr>
-    </w:lvl>
-    <w:lvl w:ilvl="2" w:tplc="0C0A0005" w:tentative="1">
-      <w:start w:val="1"/>
-      <w:numFmt w:val="bullet"/>
-      <w:lvlText w:val=""/>
-      <w:lvlJc w:val="left"/>
-      <w:pPr>
-        <w:tabs>
-          <w:tab w:val="num" w:pos="2160"/>
-        </w:tabs>
-        <w:ind w:left="2160" w:hanging="360"/>
-      </w:pPr>
-      <w:rPr>
-        <w:rFonts w:ascii="Wingdings" w:hAnsi="Wingdings" w:cs="Wingdings" w:hint="default"/>
-      </w:rPr>
-    </w:lvl>
-    <w:lvl w:ilvl="3" w:tplc="0C0A0001" w:tentative="1">
-      <w:start w:val="1"/>
-      <w:numFmt w:val="bullet"/>
-      <w:lvlText w:val=""/>
-      <w:lvlJc w:val="left"/>
-      <w:pPr>
-        <w:tabs>
-          <w:tab w:val="num" w:pos="2880"/>
-        </w:tabs>
-        <w:ind w:left="2880" w:hanging="360"/>
-      </w:pPr>
-      <w:rPr>
-        <w:rFonts w:ascii="Symbol" w:hAnsi="Symbol" w:cs="Symbol" w:hint="default"/>
-      </w:rPr>
-    </w:lvl>
-    <w:lvl w:ilvl="4" w:tplc="0C0A0003" w:tentative="1">
-      <w:start w:val="1"/>
-      <w:numFmt w:val="bullet"/>
-      <w:lvlText w:val="o"/>
-      <w:lvlJc w:val="left"/>
-      <w:pPr>
-        <w:tabs>
-          <w:tab w:val="num" w:pos="3600"/>
-        </w:tabs>
-        <w:ind w:left="3600" w:hanging="360"/>
-      </w:pPr>
-      <w:rPr>
-        <w:rFonts w:ascii="Courier New" w:hAnsi="Courier New" w:cs="Courier New" w:hint="default"/>
-      </w:rPr>
-    </w:lvl>
-    <w:lvl w:ilvl="5" w:tplc="0C0A0005" w:tentative="1">
-      <w:start w:val="1"/>
-      <w:numFmt w:val="bullet"/>
-      <w:lvlText w:val=""/>
-      <w:lvlJc w:val="left"/>
-      <w:pPr>
-        <w:tabs>
-          <w:tab w:val="num" w:pos="4320"/>
-        </w:tabs>
-        <w:ind w:left="4320" w:hanging="360"/>
-      </w:pPr>
-      <w:rPr>
-        <w:rFonts w:ascii="Wingdings" w:hAnsi="Wingdings" w:cs="Wingdings" w:hint="default"/>
-      </w:rPr>
-    </w:lvl>
-    <w:lvl w:ilvl="6" w:tplc="0C0A0001" w:tentative="1">
-      <w:start w:val="1"/>
-      <w:numFmt w:val="bullet"/>
-      <w:lvlText w:val=""/>
-      <w:lvlJc w:val="left"/>
-      <w:pPr>
-        <w:tabs>
-          <w:tab w:val="num" w:pos="5040"/>
-        </w:tabs>
-        <w:ind w:left="5040" w:hanging="360"/>
-      </w:pPr>
-      <w:rPr>
-        <w:rFonts w:ascii="Symbol" w:hAnsi="Symbol" w:cs="Symbol" w:hint="default"/>
-      </w:rPr>
-    </w:lvl>
-    <w:lvl w:ilvl="7" w:tplc="0C0A0003" w:tentative="1">
-      <w:start w:val="1"/>
-      <w:numFmt w:val="bullet"/>
-      <w:lvlText w:val="o"/>
-      <w:lvlJc w:val="left"/>
-      <w:pPr>
-        <w:tabs>
-          <w:tab w:val="num" w:pos="5760"/>
-        </w:tabs>
-        <w:ind w:left="5760" w:hanging="360"/>
-      </w:pPr>
-      <w:rPr>
-        <w:rFonts w:ascii="Courier New" w:hAnsi="Courier New" w:cs="Courier New" w:hint="default"/>
-      </w:rPr>
-    </w:lvl>
-    <w:lvl w:ilvl="8" w:tplc="0C0A0005" w:tentative="1">
-      <w:start w:val="1"/>
-      <w:numFmt w:val="bullet"/>
-      <w:lvlText w:val=""/>
-      <w:lvlJc w:val="left"/>
-      <w:pPr>
-        <w:tabs>
-          <w:tab w:val="num" w:pos="6480"/>
-        </w:tabs>
-        <w:ind w:left="6480" w:hanging="360"/>
-      </w:pPr>
-      <w:rPr>
-        <w:rFonts w:ascii="Wingdings" w:hAnsi="Wingdings" w:cs="Wingdings" w:hint="default"/>
-      </w:rPr>
-    </w:lvl>
-  </w:abstractNum>
-  <w:abstractNum w:abstractNumId="28">
-    <w:nsid w:val="72F15738"/>
-    <w:multiLevelType w:val="hybridMultilevel"/>
-    <w:tmpl w:val="9028E67A"/>
-    <w:lvl w:ilvl="0" w:tplc="0C0A0001">
-      <w:start w:val="1"/>
-      <w:numFmt w:val="bullet"/>
-      <w:lvlText w:val=""/>
-      <w:lvlJc w:val="left"/>
-      <w:pPr>
-        <w:tabs>
-          <w:tab w:val="num" w:pos="720"/>
-        </w:tabs>
-        <w:ind w:left="720" w:hanging="360"/>
-      </w:pPr>
-      <w:rPr>
-        <w:rFonts w:ascii="Symbol" w:hAnsi="Symbol" w:cs="Symbol" w:hint="default"/>
-      </w:rPr>
-    </w:lvl>
-    <w:lvl w:ilvl="1" w:tplc="0C0A0003" w:tentative="1">
-      <w:start w:val="1"/>
-      <w:numFmt w:val="bullet"/>
-      <w:lvlText w:val="o"/>
-      <w:lvlJc w:val="left"/>
-      <w:pPr>
-        <w:tabs>
-          <w:tab w:val="num" w:pos="1440"/>
-        </w:tabs>
-        <w:ind w:left="1440" w:hanging="360"/>
-      </w:pPr>
-      <w:rPr>
-        <w:rFonts w:ascii="Courier New" w:hAnsi="Courier New" w:cs="Courier New" w:hint="default"/>
-      </w:rPr>
-    </w:lvl>
-    <w:lvl w:ilvl="2" w:tplc="0C0A0005" w:tentative="1">
-      <w:start w:val="1"/>
-      <w:numFmt w:val="bullet"/>
-      <w:lvlText w:val=""/>
-      <w:lvlJc w:val="left"/>
-      <w:pPr>
-        <w:tabs>
-          <w:tab w:val="num" w:pos="2160"/>
-        </w:tabs>
-        <w:ind w:left="2160" w:hanging="360"/>
-      </w:pPr>
-      <w:rPr>
-        <w:rFonts w:ascii="Wingdings" w:hAnsi="Wingdings" w:cs="Wingdings" w:hint="default"/>
-      </w:rPr>
-    </w:lvl>
-    <w:lvl w:ilvl="3" w:tplc="0C0A0001" w:tentative="1">
-      <w:start w:val="1"/>
-      <w:numFmt w:val="bullet"/>
-      <w:lvlText w:val=""/>
-      <w:lvlJc w:val="left"/>
-      <w:pPr>
-        <w:tabs>
-          <w:tab w:val="num" w:pos="2880"/>
-        </w:tabs>
-        <w:ind w:left="2880" w:hanging="360"/>
-      </w:pPr>
-      <w:rPr>
-        <w:rFonts w:ascii="Symbol" w:hAnsi="Symbol" w:cs="Symbol" w:hint="default"/>
-      </w:rPr>
-    </w:lvl>
-    <w:lvl w:ilvl="4" w:tplc="0C0A0003" w:tentative="1">
-      <w:start w:val="1"/>
-      <w:numFmt w:val="bullet"/>
-      <w:lvlText w:val="o"/>
-      <w:lvlJc w:val="left"/>
-      <w:pPr>
-        <w:tabs>
-          <w:tab w:val="num" w:pos="3600"/>
-        </w:tabs>
-        <w:ind w:left="3600" w:hanging="360"/>
-      </w:pPr>
-      <w:rPr>
-        <w:rFonts w:ascii="Courier New" w:hAnsi="Courier New" w:cs="Courier New" w:hint="default"/>
-      </w:rPr>
-    </w:lvl>
-    <w:lvl w:ilvl="5" w:tplc="0C0A0005" w:tentative="1">
-      <w:start w:val="1"/>
-      <w:numFmt w:val="bullet"/>
-      <w:lvlText w:val=""/>
-      <w:lvlJc w:val="left"/>
-      <w:pPr>
-        <w:tabs>
-          <w:tab w:val="num" w:pos="4320"/>
-        </w:tabs>
-        <w:ind w:left="4320" w:hanging="360"/>
-      </w:pPr>
-      <w:rPr>
-        <w:rFonts w:ascii="Wingdings" w:hAnsi="Wingdings" w:cs="Wingdings" w:hint="default"/>
-      </w:rPr>
-    </w:lvl>
-    <w:lvl w:ilvl="6" w:tplc="0C0A0001" w:tentative="1">
-      <w:start w:val="1"/>
-      <w:numFmt w:val="bullet"/>
-      <w:lvlText w:val=""/>
-      <w:lvlJc w:val="left"/>
-      <w:pPr>
-        <w:tabs>
-          <w:tab w:val="num" w:pos="5040"/>
-        </w:tabs>
-        <w:ind w:left="5040" w:hanging="360"/>
-      </w:pPr>
-      <w:rPr>
-        <w:rFonts w:ascii="Symbol" w:hAnsi="Symbol" w:cs="Symbol" w:hint="default"/>
-      </w:rPr>
-    </w:lvl>
-    <w:lvl w:ilvl="7" w:tplc="0C0A0003" w:tentative="1">
-      <w:start w:val="1"/>
-      <w:numFmt w:val="bullet"/>
-      <w:lvlText w:val="o"/>
-      <w:lvlJc w:val="left"/>
-      <w:pPr>
-        <w:tabs>
-          <w:tab w:val="num" w:pos="5760"/>
-        </w:tabs>
-        <w:ind w:left="5760" w:hanging="360"/>
-      </w:pPr>
-      <w:rPr>
-        <w:rFonts w:ascii="Courier New" w:hAnsi="Courier New" w:cs="Courier New" w:hint="default"/>
-      </w:rPr>
-    </w:lvl>
-    <w:lvl w:ilvl="8" w:tplc="0C0A0005" w:tentative="1">
-      <w:start w:val="1"/>
-      <w:numFmt w:val="bullet"/>
-      <w:lvlText w:val=""/>
-      <w:lvlJc w:val="left"/>
-      <w:pPr>
-        <w:tabs>
-          <w:tab w:val="num" w:pos="6480"/>
-        </w:tabs>
-        <w:ind w:left="6480" w:hanging="360"/>
-      </w:pPr>
-      <w:rPr>
-        <w:rFonts w:ascii="Wingdings" w:hAnsi="Wingdings" w:cs="Wingdings" w:hint="default"/>
-      </w:rPr>
-    </w:lvl>
-  </w:abstractNum>
-  <w:abstractNum w:abstractNumId="29">
+  <w:abstractNum w:abstractNumId="8">
     <w:nsid w:val="750A42E8"/>
     <w:multiLevelType w:val="multilevel"/>
     <w:tmpl w:val="BE542B10"/>
@@ -10230,147 +7522,7 @@
       </w:pPr>
     </w:lvl>
   </w:abstractNum>
-  <w:abstractNum w:abstractNumId="30">
-    <w:nsid w:val="75A46FDF"/>
-    <w:multiLevelType w:val="hybridMultilevel"/>
-    <w:tmpl w:val="067ADC20"/>
-    <w:lvl w:ilvl="0" w:tplc="0C0A0001">
-      <w:start w:val="1"/>
-      <w:numFmt w:val="bullet"/>
-      <w:lvlText w:val=""/>
-      <w:lvlJc w:val="left"/>
-      <w:pPr>
-        <w:tabs>
-          <w:tab w:val="num" w:pos="720"/>
-        </w:tabs>
-        <w:ind w:left="720" w:hanging="360"/>
-      </w:pPr>
-      <w:rPr>
-        <w:rFonts w:ascii="Symbol" w:hAnsi="Symbol" w:cs="Symbol" w:hint="default"/>
-      </w:rPr>
-    </w:lvl>
-    <w:lvl w:ilvl="1" w:tplc="0C0A0003" w:tentative="1">
-      <w:start w:val="1"/>
-      <w:numFmt w:val="bullet"/>
-      <w:lvlText w:val="o"/>
-      <w:lvlJc w:val="left"/>
-      <w:pPr>
-        <w:tabs>
-          <w:tab w:val="num" w:pos="1440"/>
-        </w:tabs>
-        <w:ind w:left="1440" w:hanging="360"/>
-      </w:pPr>
-      <w:rPr>
-        <w:rFonts w:ascii="Courier New" w:hAnsi="Courier New" w:cs="Courier New" w:hint="default"/>
-      </w:rPr>
-    </w:lvl>
-    <w:lvl w:ilvl="2" w:tplc="0C0A0005" w:tentative="1">
-      <w:start w:val="1"/>
-      <w:numFmt w:val="bullet"/>
-      <w:lvlText w:val=""/>
-      <w:lvlJc w:val="left"/>
-      <w:pPr>
-        <w:tabs>
-          <w:tab w:val="num" w:pos="2160"/>
-        </w:tabs>
-        <w:ind w:left="2160" w:hanging="360"/>
-      </w:pPr>
-      <w:rPr>
-        <w:rFonts w:ascii="Wingdings" w:hAnsi="Wingdings" w:cs="Wingdings" w:hint="default"/>
-      </w:rPr>
-    </w:lvl>
-    <w:lvl w:ilvl="3" w:tplc="0C0A0001" w:tentative="1">
-      <w:start w:val="1"/>
-      <w:numFmt w:val="bullet"/>
-      <w:lvlText w:val=""/>
-      <w:lvlJc w:val="left"/>
-      <w:pPr>
-        <w:tabs>
-          <w:tab w:val="num" w:pos="2880"/>
-        </w:tabs>
-        <w:ind w:left="2880" w:hanging="360"/>
-      </w:pPr>
-      <w:rPr>
-        <w:rFonts w:ascii="Symbol" w:hAnsi="Symbol" w:cs="Symbol" w:hint="default"/>
-      </w:rPr>
-    </w:lvl>
-    <w:lvl w:ilvl="4" w:tplc="0C0A0003" w:tentative="1">
-      <w:start w:val="1"/>
-      <w:numFmt w:val="bullet"/>
-      <w:lvlText w:val="o"/>
-      <w:lvlJc w:val="left"/>
-      <w:pPr>
-        <w:tabs>
-          <w:tab w:val="num" w:pos="3600"/>
-        </w:tabs>
-        <w:ind w:left="3600" w:hanging="360"/>
-      </w:pPr>
-      <w:rPr>
-        <w:rFonts w:ascii="Courier New" w:hAnsi="Courier New" w:cs="Courier New" w:hint="default"/>
-      </w:rPr>
-    </w:lvl>
-    <w:lvl w:ilvl="5" w:tplc="0C0A0005" w:tentative="1">
-      <w:start w:val="1"/>
-      <w:numFmt w:val="bullet"/>
-      <w:lvlText w:val=""/>
-      <w:lvlJc w:val="left"/>
-      <w:pPr>
-        <w:tabs>
-          <w:tab w:val="num" w:pos="4320"/>
-        </w:tabs>
-        <w:ind w:left="4320" w:hanging="360"/>
-      </w:pPr>
-      <w:rPr>
-        <w:rFonts w:ascii="Wingdings" w:hAnsi="Wingdings" w:cs="Wingdings" w:hint="default"/>
-      </w:rPr>
-    </w:lvl>
-    <w:lvl w:ilvl="6" w:tplc="0C0A0001" w:tentative="1">
-      <w:start w:val="1"/>
-      <w:numFmt w:val="bullet"/>
-      <w:lvlText w:val=""/>
-      <w:lvlJc w:val="left"/>
-      <w:pPr>
-        <w:tabs>
-          <w:tab w:val="num" w:pos="5040"/>
-        </w:tabs>
-        <w:ind w:left="5040" w:hanging="360"/>
-      </w:pPr>
-      <w:rPr>
-        <w:rFonts w:ascii="Symbol" w:hAnsi="Symbol" w:cs="Symbol" w:hint="default"/>
-      </w:rPr>
-    </w:lvl>
-    <w:lvl w:ilvl="7" w:tplc="0C0A0003" w:tentative="1">
-      <w:start w:val="1"/>
-      <w:numFmt w:val="bullet"/>
-      <w:lvlText w:val="o"/>
-      <w:lvlJc w:val="left"/>
-      <w:pPr>
-        <w:tabs>
-          <w:tab w:val="num" w:pos="5760"/>
-        </w:tabs>
-        <w:ind w:left="5760" w:hanging="360"/>
-      </w:pPr>
-      <w:rPr>
-        <w:rFonts w:ascii="Courier New" w:hAnsi="Courier New" w:cs="Courier New" w:hint="default"/>
-      </w:rPr>
-    </w:lvl>
-    <w:lvl w:ilvl="8" w:tplc="0C0A0005" w:tentative="1">
-      <w:start w:val="1"/>
-      <w:numFmt w:val="bullet"/>
-      <w:lvlText w:val=""/>
-      <w:lvlJc w:val="left"/>
-      <w:pPr>
-        <w:tabs>
-          <w:tab w:val="num" w:pos="6480"/>
-        </w:tabs>
-        <w:ind w:left="6480" w:hanging="360"/>
-      </w:pPr>
-      <w:rPr>
-        <w:rFonts w:ascii="Wingdings" w:hAnsi="Wingdings" w:cs="Wingdings" w:hint="default"/>
-      </w:rPr>
-    </w:lvl>
-  </w:abstractNum>
-  <w:abstractNum w:abstractNumId="31">
+  <w:abstractNum w:abstractNumId="9">
     <w:nsid w:val="7DB73A11"/>
     <w:multiLevelType w:val="hybridMultilevel"/>
     <w:tmpl w:val="BB58A0BA"/>
@@ -10475,155 +7627,36 @@
     </w:lvl>
   </w:abstractNum>
   <w:num w:numId="1">
-    <w:abstractNumId w:val="29"/>
+    <w:abstractNumId w:val="8"/>
   </w:num>
   <w:num w:numId="2">
-    <w:abstractNumId w:val="26"/>
+    <w:abstractNumId w:val="7"/>
   </w:num>
   <w:num w:numId="3">
-    <w:abstractNumId w:val="13"/>
+    <w:abstractNumId w:val="1"/>
   </w:num>
   <w:num w:numId="4">
-    <w:abstractNumId w:val="8"/>
+    <w:abstractNumId w:val="0"/>
   </w:num>
   <w:num w:numId="5">
-    <w:abstractNumId w:val="19"/>
+    <w:abstractNumId w:val="5"/>
   </w:num>
   <w:num w:numId="6">
-    <w:abstractNumId w:val="31"/>
+    <w:abstractNumId w:val="9"/>
   </w:num>
   <w:num w:numId="7">
-    <w:abstractNumId w:val="18"/>
+    <w:abstractNumId w:val="4"/>
   </w:num>
   <w:num w:numId="8">
+    <w:abstractNumId w:val="3"/>
+  </w:num>
+  <w:num w:numId="9">
     <w:abstractNumId w:val="2"/>
   </w:num>
-  <w:num w:numId="9">
-    <w:abstractNumId w:val="14"/>
-  </w:num>
   <w:num w:numId="10">
-    <w:abstractNumId w:val="4"/>
-  </w:num>
-  <w:num w:numId="11">
-    <w:abstractNumId w:val="0"/>
-  </w:num>
-  <w:num w:numId="12">
-    <w:abstractNumId w:val="27"/>
-  </w:num>
-  <w:num w:numId="13">
-    <w:abstractNumId w:val="15"/>
-  </w:num>
-  <w:num w:numId="14">
-    <w:abstractNumId w:val="30"/>
-  </w:num>
-  <w:num w:numId="15">
     <w:abstractNumId w:val="6"/>
   </w:num>
-  <w:num w:numId="16">
-    <w:abstractNumId w:val="21"/>
-  </w:num>
-  <w:num w:numId="17">
-    <w:abstractNumId w:val="12"/>
-  </w:num>
-  <w:num w:numId="18">
-    <w:abstractNumId w:val="24"/>
-  </w:num>
-  <w:num w:numId="19">
-    <w:abstractNumId w:val="28"/>
-  </w:num>
-  <w:num w:numId="20">
-    <w:abstractNumId w:val="7"/>
-  </w:num>
-  <w:num w:numId="21">
-    <w:abstractNumId w:val="3"/>
-  </w:num>
-  <w:num w:numId="22">
-    <w:abstractNumId w:val="10"/>
-  </w:num>
-  <w:num w:numId="23">
-    <w:abstractNumId w:val="17"/>
-  </w:num>
-  <w:num w:numId="24">
-    <w:abstractNumId w:val="5"/>
-  </w:num>
-  <w:num w:numId="25">
-    <w:abstractNumId w:val="22"/>
-  </w:num>
-  <w:num w:numId="26">
-    <w:abstractNumId w:val="11"/>
-  </w:num>
-  <w:num w:numId="27">
-    <w:abstractNumId w:val="25"/>
-  </w:num>
-  <w:num w:numId="28">
-    <w:abstractNumId w:val="9"/>
-  </w:num>
-  <w:num w:numId="29">
-    <w:abstractNumId w:val="26"/>
-  </w:num>
-  <w:num w:numId="30">
-    <w:abstractNumId w:val="26"/>
-  </w:num>
-  <w:num w:numId="31">
-    <w:abstractNumId w:val="26"/>
-  </w:num>
-  <w:num w:numId="32">
-    <w:abstractNumId w:val="26"/>
-  </w:num>
-  <w:num w:numId="33">
-    <w:abstractNumId w:val="1"/>
-  </w:num>
-  <w:num w:numId="34">
-    <w:abstractNumId w:val="29"/>
-  </w:num>
-  <w:num w:numId="35">
-    <w:abstractNumId w:val="26"/>
-  </w:num>
-  <w:num w:numId="36">
-    <w:abstractNumId w:val="26"/>
-  </w:num>
-  <w:num w:numId="37">
-    <w:abstractNumId w:val="26"/>
-  </w:num>
-  <w:num w:numId="38">
-    <w:abstractNumId w:val="26"/>
-  </w:num>
-  <w:num w:numId="39">
-    <w:abstractNumId w:val="26"/>
-  </w:num>
-  <w:num w:numId="40">
-    <w:abstractNumId w:val="26"/>
-  </w:num>
-  <w:num w:numId="41">
-    <w:abstractNumId w:val="26"/>
-  </w:num>
-  <w:num w:numId="42">
-    <w:abstractNumId w:val="26"/>
-  </w:num>
-  <w:num w:numId="43">
-    <w:abstractNumId w:val="26"/>
-  </w:num>
-  <w:num w:numId="44">
-    <w:abstractNumId w:val="26"/>
-  </w:num>
-  <w:num w:numId="45">
-    <w:abstractNumId w:val="26"/>
-  </w:num>
-  <w:num w:numId="46">
-    <w:abstractNumId w:val="26"/>
-  </w:num>
-  <w:num w:numId="47">
-    <w:abstractNumId w:val="20"/>
-  </w:num>
-  <w:num w:numId="48">
-    <w:abstractNumId w:val="16"/>
-  </w:num>
-  <w:num w:numId="49">
-    <w:abstractNumId w:val="23"/>
-  </w:num>
-  <w:num w:numId="50">
-    <w:abstractNumId w:val="29"/>
-  </w:num>
+  <w:numIdMacAtCleanup w:val="10"/>
 </w:numbering>
 </file>
 
@@ -11175,15 +8208,14 @@
     <w:name w:val="Título 3 Car"/>
     <w:basedOn w:val="Fuentedeprrafopredeter"/>
     <w:link w:val="Ttulo3"/>
-    <w:uiPriority w:val="9"/>
-    <w:semiHidden/>
+    <w:uiPriority w:val="99"/>
     <w:rsid w:val="00FE6335"/>
     <w:rPr>
-      <w:rFonts w:asciiTheme="majorHAnsi" w:eastAsiaTheme="majorEastAsia" w:hAnsiTheme="majorHAnsi" w:cstheme="majorBidi"/>
+      <w:rFonts w:ascii="Arial" w:hAnsi="Arial" w:cs="Arial"/>
       <w:b/>
       <w:bCs/>
-      <w:sz w:val="26"/>
-      <w:szCs w:val="26"/>
+      <w:sz w:val="24"/>
+      <w:szCs w:val="24"/>
       <w:lang w:val="es-ES_tradnl" w:eastAsia="en-US"/>
     </w:rPr>
   </w:style>
@@ -11191,15 +8223,13 @@
     <w:name w:val="Título 4 Car"/>
     <w:basedOn w:val="Fuentedeprrafopredeter"/>
     <w:link w:val="Ttulo4"/>
-    <w:uiPriority w:val="9"/>
-    <w:semiHidden/>
+    <w:uiPriority w:val="99"/>
     <w:rsid w:val="00FE6335"/>
     <w:rPr>
-      <w:rFonts w:asciiTheme="minorHAnsi" w:eastAsiaTheme="minorEastAsia" w:hAnsiTheme="minorHAnsi" w:cstheme="minorBidi"/>
       <w:b/>
       <w:bCs/>
-      <w:sz w:val="28"/>
-      <w:szCs w:val="28"/>
+      <w:sz w:val="24"/>
+      <w:szCs w:val="24"/>
       <w:lang w:val="es-ES_tradnl" w:eastAsia="en-US"/>
     </w:rPr>
   </w:style>
@@ -11207,29 +8237,23 @@
     <w:name w:val="Título 5 Car"/>
     <w:basedOn w:val="Fuentedeprrafopredeter"/>
     <w:link w:val="Ttulo5"/>
-    <w:uiPriority w:val="9"/>
-    <w:semiHidden/>
+    <w:uiPriority w:val="99"/>
     <w:rsid w:val="00FE6335"/>
     <w:rPr>
-      <w:rFonts w:asciiTheme="minorHAnsi" w:eastAsiaTheme="minorEastAsia" w:hAnsiTheme="minorHAnsi" w:cstheme="minorBidi"/>
       <w:b/>
       <w:bCs/>
       <w:i/>
       <w:iCs/>
-      <w:sz w:val="26"/>
-      <w:szCs w:val="26"/>
-      <w:lang w:val="es-ES_tradnl" w:eastAsia="en-US"/>
+      <w:lang w:val="es-ES" w:eastAsia="en-US"/>
     </w:rPr>
   </w:style>
   <w:style w:type="character" w:customStyle="1" w:styleId="Ttulo6Car">
     <w:name w:val="Título 6 Car"/>
     <w:basedOn w:val="Fuentedeprrafopredeter"/>
     <w:link w:val="Ttulo6"/>
-    <w:uiPriority w:val="9"/>
-    <w:semiHidden/>
+    <w:uiPriority w:val="99"/>
     <w:rsid w:val="00FE6335"/>
     <w:rPr>
-      <w:rFonts w:asciiTheme="minorHAnsi" w:eastAsiaTheme="minorEastAsia" w:hAnsiTheme="minorHAnsi" w:cstheme="minorBidi"/>
       <w:b/>
       <w:bCs/>
       <w:lang w:val="es-ES_tradnl" w:eastAsia="en-US"/>
@@ -11239,13 +8263,9 @@
     <w:name w:val="Título 7 Car"/>
     <w:basedOn w:val="Fuentedeprrafopredeter"/>
     <w:link w:val="Ttulo7"/>
-    <w:uiPriority w:val="9"/>
-    <w:semiHidden/>
+    <w:uiPriority w:val="99"/>
     <w:rsid w:val="00FE6335"/>
     <w:rPr>
-      <w:rFonts w:asciiTheme="minorHAnsi" w:eastAsiaTheme="minorEastAsia" w:hAnsiTheme="minorHAnsi" w:cstheme="minorBidi"/>
-      <w:sz w:val="24"/>
-      <w:szCs w:val="24"/>
       <w:lang w:val="es-ES_tradnl" w:eastAsia="en-US"/>
     </w:rPr>
   </w:style>
@@ -11253,15 +8273,11 @@
     <w:name w:val="Título 8 Car"/>
     <w:basedOn w:val="Fuentedeprrafopredeter"/>
     <w:link w:val="Ttulo8"/>
-    <w:uiPriority w:val="9"/>
-    <w:semiHidden/>
+    <w:uiPriority w:val="99"/>
     <w:rsid w:val="00FE6335"/>
     <w:rPr>
-      <w:rFonts w:asciiTheme="minorHAnsi" w:eastAsiaTheme="minorEastAsia" w:hAnsiTheme="minorHAnsi" w:cstheme="minorBidi"/>
       <w:i/>
       <w:iCs/>
-      <w:sz w:val="24"/>
-      <w:szCs w:val="24"/>
       <w:lang w:val="es-ES_tradnl" w:eastAsia="en-US"/>
     </w:rPr>
   </w:style>
@@ -11269,11 +8285,10 @@
     <w:name w:val="Título 9 Car"/>
     <w:basedOn w:val="Fuentedeprrafopredeter"/>
     <w:link w:val="Ttulo9"/>
-    <w:uiPriority w:val="9"/>
-    <w:semiHidden/>
+    <w:uiPriority w:val="99"/>
     <w:rsid w:val="00FE6335"/>
     <w:rPr>
-      <w:rFonts w:asciiTheme="majorHAnsi" w:eastAsiaTheme="majorEastAsia" w:hAnsiTheme="majorHAnsi" w:cstheme="majorBidi"/>
+      <w:rFonts w:ascii="Arial" w:hAnsi="Arial" w:cs="Arial"/>
       <w:lang w:val="es-ES_tradnl" w:eastAsia="en-US"/>
     </w:rPr>
   </w:style>
@@ -11901,7 +8916,7 @@
     <w:rsid w:val="00733D04"/>
     <w:pPr>
       <w:numPr>
-        <w:numId w:val="23"/>
+        <w:numId w:val="8"/>
       </w:numPr>
       <w:jc w:val="both"/>
     </w:pPr>

</xml_diff>

<commit_message>
modificaciones en doc de arq
</commit_message>
<xml_diff>
--- a/Documento de arquitectura.docx
+++ b/Documento de arquitectura.docx
@@ -1768,7 +1768,7 @@
           <w:lang w:val="es-ES"/>
         </w:rPr>
         <w:lastRenderedPageBreak/>
-        <w:t>Introducción.</w:t>
+        <w:t>Introducción</w:t>
       </w:r>
       <w:bookmarkEnd w:id="6"/>
     </w:p>
@@ -2343,7 +2343,13 @@
         <w:rPr>
           <w:lang w:val="es-ES"/>
         </w:rPr>
-        <w:t>Público general consultando información.</w:t>
+        <w:t xml:space="preserve">Público </w:t>
+      </w:r>
+      <w:r>
+        <w:rPr>
+          <w:lang w:val="es-ES"/>
+        </w:rPr>
+        <w:t>general consultando información</w:t>
       </w:r>
     </w:p>
     <w:p>
@@ -2480,20 +2486,32 @@
         <w:rPr>
           <w:lang w:val="es-ES"/>
         </w:rPr>
-        <w:t>1.2 CtpRestConnector recibe la peticion, solicita token al STS.</w:t>
-      </w:r>
-    </w:p>
-    <w:p>
-      <w:pPr>
-        <w:rPr>
-          <w:lang w:val="es-ES"/>
-        </w:rPr>
-      </w:pPr>
-      <w:r>
-        <w:rPr>
-          <w:lang w:val="es-ES"/>
-        </w:rPr>
-        <w:t>1.3 El STS recibe la petición , genera el token y lo devuelve a CtpRestConnector.</w:t>
+        <w:t>1.2 CtpRestConnector recibe la petici</w:t>
+      </w:r>
+      <w:r>
+        <w:rPr>
+          <w:lang w:val="es-ES"/>
+        </w:rPr>
+        <w:t>ó</w:t>
+      </w:r>
+      <w:r>
+        <w:rPr>
+          <w:lang w:val="es-ES"/>
+        </w:rPr>
+        <w:t>n, solicita token al STS.</w:t>
+      </w:r>
+    </w:p>
+    <w:p>
+      <w:pPr>
+        <w:rPr>
+          <w:lang w:val="es-ES"/>
+        </w:rPr>
+      </w:pPr>
+      <w:r>
+        <w:rPr>
+          <w:lang w:val="es-ES"/>
+        </w:rPr>
+        <w:t>1.3 El STS recibe la petición, genera el token y lo devuelve a CtpRestConnector.</w:t>
       </w:r>
     </w:p>
     <w:p>
@@ -2519,7 +2537,19 @@
         <w:rPr>
           <w:lang w:val="es-ES"/>
         </w:rPr>
-        <w:t>1.5 La PGE recibe el pedido,chequea que los datos sean correctos y lo envía a CtpSoapConnector.</w:t>
+        <w:t>1.5 La PGE recibe el pedido,</w:t>
+      </w:r>
+      <w:r>
+        <w:rPr>
+          <w:lang w:val="es-ES"/>
+        </w:rPr>
+        <w:t xml:space="preserve"> </w:t>
+      </w:r>
+      <w:r>
+        <w:rPr>
+          <w:lang w:val="es-ES"/>
+        </w:rPr>
+        <w:t>chequea que los datos sean correctos y lo envía a CtpSoapConnector.</w:t>
       </w:r>
     </w:p>
     <w:p>
@@ -2743,7 +2773,19 @@
         <w:rPr>
           <w:lang w:val="es-ES"/>
         </w:rPr>
-        <w:t>1.7.2 CtpSoapConnector recibe el error y lo reenvia a la PGE.</w:t>
+        <w:t xml:space="preserve">1.7.2 CtpSoapConnector recibe el error y lo </w:t>
+      </w:r>
+      <w:r>
+        <w:rPr>
+          <w:lang w:val="es-ES"/>
+        </w:rPr>
+        <w:t>reenvía</w:t>
+      </w:r>
+      <w:r>
+        <w:rPr>
+          <w:lang w:val="es-ES"/>
+        </w:rPr>
+        <w:t xml:space="preserve"> a la PGE.</w:t>
       </w:r>
     </w:p>
     <w:p>
@@ -2864,7 +2906,19 @@
           <w:lang w:val="es-ES"/>
         </w:rPr>
         <w:lastRenderedPageBreak/>
-        <w:t xml:space="preserve">Instituciones colaborando en trámites. </w:t>
+        <w:t>Instit</w:t>
+      </w:r>
+      <w:r>
+        <w:rPr>
+          <w:lang w:val="es-ES"/>
+        </w:rPr>
+        <w:t>uciones colaborando en trámites</w:t>
+      </w:r>
+      <w:r>
+        <w:rPr>
+          <w:lang w:val="es-ES"/>
+        </w:rPr>
+        <w:t xml:space="preserve"> </w:t>
       </w:r>
     </w:p>
     <w:p>
@@ -2997,7 +3051,7 @@
         <w:rPr>
           <w:lang w:val="es-ES"/>
         </w:rPr>
-        <w:t>4.3 El STS recibe la petición , genera el token y lo devuelve a CtpRestConnector.</w:t>
+        <w:t>4.3 El STS recibe la petición, genera el token y lo devuelve a CtpRestConnector.</w:t>
       </w:r>
     </w:p>
     <w:p>
@@ -3023,7 +3077,19 @@
         <w:rPr>
           <w:lang w:val="es-ES"/>
         </w:rPr>
-        <w:t>4.5 La PGE recibe el pedido,chequea que los datos sean correctos y lo envía a CtpSoapConnector.</w:t>
+        <w:t>4.5 La PGE recibe el pedido,</w:t>
+      </w:r>
+      <w:r>
+        <w:rPr>
+          <w:lang w:val="es-ES"/>
+        </w:rPr>
+        <w:t xml:space="preserve"> </w:t>
+      </w:r>
+      <w:r>
+        <w:rPr>
+          <w:lang w:val="es-ES"/>
+        </w:rPr>
+        <w:t>chequea que los datos sean correctos y lo envía a CtpSoapConnector.</w:t>
       </w:r>
     </w:p>
     <w:p>
@@ -3181,7 +3247,19 @@
         <w:rPr>
           <w:lang w:val="es-ES"/>
         </w:rPr>
-        <w:t>4.5.1 Los datos enviados a la pge no son válidos y la PGE devuelve un error.</w:t>
+        <w:t xml:space="preserve">4.5.1 Los datos enviados a la </w:t>
+      </w:r>
+      <w:r>
+        <w:rPr>
+          <w:lang w:val="es-ES"/>
+        </w:rPr>
+        <w:t>PGE</w:t>
+      </w:r>
+      <w:r>
+        <w:rPr>
+          <w:lang w:val="es-ES"/>
+        </w:rPr>
+        <w:t xml:space="preserve"> no son válidos y la PGE devuelve un error.</w:t>
       </w:r>
     </w:p>
     <w:p>
@@ -3247,7 +3325,19 @@
         <w:rPr>
           <w:lang w:val="es-ES"/>
         </w:rPr>
-        <w:t>4.7.2 CtpSoapConnector recibe el error y lo reenvia a la PGE.</w:t>
+        <w:t xml:space="preserve">4.7.2 CtpSoapConnector recibe el error y lo </w:t>
+      </w:r>
+      <w:r>
+        <w:rPr>
+          <w:lang w:val="es-ES"/>
+        </w:rPr>
+        <w:t>reenvía</w:t>
+      </w:r>
+      <w:r>
+        <w:rPr>
+          <w:lang w:val="es-ES"/>
+        </w:rPr>
+        <w:t xml:space="preserve"> a la PGE.</w:t>
       </w:r>
     </w:p>
     <w:p>
@@ -3314,7 +3404,19 @@
         <w:rPr>
           <w:lang w:val="es-ES"/>
         </w:rPr>
-        <w:t>La información solicitada es devuelta al organismo solicitante para que continue con el trámite.</w:t>
+        <w:t xml:space="preserve">La información solicitada es devuelta al organismo solicitante para que </w:t>
+      </w:r>
+      <w:r>
+        <w:rPr>
+          <w:lang w:val="es-ES"/>
+        </w:rPr>
+        <w:t>continúe</w:t>
+      </w:r>
+      <w:r>
+        <w:rPr>
+          <w:lang w:val="es-ES"/>
+        </w:rPr>
+        <w:t xml:space="preserve"> con el trámite.</w:t>
       </w:r>
     </w:p>
     <w:p>
@@ -3739,7 +3841,7 @@
         <w:rPr>
           <w:lang w:val="es-ES"/>
         </w:rPr>
-        <w:t>Estilo Arquitectónico.</w:t>
+        <w:t>Estilo Arquitectónico</w:t>
       </w:r>
       <w:bookmarkEnd w:id="13"/>
     </w:p>
@@ -3869,7 +3971,7 @@
         <w:rPr>
           <w:lang w:val="es-ES"/>
         </w:rPr>
-        <w:t>Subsistemas.</w:t>
+        <w:t>Subsistemas</w:t>
       </w:r>
       <w:bookmarkEnd w:id="14"/>
     </w:p>
@@ -3906,12 +4008,6 @@
           <w:lang w:val="es-ES"/>
         </w:rPr>
         <w:t>CTP RestConnector</w:t>
-      </w:r>
-      <w:r>
-        <w:rPr>
-          <w:lang w:val="es-ES"/>
-        </w:rPr>
-        <w:t>.</w:t>
       </w:r>
     </w:p>
     <w:p>
@@ -3996,7 +4092,7 @@
         <w:ind w:left="1008" w:hanging="1008"/>
       </w:pPr>
       <w:r>
-        <w:t>Descripción.</w:t>
+        <w:t>Descripción</w:t>
       </w:r>
     </w:p>
     <w:p>
@@ -4110,7 +4206,19 @@
           <w:lang w:val="es-ES"/>
         </w:rPr>
         <w:tab/>
-        <w:t>El primer filtro es el GisRestService, este se encarga de parsear el pedido WMS o WFS para averiguar a que servicio geográfico expuesto a través de la PGE se quiere invocar. Para esto toma datos del pedido y consulta una base de conocimiento. Carga toda la información necesaria y delega al siguiente filtro.</w:t>
+        <w:t xml:space="preserve">El primer filtro es el GisRestService, este se encarga de parsear el pedido WMS o WFS para averiguar a </w:t>
+      </w:r>
+      <w:r>
+        <w:rPr>
+          <w:lang w:val="es-ES"/>
+        </w:rPr>
+        <w:t>qué</w:t>
+      </w:r>
+      <w:r>
+        <w:rPr>
+          <w:lang w:val="es-ES"/>
+        </w:rPr>
+        <w:t xml:space="preserve"> servicio geográfico expuesto a través de la PGE se quiere invocar. Para esto toma datos del pedido y consulta una base de conocimiento. Carga toda la información necesaria y delega al siguiente filtro.</w:t>
       </w:r>
     </w:p>
     <w:p>
@@ -4213,12 +4321,6 @@
         </w:rPr>
         <w:lastRenderedPageBreak/>
         <w:t>CTP SoapConnector</w:t>
-      </w:r>
-      <w:r>
-        <w:rPr>
-          <w:lang w:val="es-ES"/>
-        </w:rPr>
-        <w:t>.</w:t>
       </w:r>
     </w:p>
     <w:p>
@@ -4231,7 +4333,7 @@
         <w:ind w:left="1008" w:hanging="1008"/>
       </w:pPr>
       <w:r>
-        <w:t>Diagrama de Componentes.</w:t>
+        <w:t>Diagrama de Componentes</w:t>
       </w:r>
     </w:p>
     <w:p>
@@ -4303,7 +4405,7 @@
         <w:ind w:left="1008" w:hanging="1008"/>
       </w:pPr>
       <w:r>
-        <w:t>Descripción.</w:t>
+        <w:t>Descripción</w:t>
       </w:r>
     </w:p>
     <w:p>
@@ -4380,7 +4482,19 @@
           <w:lang w:val="es-ES"/>
         </w:rPr>
         <w:tab/>
-        <w:t>Para la respuesta, simplemente se retorna lo enviado por el servidor de mapas, los componentes provistos por ESB que implementan el webservice se encargan de convertirlo en un mensaje SOAP Response. Solo se debe tener en cuenta que para el método GetMap la respuesta es una imagen en formato binario y no un XML como en todos los demás métodos.</w:t>
+        <w:t>Para la respuesta, simplemente se retorna lo enviado por el servidor de mapas, los componentes provistos por ESB que implementan el web</w:t>
+      </w:r>
+      <w:r>
+        <w:rPr>
+          <w:lang w:val="es-ES"/>
+        </w:rPr>
+        <w:t xml:space="preserve"> </w:t>
+      </w:r>
+      <w:r>
+        <w:rPr>
+          <w:lang w:val="es-ES"/>
+        </w:rPr>
+        <w:t>service se encargan de convertirlo en un mensaje SOAP Response. Solo se debe tener en cuenta que para el método GetMap la respuesta es una imagen en formato binario y no un XML como en todos los demás métodos.</w:t>
       </w:r>
     </w:p>
     <w:p>
@@ -4627,12 +4741,6 @@
         <w:lastRenderedPageBreak/>
         <w:t>Vista de Distribución (Deployment)</w:t>
       </w:r>
-      <w:r>
-        <w:rPr>
-          <w:lang w:val="es-ES"/>
-        </w:rPr>
-        <w:t>.</w:t>
-      </w:r>
       <w:bookmarkEnd w:id="16"/>
     </w:p>
     <w:p>
@@ -4790,12 +4898,6 @@
         </w:rPr>
         <w:t>Descripción</w:t>
       </w:r>
-      <w:r>
-        <w:rPr>
-          <w:lang w:val="es-ES"/>
-        </w:rPr>
-        <w:t>.</w:t>
-      </w:r>
     </w:p>
     <w:p>
       <w:pPr>
@@ -4967,12 +5069,6 @@
         <w:lastRenderedPageBreak/>
         <w:t>Nodos</w:t>
       </w:r>
-      <w:r>
-        <w:rPr>
-          <w:lang w:val="es-ES"/>
-        </w:rPr>
-        <w:t>.</w:t>
-      </w:r>
     </w:p>
     <w:p>
       <w:pPr>
@@ -5033,12 +5129,6 @@
           <w:lang w:val="es-ES"/>
         </w:rPr>
         <w:t>Conexiones</w:t>
-      </w:r>
-      <w:r>
-        <w:rPr>
-          <w:lang w:val="es-ES"/>
-        </w:rPr>
-        <w:t>.</w:t>
       </w:r>
     </w:p>
     <w:p>
@@ -5210,7 +5300,7 @@
         <w:rPr>
           <w:lang w:val="es-ES"/>
         </w:rPr>
-        <w:t>Descripción.</w:t>
+        <w:t>Descripción</w:t>
       </w:r>
     </w:p>
     <w:p>
@@ -5402,7 +5492,7 @@
         <w:rPr>
           <w:lang w:val="es-ES"/>
         </w:rPr>
-        <w:t>Nodos.</w:t>
+        <w:t>Nodos</w:t>
       </w:r>
     </w:p>
     <w:p>
@@ -5435,7 +5525,7 @@
         <w:rPr>
           <w:lang w:val="es-ES"/>
         </w:rPr>
-        <w:t>Conexiones.</w:t>
+        <w:t>Conexiones</w:t>
       </w:r>
     </w:p>
     <w:p>
@@ -5513,7 +5603,7 @@
         <w:rPr>
           <w:lang w:val="es-ES"/>
         </w:rPr>
-        <w:t>de Implementación.</w:t>
+        <w:t>de Implementación</w:t>
       </w:r>
       <w:bookmarkEnd w:id="22"/>
     </w:p>
@@ -5671,7 +5761,19 @@
           <w:lang w:val="es-ES"/>
         </w:rPr>
         <w:tab/>
-        <w:t>También existe el xtp-config.war que es una aplicación Grails que se utiliza como interfaz para configurar los datos de la base de conocimiento del CTP.</w:t>
+        <w:t xml:space="preserve">También existe el </w:t>
+      </w:r>
+      <w:r>
+        <w:rPr>
+          <w:lang w:val="es-ES"/>
+        </w:rPr>
+        <w:t>c</w:t>
+      </w:r>
+      <w:r>
+        <w:rPr>
+          <w:lang w:val="es-ES"/>
+        </w:rPr>
+        <w:t>tp-config.war que es una aplicación Grails que se utiliza como interfaz para configurar los datos de la base de conocimiento del CTP.</w:t>
       </w:r>
     </w:p>
     <w:p>
@@ -6444,7 +6546,7 @@
         <w:sz w:val="20"/>
         <w:szCs w:val="20"/>
       </w:rPr>
-      <w:t>5</w:t>
+      <w:t>19</w:t>
     </w:r>
     <w:r>
       <w:rPr>

</xml_diff>